<commit_message>
Redacted report and presentation
</commit_message>
<xml_diff>
--- a/Reports/VARKT_Report.docx
+++ b/Reports/VARKT_Report.docx
@@ -1,6 +1,6 @@
 
 <file path=word/document.xml><?xml version="1.0" encoding="utf-8"?>
-<w:document xmlns:wpc="http://schemas.microsoft.com/office/word/2010/wordprocessingCanvas" xmlns:cx="http://schemas.microsoft.com/office/drawing/2014/chartex" xmlns:cx1="http://schemas.microsoft.com/office/drawing/2015/9/8/chartex" xmlns:cx2="http://schemas.microsoft.com/office/drawing/2015/10/21/chartex" xmlns:cx3="http://schemas.microsoft.com/office/drawing/2016/5/9/chartex" xmlns:cx4="http://schemas.microsoft.com/office/drawing/2016/5/10/chartex" xmlns:cx5="http://schemas.microsoft.com/office/drawing/2016/5/11/chartex" xmlns:cx6="http://schemas.microsoft.com/office/drawing/2016/5/12/chartex" xmlns:cx7="http://schemas.microsoft.com/office/drawing/2016/5/13/chartex" xmlns:cx8="http://schemas.microsoft.com/office/drawing/2016/5/14/chartex" xmlns:mc="http://schemas.openxmlformats.org/markup-compatibility/2006" xmlns:aink="http://schemas.microsoft.com/office/drawing/2016/ink" xmlns:am3d="http://schemas.microsoft.com/office/drawing/2017/model3d" xmlns:o="urn:schemas-microsoft-com:office:office" xmlns:r="http://schemas.openxmlformats.org/officeDocument/2006/relationships" xmlns:m="http://schemas.openxmlformats.org/officeDocument/2006/math" xmlns:v="urn:schemas-microsoft-com:vml" xmlns:wp14="http://schemas.microsoft.com/office/word/2010/wordprocessingDrawing" xmlns:wp="http://schemas.openxmlformats.org/drawingml/2006/wordprocessingDrawing" xmlns:w10="urn:schemas-microsoft-com:office:word" xmlns:w="http://schemas.openxmlformats.org/wordprocessingml/2006/main" xmlns:w14="http://schemas.microsoft.com/office/word/2010/wordml" xmlns:w15="http://schemas.microsoft.com/office/word/2012/wordml" xmlns:w16cex="http://schemas.microsoft.com/office/word/2018/wordml/cex" xmlns:w16cid="http://schemas.microsoft.com/office/word/2016/wordml/cid" xmlns:w16="http://schemas.microsoft.com/office/word/2018/wordml" xmlns:w16sdtdh="http://schemas.microsoft.com/office/word/2020/wordml/sdtdatahash" xmlns:w16se="http://schemas.microsoft.com/office/word/2015/wordml/symex" xmlns:wpg="http://schemas.microsoft.com/office/word/2010/wordprocessingGroup" xmlns:wpi="http://schemas.microsoft.com/office/word/2010/wordprocessingInk" xmlns:wne="http://schemas.microsoft.com/office/word/2006/wordml" xmlns:wps="http://schemas.microsoft.com/office/word/2010/wordprocessingShape" mc:Ignorable="w14 w15 w16se w16cid w16 w16cex w16sdtdh wp14">
+<w:document xmlns:wpc="http://schemas.microsoft.com/office/word/2010/wordprocessingCanvas" xmlns:cx="http://schemas.microsoft.com/office/drawing/2014/chartex" xmlns:cx1="http://schemas.microsoft.com/office/drawing/2015/9/8/chartex" xmlns:cx2="http://schemas.microsoft.com/office/drawing/2015/10/21/chartex" xmlns:cx3="http://schemas.microsoft.com/office/drawing/2016/5/9/chartex" xmlns:cx4="http://schemas.microsoft.com/office/drawing/2016/5/10/chartex" xmlns:cx5="http://schemas.microsoft.com/office/drawing/2016/5/11/chartex" xmlns:cx6="http://schemas.microsoft.com/office/drawing/2016/5/12/chartex" xmlns:cx7="http://schemas.microsoft.com/office/drawing/2016/5/13/chartex" xmlns:cx8="http://schemas.microsoft.com/office/drawing/2016/5/14/chartex" xmlns:mc="http://schemas.openxmlformats.org/markup-compatibility/2006" xmlns:aink="http://schemas.microsoft.com/office/drawing/2016/ink" xmlns:am3d="http://schemas.microsoft.com/office/drawing/2017/model3d" xmlns:o="urn:schemas-microsoft-com:office:office" xmlns:oel="http://schemas.microsoft.com/office/2019/extlst" xmlns:r="http://schemas.openxmlformats.org/officeDocument/2006/relationships" xmlns:m="http://schemas.openxmlformats.org/officeDocument/2006/math" xmlns:v="urn:schemas-microsoft-com:vml" xmlns:wp14="http://schemas.microsoft.com/office/word/2010/wordprocessingDrawing" xmlns:wp="http://schemas.openxmlformats.org/drawingml/2006/wordprocessingDrawing" xmlns:w10="urn:schemas-microsoft-com:office:word" xmlns:w="http://schemas.openxmlformats.org/wordprocessingml/2006/main" xmlns:w14="http://schemas.microsoft.com/office/word/2010/wordml" xmlns:w15="http://schemas.microsoft.com/office/word/2012/wordml" xmlns:w16cex="http://schemas.microsoft.com/office/word/2018/wordml/cex" xmlns:w16cid="http://schemas.microsoft.com/office/word/2016/wordml/cid" xmlns:w16="http://schemas.microsoft.com/office/word/2018/wordml" xmlns:w16du="http://schemas.microsoft.com/office/word/2023/wordml/word16du" xmlns:w16sdtdh="http://schemas.microsoft.com/office/word/2020/wordml/sdtdatahash" xmlns:w16se="http://schemas.microsoft.com/office/word/2015/wordml/symex" xmlns:wpg="http://schemas.microsoft.com/office/word/2010/wordprocessingGroup" xmlns:wpi="http://schemas.microsoft.com/office/word/2010/wordprocessingInk" xmlns:wne="http://schemas.microsoft.com/office/word/2006/wordml" xmlns:wps="http://schemas.microsoft.com/office/word/2010/wordprocessingShape" mc:Ignorable="w14 w15 w16se w16cid w16 w16cex w16sdtdh w16du wp14">
   <w:body>
     <w:p>
       <w:pPr>
@@ -493,6 +493,7 @@
           <w:lang w:eastAsia="ru-RU"/>
         </w:rPr>
       </w:pPr>
+      <w:proofErr w:type="gramStart"/>
       <w:r>
         <w:rPr>
           <w:rFonts w:ascii="Times New Roman" w:eastAsia="Times New Roman" w:hAnsi="Times New Roman" w:cs="Times New Roman"/>
@@ -501,9 +502,9 @@
           <w:szCs w:val="28"/>
           <w:lang w:eastAsia="ru-RU"/>
         </w:rPr>
-        <w:t>Оценка</w:t>
-      </w:r>
-      <w:proofErr w:type="gramStart"/>
+        <w:t xml:space="preserve">Оценка:   </w:t>
+      </w:r>
+      <w:proofErr w:type="gramEnd"/>
       <w:r>
         <w:rPr>
           <w:rFonts w:ascii="Times New Roman" w:eastAsia="Times New Roman" w:hAnsi="Times New Roman" w:cs="Times New Roman"/>
@@ -512,18 +513,7 @@
           <w:szCs w:val="28"/>
           <w:lang w:eastAsia="ru-RU"/>
         </w:rPr>
-        <w:t>:                                                                              Выполнили</w:t>
-      </w:r>
-      <w:proofErr w:type="gramEnd"/>
-      <w:r>
-        <w:rPr>
-          <w:rFonts w:ascii="Times New Roman" w:eastAsia="Times New Roman" w:hAnsi="Times New Roman" w:cs="Times New Roman"/>
-          <w:color w:val="000000" w:themeColor="text1"/>
-          <w:sz w:val="28"/>
-          <w:szCs w:val="28"/>
-          <w:lang w:eastAsia="ru-RU"/>
-        </w:rPr>
-        <w:t>:</w:t>
+        <w:t xml:space="preserve">                                                                           Выполнили:</w:t>
       </w:r>
     </w:p>
     <w:p>
@@ -1983,7 +1973,6 @@
           <w:docPartUnique/>
         </w:docPartObj>
       </w:sdtPr>
-      <w:sdtEndPr/>
       <w:sdtContent>
         <w:bookmarkStart w:id="4" w:name="_Toc185723391" w:displacedByCustomXml="prev"/>
         <w:p>
@@ -3022,6 +3011,15 @@
           <w:sz w:val="28"/>
           <w:szCs w:val="28"/>
         </w:rPr>
+        <w:instrText xml:space="preserve"> \* MERGEFORMAT </w:instrText>
+      </w:r>
+      <w:r>
+        <w:rPr>
+          <w:rFonts w:ascii="Times New Roman" w:hAnsi="Times New Roman" w:cs="Times New Roman"/>
+          <w:color w:val="000000" w:themeColor="text1"/>
+          <w:sz w:val="28"/>
+          <w:szCs w:val="28"/>
+        </w:rPr>
         <w:fldChar w:fldCharType="separate"/>
       </w:r>
       <w:r>
@@ -3084,6 +3082,15 @@
           <w:sz w:val="28"/>
           <w:szCs w:val="28"/>
         </w:rPr>
+        <w:instrText xml:space="preserve"> \* MERGEFORMAT </w:instrText>
+      </w:r>
+      <w:r>
+        <w:rPr>
+          <w:rFonts w:ascii="Times New Roman" w:hAnsi="Times New Roman" w:cs="Times New Roman"/>
+          <w:color w:val="000000" w:themeColor="text1"/>
+          <w:sz w:val="28"/>
+          <w:szCs w:val="28"/>
+        </w:rPr>
         <w:fldChar w:fldCharType="separate"/>
       </w:r>
       <w:r>
@@ -3138,6 +3145,15 @@
           <w:sz w:val="28"/>
           <w:szCs w:val="28"/>
         </w:rPr>
+      </w:r>
+      <w:r>
+        <w:rPr>
+          <w:rFonts w:ascii="Times New Roman" w:hAnsi="Times New Roman" w:cs="Times New Roman"/>
+          <w:color w:val="000000" w:themeColor="text1"/>
+          <w:sz w:val="28"/>
+          <w:szCs w:val="28"/>
+        </w:rPr>
+        <w:instrText xml:space="preserve"> \* MERGEFORMAT </w:instrText>
       </w:r>
       <w:r>
         <w:rPr>
@@ -3181,7 +3197,7 @@
         <w:keepNext/>
         <w:spacing w:after="0" w:line="360" w:lineRule="auto"/>
         <w:ind w:firstLine="708"/>
-        <w:jc w:val="center"/>
+        <w:jc w:val="both"/>
         <w:rPr>
           <w:rFonts w:ascii="Times New Roman" w:hAnsi="Times New Roman" w:cs="Times New Roman"/>
           <w:color w:val="000000" w:themeColor="text1"/>
@@ -3250,7 +3266,7 @@
     <w:p>
       <w:pPr>
         <w:pStyle w:val="ab"/>
-        <w:jc w:val="center"/>
+        <w:jc w:val="both"/>
       </w:pPr>
       <w:r>
         <w:rPr>
@@ -3469,7 +3485,7 @@
           <w:sz w:val="28"/>
           <w:szCs w:val="28"/>
         </w:rPr>
-        <w:fldChar w:fldCharType="separate"/>
+        <w:instrText xml:space="preserve"> \* MERGEFORMAT </w:instrText>
       </w:r>
       <w:r>
         <w:rPr>
@@ -3481,7 +3497,7 @@
           <w:sz w:val="28"/>
           <w:szCs w:val="28"/>
         </w:rPr>
-        <w:t>2</w:t>
+        <w:fldChar w:fldCharType="separate"/>
       </w:r>
       <w:r>
         <w:rPr>
@@ -3493,7 +3509,7 @@
           <w:sz w:val="28"/>
           <w:szCs w:val="28"/>
         </w:rPr>
-        <w:fldChar w:fldCharType="end"/>
+        <w:t>2</w:t>
       </w:r>
       <w:r>
         <w:rPr>
@@ -3505,6 +3521,18 @@
           <w:sz w:val="28"/>
           <w:szCs w:val="28"/>
         </w:rPr>
+        <w:fldChar w:fldCharType="end"/>
+      </w:r>
+      <w:r>
+        <w:rPr>
+          <w:rFonts w:ascii="Times New Roman" w:hAnsi="Times New Roman" w:cs="Times New Roman"/>
+          <w:i w:val="0"/>
+          <w:iCs w:val="0"/>
+          <w:noProof/>
+          <w:color w:val="000000" w:themeColor="text1"/>
+          <w:sz w:val="28"/>
+          <w:szCs w:val="28"/>
+        </w:rPr>
         <w:t>]</w:t>
       </w:r>
     </w:p>
@@ -3661,6 +3689,15 @@
           <w:sz w:val="28"/>
           <w:szCs w:val="28"/>
         </w:rPr>
+        <w:instrText xml:space="preserve"> \* MERGEFORMAT </w:instrText>
+      </w:r>
+      <w:r>
+        <w:rPr>
+          <w:rFonts w:ascii="Times New Roman" w:hAnsi="Times New Roman" w:cs="Times New Roman"/>
+          <w:color w:val="000000" w:themeColor="text1"/>
+          <w:sz w:val="28"/>
+          <w:szCs w:val="28"/>
+        </w:rPr>
         <w:fldChar w:fldCharType="separate"/>
       </w:r>
       <w:r>
@@ -3723,6 +3760,15 @@
           <w:sz w:val="28"/>
           <w:szCs w:val="28"/>
         </w:rPr>
+        <w:instrText xml:space="preserve"> \* MERGEFORMAT </w:instrText>
+      </w:r>
+      <w:r>
+        <w:rPr>
+          <w:rFonts w:ascii="Times New Roman" w:hAnsi="Times New Roman" w:cs="Times New Roman"/>
+          <w:color w:val="000000" w:themeColor="text1"/>
+          <w:sz w:val="28"/>
+          <w:szCs w:val="28"/>
+        </w:rPr>
         <w:fldChar w:fldCharType="separate"/>
       </w:r>
       <w:r>
@@ -3777,6 +3823,15 @@
           <w:sz w:val="28"/>
           <w:szCs w:val="28"/>
         </w:rPr>
+      </w:r>
+      <w:r>
+        <w:rPr>
+          <w:rFonts w:ascii="Times New Roman" w:hAnsi="Times New Roman" w:cs="Times New Roman"/>
+          <w:color w:val="000000" w:themeColor="text1"/>
+          <w:sz w:val="28"/>
+          <w:szCs w:val="28"/>
+        </w:rPr>
+        <w:instrText xml:space="preserve"> \* MERGEFORMAT </w:instrText>
       </w:r>
       <w:r>
         <w:rPr>
@@ -3820,7 +3875,7 @@
         <w:keepNext/>
         <w:spacing w:after="0" w:line="360" w:lineRule="auto"/>
         <w:ind w:firstLine="708"/>
-        <w:jc w:val="center"/>
+        <w:jc w:val="both"/>
         <w:rPr>
           <w:rFonts w:ascii="Times New Roman" w:hAnsi="Times New Roman" w:cs="Times New Roman"/>
           <w:color w:val="000000" w:themeColor="text1"/>
@@ -3889,7 +3944,7 @@
     <w:p>
       <w:pPr>
         <w:pStyle w:val="ab"/>
-        <w:jc w:val="center"/>
+        <w:jc w:val="both"/>
         <w:rPr>
           <w:rFonts w:ascii="Times New Roman" w:hAnsi="Times New Roman" w:cs="Times New Roman"/>
           <w:i w:val="0"/>
@@ -4110,6 +4165,17 @@
           <w:sz w:val="28"/>
           <w:szCs w:val="28"/>
         </w:rPr>
+      </w:r>
+      <w:r>
+        <w:rPr>
+          <w:rFonts w:ascii="Times New Roman" w:hAnsi="Times New Roman" w:cs="Times New Roman"/>
+          <w:i w:val="0"/>
+          <w:iCs w:val="0"/>
+          <w:color w:val="000000" w:themeColor="text1"/>
+          <w:sz w:val="28"/>
+          <w:szCs w:val="28"/>
+        </w:rPr>
+        <w:instrText xml:space="preserve"> \* MERGEFORMAT </w:instrText>
       </w:r>
       <w:r>
         <w:rPr>
@@ -4238,6 +4304,15 @@
           <w:sz w:val="28"/>
           <w:szCs w:val="28"/>
         </w:rPr>
+        <w:instrText xml:space="preserve"> \* MERGEFORMAT </w:instrText>
+      </w:r>
+      <w:r>
+        <w:rPr>
+          <w:rFonts w:ascii="Times New Roman" w:hAnsi="Times New Roman" w:cs="Times New Roman"/>
+          <w:color w:val="000000" w:themeColor="text1"/>
+          <w:sz w:val="28"/>
+          <w:szCs w:val="28"/>
+        </w:rPr>
         <w:fldChar w:fldCharType="separate"/>
       </w:r>
       <w:r>
@@ -4300,6 +4375,15 @@
           <w:sz w:val="28"/>
           <w:szCs w:val="28"/>
         </w:rPr>
+        <w:instrText xml:space="preserve"> \* MERGEFORMAT </w:instrText>
+      </w:r>
+      <w:r>
+        <w:rPr>
+          <w:rFonts w:ascii="Times New Roman" w:hAnsi="Times New Roman" w:cs="Times New Roman"/>
+          <w:color w:val="000000" w:themeColor="text1"/>
+          <w:sz w:val="28"/>
+          <w:szCs w:val="28"/>
+        </w:rPr>
         <w:fldChar w:fldCharType="separate"/>
       </w:r>
       <w:r>
@@ -4354,6 +4438,15 @@
           <w:sz w:val="28"/>
           <w:szCs w:val="28"/>
         </w:rPr>
+      </w:r>
+      <w:r>
+        <w:rPr>
+          <w:rFonts w:ascii="Times New Roman" w:hAnsi="Times New Roman" w:cs="Times New Roman"/>
+          <w:color w:val="000000" w:themeColor="text1"/>
+          <w:sz w:val="28"/>
+          <w:szCs w:val="28"/>
+        </w:rPr>
+        <w:instrText xml:space="preserve"> \* MERGEFORMAT </w:instrText>
       </w:r>
       <w:r>
         <w:rPr>
@@ -4428,7 +4521,6 @@
           <w:sz w:val="28"/>
           <w:szCs w:val="28"/>
         </w:rPr>
-        <w:lastRenderedPageBreak/>
         <w:t>Характеристика РН «Протон-</w:t>
       </w:r>
       <w:r>
@@ -4522,7 +4614,7 @@
           <w:szCs w:val="28"/>
           <w:lang w:val="en-US"/>
         </w:rPr>
-        <w:fldChar w:fldCharType="separate"/>
+        <w:instrText xml:space="preserve"> \* MERGEFORMAT </w:instrText>
       </w:r>
       <w:r>
         <w:rPr>
@@ -4534,7 +4626,7 @@
           <w:szCs w:val="28"/>
           <w:lang w:val="en-US"/>
         </w:rPr>
-        <w:t>6</w:t>
+        <w:fldChar w:fldCharType="separate"/>
       </w:r>
       <w:r>
         <w:rPr>
@@ -4546,7 +4638,7 @@
           <w:szCs w:val="28"/>
           <w:lang w:val="en-US"/>
         </w:rPr>
-        <w:fldChar w:fldCharType="end"/>
+        <w:t>6</w:t>
       </w:r>
       <w:r>
         <w:rPr>
@@ -4558,6 +4650,18 @@
           <w:szCs w:val="28"/>
           <w:lang w:val="en-US"/>
         </w:rPr>
+        <w:fldChar w:fldCharType="end"/>
+      </w:r>
+      <w:r>
+        <w:rPr>
+          <w:rFonts w:ascii="Times New Roman" w:hAnsi="Times New Roman" w:cs="Times New Roman"/>
+          <w:b/>
+          <w:bCs/>
+          <w:color w:val="000000" w:themeColor="text1"/>
+          <w:sz w:val="28"/>
+          <w:szCs w:val="28"/>
+          <w:lang w:val="en-US"/>
+        </w:rPr>
         <w:t>]</w:t>
       </w:r>
     </w:p>
@@ -4565,7 +4669,7 @@
       <w:pPr>
         <w:keepNext/>
         <w:spacing w:after="0" w:line="360" w:lineRule="auto"/>
-        <w:jc w:val="center"/>
+        <w:jc w:val="both"/>
         <w:rPr>
           <w:rFonts w:ascii="Times New Roman" w:hAnsi="Times New Roman" w:cs="Times New Roman"/>
           <w:color w:val="000000" w:themeColor="text1"/>
@@ -4636,7 +4740,7 @@
       <w:pPr>
         <w:pStyle w:val="ab"/>
         <w:spacing w:after="0" w:line="360" w:lineRule="auto"/>
-        <w:jc w:val="center"/>
+        <w:jc w:val="both"/>
         <w:rPr>
           <w:rFonts w:ascii="Times New Roman" w:eastAsia="Times New Roman" w:hAnsi="Times New Roman" w:cs="Times New Roman"/>
           <w:i w:val="0"/>
@@ -4766,6 +4870,17 @@
           <w:sz w:val="28"/>
           <w:szCs w:val="28"/>
         </w:rPr>
+      </w:r>
+      <w:r>
+        <w:rPr>
+          <w:rFonts w:ascii="Times New Roman" w:hAnsi="Times New Roman" w:cs="Times New Roman"/>
+          <w:i w:val="0"/>
+          <w:iCs w:val="0"/>
+          <w:color w:val="000000" w:themeColor="text1"/>
+          <w:sz w:val="28"/>
+          <w:szCs w:val="28"/>
+        </w:rPr>
+        <w:instrText xml:space="preserve"> \* MERGEFORMAT </w:instrText>
       </w:r>
       <w:r>
         <w:rPr>
@@ -5188,6 +5303,7 @@
           <w:sz w:val="28"/>
           <w:szCs w:val="28"/>
         </w:rPr>
+        <w:lastRenderedPageBreak/>
         <w:t xml:space="preserve">Основной задачей ступени является обеспечение начального </w:t>
       </w:r>
       <w:r>
@@ -5249,7 +5365,6 @@
           <w:sz w:val="28"/>
           <w:szCs w:val="28"/>
         </w:rPr>
-        <w:lastRenderedPageBreak/>
         <w:t xml:space="preserve">Тяга </w:t>
       </w:r>
       <w:r>
@@ -5356,6 +5471,16 @@
           <w:szCs w:val="28"/>
           <w:lang w:val="en-US"/>
         </w:rPr>
+      </w:r>
+      <w:r>
+        <w:rPr>
+          <w:rFonts w:ascii="Times New Roman" w:hAnsi="Times New Roman" w:cs="Times New Roman"/>
+          <w:color w:val="000000" w:themeColor="text1"/>
+          <w:sz w:val="28"/>
+          <w:szCs w:val="28"/>
+          <w:lang w:val="en-US"/>
+        </w:rPr>
+        <w:instrText xml:space="preserve"> \* MERGEFORMAT </w:instrText>
       </w:r>
       <w:r>
         <w:rPr>
@@ -5662,6 +5787,15 @@
           <w:sz w:val="28"/>
           <w:szCs w:val="28"/>
         </w:rPr>
+        <w:instrText xml:space="preserve"> \* MERGEFORMAT </w:instrText>
+      </w:r>
+      <w:r>
+        <w:rPr>
+          <w:rFonts w:ascii="Times New Roman" w:hAnsi="Times New Roman" w:cs="Times New Roman"/>
+          <w:color w:val="000000" w:themeColor="text1"/>
+          <w:sz w:val="28"/>
+          <w:szCs w:val="28"/>
+        </w:rPr>
         <w:fldChar w:fldCharType="separate"/>
       </w:r>
       <w:r>
@@ -5926,6 +6060,16 @@
           <w:szCs w:val="28"/>
           <w:lang w:val="en-US"/>
         </w:rPr>
+        <w:instrText xml:space="preserve"> \* MERGEFORMAT </w:instrText>
+      </w:r>
+      <w:r>
+        <w:rPr>
+          <w:rFonts w:ascii="Times New Roman" w:hAnsi="Times New Roman" w:cs="Times New Roman"/>
+          <w:color w:val="000000" w:themeColor="text1"/>
+          <w:sz w:val="28"/>
+          <w:szCs w:val="28"/>
+          <w:lang w:val="en-US"/>
+        </w:rPr>
         <w:fldChar w:fldCharType="separate"/>
       </w:r>
       <w:r>
@@ -6079,7 +6223,6 @@
           <w:color w:val="000000" w:themeColor="text1"/>
           <w:sz w:val="28"/>
           <w:szCs w:val="28"/>
-          <w:lang w:val="en-US"/>
         </w:rPr>
       </w:pPr>
       <w:r>
@@ -6182,7 +6325,6 @@
           <w:color w:val="000000" w:themeColor="text1"/>
           <w:sz w:val="28"/>
           <w:szCs w:val="28"/>
-          <w:lang w:val="en-US"/>
         </w:rPr>
         <w:t xml:space="preserve"> </w:t>
       </w:r>
@@ -6802,7 +6944,7 @@
         <w:keepNext/>
         <w:spacing w:after="0" w:line="360" w:lineRule="auto"/>
         <w:ind w:left="709"/>
-        <w:jc w:val="center"/>
+        <w:jc w:val="both"/>
       </w:pPr>
       <w:r>
         <w:rPr>
@@ -6852,7 +6994,7 @@
     <w:p>
       <w:pPr>
         <w:pStyle w:val="ab"/>
-        <w:jc w:val="center"/>
+        <w:jc w:val="both"/>
         <w:rPr>
           <w:rFonts w:ascii="Times New Roman" w:hAnsi="Times New Roman" w:cs="Times New Roman"/>
           <w:i w:val="0"/>
@@ -9922,6 +10064,16 @@
           <w:sz w:val="28"/>
           <w:szCs w:val="28"/>
         </w:rPr>
+        <w:instrText xml:space="preserve"> \* MERGEFORMAT </w:instrText>
+      </w:r>
+      <w:r>
+        <w:rPr>
+          <w:rFonts w:ascii="Times New Roman" w:eastAsiaTheme="minorEastAsia" w:hAnsi="Times New Roman" w:cs="Times New Roman"/>
+          <w:iCs/>
+          <w:color w:val="000000" w:themeColor="text1"/>
+          <w:sz w:val="28"/>
+          <w:szCs w:val="28"/>
+        </w:rPr>
         <w:fldChar w:fldCharType="separate"/>
       </w:r>
       <w:r>
@@ -9982,6 +10134,16 @@
           <w:sz w:val="28"/>
           <w:szCs w:val="28"/>
         </w:rPr>
+      </w:r>
+      <w:r>
+        <w:rPr>
+          <w:rFonts w:ascii="Times New Roman" w:eastAsiaTheme="minorEastAsia" w:hAnsi="Times New Roman" w:cs="Times New Roman"/>
+          <w:iCs/>
+          <w:color w:val="000000" w:themeColor="text1"/>
+          <w:sz w:val="28"/>
+          <w:szCs w:val="28"/>
+        </w:rPr>
+        <w:instrText xml:space="preserve"> \* MERGEFORMAT </w:instrText>
       </w:r>
       <w:r>
         <w:rPr>
@@ -14141,6 +14303,7 @@
             <w:sz w:val="28"/>
             <w:szCs w:val="28"/>
           </w:rPr>
+          <w:lastRenderedPageBreak/>
           <m:t>∆α</m:t>
         </m:r>
       </m:oMath>
@@ -14243,7 +14406,6 @@
           <w:sz w:val="28"/>
           <w:szCs w:val="28"/>
         </w:rPr>
-        <w:lastRenderedPageBreak/>
         <w:t xml:space="preserve"> </w:t>
       </w:r>
       <m:oMath>
@@ -21388,6 +21550,15 @@
           <w:sz w:val="28"/>
           <w:szCs w:val="28"/>
         </w:rPr>
+        <w:instrText xml:space="preserve"> \* MERGEFORMAT </w:instrText>
+      </w:r>
+      <w:r>
+        <w:rPr>
+          <w:rFonts w:ascii="Times New Roman" w:eastAsiaTheme="minorEastAsia" w:hAnsi="Times New Roman" w:cs="Times New Roman"/>
+          <w:color w:val="000000" w:themeColor="text1"/>
+          <w:sz w:val="28"/>
+          <w:szCs w:val="28"/>
+        </w:rPr>
         <w:fldChar w:fldCharType="separate"/>
       </w:r>
       <w:r>
@@ -22395,7 +22566,7 @@
     <w:p>
       <w:pPr>
         <w:spacing w:after="0" w:line="360" w:lineRule="auto"/>
-        <w:jc w:val="center"/>
+        <w:jc w:val="both"/>
         <w:rPr>
           <w:rFonts w:ascii="Times New Roman" w:hAnsi="Times New Roman" w:cs="Times New Roman"/>
           <w:sz w:val="28"/>
@@ -22410,9 +22581,9 @@
           <w:szCs w:val="28"/>
         </w:rPr>
         <w:drawing>
-          <wp:inline distT="0" distB="0" distL="0" distR="0" wp14:anchorId="6C8AE6B2" wp14:editId="222C4115">
-            <wp:extent cx="3329940" cy="4335780"/>
-            <wp:effectExtent l="0" t="0" r="3810" b="7620"/>
+          <wp:inline distT="0" distB="0" distL="0" distR="0" wp14:anchorId="6C8AE6B2" wp14:editId="3AFEE006">
+            <wp:extent cx="3108960" cy="4048051"/>
+            <wp:effectExtent l="0" t="0" r="0" b="0"/>
             <wp:docPr id="670012362" name="Рисунок 4" descr="Изображение выглядит как транспорт, космический корабль, ракета, инжиниринг&#10;&#10;Автоматически созданное описание"/>
             <wp:cNvGraphicFramePr>
               <a:graphicFrameLocks xmlns:a="http://schemas.openxmlformats.org/drawingml/2006/main" noChangeAspect="1"/>
@@ -22442,7 +22613,7 @@
                   <pic:spPr bwMode="auto">
                     <a:xfrm>
                       <a:off x="0" y="0"/>
-                      <a:ext cx="3329940" cy="4335780"/>
+                      <a:ext cx="3113700" cy="4054223"/>
                     </a:xfrm>
                     <a:prstGeom prst="rect">
                       <a:avLst/>
@@ -22462,7 +22633,7 @@
     <w:p>
       <w:pPr>
         <w:spacing w:line="360" w:lineRule="auto"/>
-        <w:jc w:val="center"/>
+        <w:jc w:val="both"/>
         <w:rPr>
           <w:rFonts w:ascii="Times New Roman" w:hAnsi="Times New Roman" w:cs="Times New Roman"/>
           <w:sz w:val="28"/>
@@ -22592,7 +22763,7 @@
     <w:p>
       <w:pPr>
         <w:spacing w:after="0" w:line="360" w:lineRule="auto"/>
-        <w:jc w:val="center"/>
+        <w:jc w:val="both"/>
         <w:rPr>
           <w:rFonts w:ascii="Times New Roman" w:hAnsi="Times New Roman" w:cs="Times New Roman"/>
           <w:sz w:val="28"/>
@@ -22660,7 +22831,7 @@
     <w:p>
       <w:pPr>
         <w:spacing w:line="360" w:lineRule="auto"/>
-        <w:jc w:val="center"/>
+        <w:jc w:val="both"/>
         <w:rPr>
           <w:rFonts w:ascii="Times New Roman" w:hAnsi="Times New Roman" w:cs="Times New Roman"/>
           <w:sz w:val="28"/>
@@ -22679,7 +22850,7 @@
     <w:p>
       <w:pPr>
         <w:spacing w:after="0"/>
-        <w:jc w:val="center"/>
+        <w:jc w:val="both"/>
         <w:rPr>
           <w:rFonts w:ascii="Times New Roman" w:hAnsi="Times New Roman" w:cs="Times New Roman"/>
           <w:sz w:val="28"/>
@@ -22745,7 +22916,7 @@
     </w:p>
     <w:p>
       <w:pPr>
-        <w:jc w:val="center"/>
+        <w:jc w:val="both"/>
         <w:rPr>
           <w:rFonts w:ascii="Times New Roman" w:hAnsi="Times New Roman" w:cs="Times New Roman"/>
           <w:sz w:val="28"/>
@@ -22774,7 +22945,7 @@
     <w:p>
       <w:pPr>
         <w:spacing w:after="0"/>
-        <w:jc w:val="center"/>
+        <w:jc w:val="both"/>
         <w:rPr>
           <w:rFonts w:ascii="Times New Roman" w:hAnsi="Times New Roman" w:cs="Times New Roman"/>
           <w:sz w:val="28"/>
@@ -22840,7 +23011,7 @@
     </w:p>
     <w:p>
       <w:pPr>
-        <w:jc w:val="center"/>
+        <w:jc w:val="both"/>
         <w:rPr>
           <w:rFonts w:ascii="Times New Roman" w:hAnsi="Times New Roman" w:cs="Times New Roman"/>
           <w:sz w:val="28"/>
@@ -22867,7 +23038,7 @@
     </w:p>
     <w:p>
       <w:pPr>
-        <w:jc w:val="center"/>
+        <w:jc w:val="both"/>
         <w:rPr>
           <w:rFonts w:ascii="Times New Roman" w:hAnsi="Times New Roman" w:cs="Times New Roman"/>
           <w:sz w:val="28"/>
@@ -23231,7 +23402,7 @@
         <w:keepNext/>
         <w:spacing w:line="360" w:lineRule="auto"/>
         <w:ind w:firstLine="708"/>
-        <w:jc w:val="center"/>
+        <w:jc w:val="both"/>
         <w:rPr>
           <w:rFonts w:ascii="Times New Roman" w:hAnsi="Times New Roman" w:cs="Times New Roman"/>
           <w:sz w:val="28"/>
@@ -23285,7 +23456,7 @@
     <w:p>
       <w:pPr>
         <w:pStyle w:val="ab"/>
-        <w:jc w:val="center"/>
+        <w:jc w:val="both"/>
         <w:rPr>
           <w:rFonts w:ascii="Times New Roman" w:hAnsi="Times New Roman" w:cs="Times New Roman"/>
           <w:color w:val="auto"/>
@@ -23324,7 +23495,18 @@
           <w:sz w:val="28"/>
           <w:szCs w:val="28"/>
         </w:rPr>
-        <w:t xml:space="preserve"> 4.1 График зависимость</w:t>
+        <w:t xml:space="preserve"> 4.1 График зависимост</w:t>
+      </w:r>
+      <w:r>
+        <w:rPr>
+          <w:rFonts w:ascii="Times New Roman" w:hAnsi="Times New Roman" w:cs="Times New Roman"/>
+          <w:i w:val="0"/>
+          <w:iCs w:val="0"/>
+          <w:color w:val="auto"/>
+          <w:sz w:val="28"/>
+          <w:szCs w:val="28"/>
+        </w:rPr>
+        <w:t>и</w:t>
       </w:r>
       <w:r>
         <w:rPr>
@@ -23381,7 +23563,7 @@
         <w:keepNext/>
         <w:spacing w:line="360" w:lineRule="auto"/>
         <w:ind w:firstLine="708"/>
-        <w:jc w:val="center"/>
+        <w:jc w:val="both"/>
         <w:rPr>
           <w:rFonts w:ascii="Times New Roman" w:hAnsi="Times New Roman" w:cs="Times New Roman"/>
           <w:sz w:val="28"/>
@@ -23436,7 +23618,7 @@
     <w:p>
       <w:pPr>
         <w:pStyle w:val="ab"/>
-        <w:jc w:val="center"/>
+        <w:jc w:val="both"/>
         <w:rPr>
           <w:rFonts w:ascii="Times New Roman" w:hAnsi="Times New Roman" w:cs="Times New Roman"/>
           <w:color w:val="auto"/>
@@ -23521,7 +23703,7 @@
     <w:p>
       <w:pPr>
         <w:keepNext/>
-        <w:jc w:val="center"/>
+        <w:jc w:val="both"/>
         <w:rPr>
           <w:rFonts w:ascii="Times New Roman" w:hAnsi="Times New Roman" w:cs="Times New Roman"/>
           <w:sz w:val="28"/>
@@ -23575,7 +23757,7 @@
     <w:p>
       <w:pPr>
         <w:pStyle w:val="ab"/>
-        <w:jc w:val="center"/>
+        <w:jc w:val="both"/>
         <w:rPr>
           <w:rFonts w:ascii="Times New Roman" w:eastAsiaTheme="minorEastAsia" w:hAnsi="Times New Roman" w:cs="Times New Roman"/>
           <w:i w:val="0"/>
@@ -23697,7 +23879,7 @@
     <w:p>
       <w:pPr>
         <w:keepNext/>
-        <w:jc w:val="center"/>
+        <w:jc w:val="both"/>
         <w:rPr>
           <w:rFonts w:ascii="Times New Roman" w:hAnsi="Times New Roman" w:cs="Times New Roman"/>
           <w:sz w:val="28"/>
@@ -23751,7 +23933,7 @@
     <w:p>
       <w:pPr>
         <w:pStyle w:val="ab"/>
-        <w:jc w:val="center"/>
+        <w:jc w:val="both"/>
         <w:rPr>
           <w:rFonts w:ascii="Times New Roman" w:eastAsiaTheme="minorEastAsia" w:hAnsi="Times New Roman" w:cs="Times New Roman"/>
           <w:color w:val="auto"/>
@@ -23893,7 +24075,7 @@
     <w:p>
       <w:pPr>
         <w:keepNext/>
-        <w:jc w:val="center"/>
+        <w:jc w:val="both"/>
         <w:rPr>
           <w:rFonts w:ascii="Times New Roman" w:hAnsi="Times New Roman" w:cs="Times New Roman"/>
           <w:sz w:val="28"/>
@@ -23948,7 +24130,7 @@
     <w:p>
       <w:pPr>
         <w:pStyle w:val="ab"/>
-        <w:jc w:val="center"/>
+        <w:jc w:val="both"/>
         <w:rPr>
           <w:rFonts w:ascii="Times New Roman" w:eastAsiaTheme="minorEastAsia" w:hAnsi="Times New Roman" w:cs="Times New Roman"/>
           <w:i w:val="0"/>
@@ -24085,6 +24267,7 @@
     </w:p>
     <w:p>
       <w:pPr>
+        <w:jc w:val="both"/>
         <w:rPr>
           <w:rFonts w:ascii="Times New Roman" w:hAnsi="Times New Roman" w:cs="Times New Roman"/>
         </w:rPr>
@@ -24093,6 +24276,7 @@
     <w:p>
       <w:pPr>
         <w:spacing w:line="360" w:lineRule="auto"/>
+        <w:jc w:val="both"/>
         <w:rPr>
           <w:rFonts w:ascii="Times New Roman" w:hAnsi="Times New Roman" w:cs="Times New Roman"/>
           <w:sz w:val="28"/>
@@ -24112,6 +24296,7 @@
     <w:p>
       <w:pPr>
         <w:spacing w:line="360" w:lineRule="auto"/>
+        <w:jc w:val="both"/>
         <w:rPr>
           <w:rFonts w:ascii="Times New Roman" w:hAnsi="Times New Roman" w:cs="Times New Roman"/>
           <w:sz w:val="28"/>
@@ -24131,20 +24316,13 @@
     <w:p>
       <w:pPr>
         <w:spacing w:line="360" w:lineRule="auto"/>
-        <w:rPr>
-          <w:rFonts w:ascii="Times New Roman" w:hAnsi="Times New Roman" w:cs="Times New Roman"/>
-          <w:sz w:val="28"/>
-          <w:szCs w:val="28"/>
-        </w:rPr>
-      </w:pPr>
-      <w:r>
-        <w:rPr>
-          <w:rFonts w:ascii="Times New Roman" w:hAnsi="Times New Roman" w:cs="Times New Roman"/>
-          <w:sz w:val="28"/>
-          <w:szCs w:val="28"/>
-        </w:rPr>
-        <w:tab/>
-      </w:r>
+        <w:jc w:val="both"/>
+        <w:rPr>
+          <w:rFonts w:ascii="Times New Roman" w:hAnsi="Times New Roman" w:cs="Times New Roman"/>
+          <w:sz w:val="28"/>
+          <w:szCs w:val="28"/>
+        </w:rPr>
+      </w:pPr>
       <w:r>
         <w:rPr>
           <w:rFonts w:ascii="Times New Roman" w:hAnsi="Times New Roman" w:cs="Times New Roman"/>
@@ -24172,18 +24350,29 @@
     </w:p>
     <w:p>
       <w:pPr>
-        <w:keepNext/>
         <w:spacing w:line="360" w:lineRule="auto"/>
-        <w:jc w:val="center"/>
+        <w:jc w:val="both"/>
+        <w:rPr>
+          <w:rFonts w:ascii="Times New Roman" w:hAnsi="Times New Roman" w:cs="Times New Roman"/>
+          <w:sz w:val="28"/>
+          <w:szCs w:val="28"/>
+        </w:rPr>
+      </w:pPr>
+    </w:p>
+    <w:p>
+      <w:pPr>
+        <w:spacing w:line="360" w:lineRule="auto"/>
+        <w:jc w:val="both"/>
       </w:pPr>
       <w:r>
         <w:rPr>
           <w:noProof/>
         </w:rPr>
+        <w:lastRenderedPageBreak/>
         <w:drawing>
-          <wp:inline distT="0" distB="0" distL="0" distR="0" wp14:anchorId="2359F988" wp14:editId="33AE9C8F">
-            <wp:extent cx="1583267" cy="1905967"/>
-            <wp:effectExtent l="0" t="0" r="0" b="0"/>
+          <wp:inline distT="0" distB="0" distL="0" distR="0" wp14:anchorId="2359F988" wp14:editId="21957EE5">
+            <wp:extent cx="1935480" cy="2329968"/>
+            <wp:effectExtent l="0" t="0" r="7620" b="0"/>
             <wp:docPr id="5" name="Рисунок 5" descr="Метод ломаных Эйлера | Контент-платформа Pandia.ru"/>
             <wp:cNvGraphicFramePr>
               <a:graphicFrameLocks xmlns:a="http://schemas.openxmlformats.org/drawingml/2006/main" noChangeAspect="1"/>
@@ -24213,7 +24402,7 @@
                   <pic:spPr bwMode="auto">
                     <a:xfrm>
                       <a:off x="0" y="0"/>
-                      <a:ext cx="1597832" cy="1923501"/>
+                      <a:ext cx="1957924" cy="2356987"/>
                     </a:xfrm>
                     <a:prstGeom prst="rect">
                       <a:avLst/>
@@ -24233,14 +24422,14 @@
     <w:p>
       <w:pPr>
         <w:pStyle w:val="ab"/>
-        <w:jc w:val="center"/>
+        <w:jc w:val="both"/>
         <w:rPr>
           <w:rFonts w:ascii="Times New Roman" w:hAnsi="Times New Roman" w:cs="Times New Roman"/>
           <w:i w:val="0"/>
           <w:iCs w:val="0"/>
           <w:color w:val="auto"/>
-          <w:sz w:val="44"/>
-          <w:szCs w:val="44"/>
+          <w:sz w:val="28"/>
+          <w:szCs w:val="28"/>
         </w:rPr>
       </w:pPr>
       <w:r>
@@ -24434,7 +24623,7 @@
           <w:szCs w:val="28"/>
           <w:lang w:val="en-US"/>
         </w:rPr>
-        <w:fldChar w:fldCharType="separate"/>
+        <w:instrText xml:space="preserve"> \* MERGEFORMAT </w:instrText>
       </w:r>
       <w:r>
         <w:rPr>
@@ -24444,8 +24633,9 @@
           <w:color w:val="auto"/>
           <w:sz w:val="28"/>
           <w:szCs w:val="28"/>
-        </w:rPr>
-        <w:t>13</w:t>
+          <w:lang w:val="en-US"/>
+        </w:rPr>
+        <w:fldChar w:fldCharType="separate"/>
       </w:r>
       <w:r>
         <w:rPr>
@@ -24455,9 +24645,8 @@
           <w:color w:val="auto"/>
           <w:sz w:val="28"/>
           <w:szCs w:val="28"/>
-          <w:lang w:val="en-US"/>
-        </w:rPr>
-        <w:fldChar w:fldCharType="end"/>
+        </w:rPr>
+        <w:t>13</w:t>
       </w:r>
       <w:r>
         <w:rPr>
@@ -24467,75 +24656,90 @@
           <w:color w:val="auto"/>
           <w:sz w:val="28"/>
           <w:szCs w:val="28"/>
+          <w:lang w:val="en-US"/>
+        </w:rPr>
+        <w:fldChar w:fldCharType="end"/>
+      </w:r>
+      <w:r>
+        <w:rPr>
+          <w:rFonts w:ascii="Times New Roman" w:hAnsi="Times New Roman" w:cs="Times New Roman"/>
+          <w:i w:val="0"/>
+          <w:iCs w:val="0"/>
+          <w:color w:val="auto"/>
+          <w:sz w:val="28"/>
+          <w:szCs w:val="28"/>
         </w:rPr>
         <w:t>]</w:t>
+      </w:r>
+    </w:p>
+    <w:p/>
+    <w:p>
+      <w:pPr>
+        <w:spacing w:line="360" w:lineRule="auto"/>
+        <w:jc w:val="both"/>
+        <w:rPr>
+          <w:rFonts w:ascii="Times New Roman" w:hAnsi="Times New Roman" w:cs="Times New Roman"/>
+          <w:sz w:val="28"/>
+          <w:szCs w:val="28"/>
+        </w:rPr>
+      </w:pPr>
+      <w:r>
+        <w:rPr>
+          <w:rFonts w:ascii="Times New Roman" w:hAnsi="Times New Roman" w:cs="Times New Roman"/>
+          <w:sz w:val="28"/>
+          <w:szCs w:val="28"/>
+        </w:rPr>
+        <w:tab/>
+        <w:t xml:space="preserve">Помимо этого, </w:t>
+      </w:r>
+      <w:r>
+        <w:rPr>
+          <w:rFonts w:ascii="Times New Roman" w:hAnsi="Times New Roman" w:cs="Times New Roman"/>
+          <w:sz w:val="28"/>
+          <w:szCs w:val="28"/>
+        </w:rPr>
+        <w:t xml:space="preserve">возможны небольшие недочеты в математической модели, </w:t>
+      </w:r>
+      <w:r>
+        <w:rPr>
+          <w:rFonts w:ascii="Times New Roman" w:hAnsi="Times New Roman" w:cs="Times New Roman"/>
+          <w:sz w:val="28"/>
+          <w:szCs w:val="28"/>
+        </w:rPr>
+        <w:t>которые</w:t>
+      </w:r>
+      <w:r>
+        <w:rPr>
+          <w:rFonts w:ascii="Times New Roman" w:hAnsi="Times New Roman" w:cs="Times New Roman"/>
+          <w:sz w:val="28"/>
+          <w:szCs w:val="28"/>
+        </w:rPr>
+        <w:t xml:space="preserve"> влияют на результат.</w:t>
       </w:r>
     </w:p>
     <w:p>
       <w:pPr>
         <w:spacing w:line="360" w:lineRule="auto"/>
-        <w:rPr>
-          <w:rFonts w:ascii="Times New Roman" w:hAnsi="Times New Roman" w:cs="Times New Roman"/>
-          <w:sz w:val="28"/>
-          <w:szCs w:val="28"/>
-        </w:rPr>
-      </w:pPr>
-      <w:r>
-        <w:rPr>
-          <w:rFonts w:ascii="Times New Roman" w:hAnsi="Times New Roman" w:cs="Times New Roman"/>
-          <w:sz w:val="28"/>
-          <w:szCs w:val="28"/>
-        </w:rPr>
-        <w:lastRenderedPageBreak/>
+        <w:jc w:val="both"/>
+        <w:rPr>
+          <w:rFonts w:ascii="Times New Roman" w:hAnsi="Times New Roman" w:cs="Times New Roman"/>
+          <w:sz w:val="28"/>
+          <w:szCs w:val="28"/>
+        </w:rPr>
+      </w:pPr>
+      <w:r>
+        <w:rPr>
+          <w:rFonts w:ascii="Times New Roman" w:hAnsi="Times New Roman" w:cs="Times New Roman"/>
+          <w:sz w:val="28"/>
+          <w:szCs w:val="28"/>
+        </w:rPr>
         <w:tab/>
-        <w:t xml:space="preserve">Помимо этого, </w:t>
-      </w:r>
-      <w:r>
-        <w:rPr>
-          <w:rFonts w:ascii="Times New Roman" w:hAnsi="Times New Roman" w:cs="Times New Roman"/>
-          <w:sz w:val="28"/>
-          <w:szCs w:val="28"/>
-        </w:rPr>
-        <w:t xml:space="preserve">возможны небольшие недочеты в математической модели, </w:t>
-      </w:r>
-      <w:r>
-        <w:rPr>
-          <w:rFonts w:ascii="Times New Roman" w:hAnsi="Times New Roman" w:cs="Times New Roman"/>
-          <w:sz w:val="28"/>
-          <w:szCs w:val="28"/>
-        </w:rPr>
-        <w:t>которые</w:t>
-      </w:r>
-      <w:r>
-        <w:rPr>
-          <w:rFonts w:ascii="Times New Roman" w:hAnsi="Times New Roman" w:cs="Times New Roman"/>
-          <w:sz w:val="28"/>
-          <w:szCs w:val="28"/>
-        </w:rPr>
-        <w:t xml:space="preserve"> влияют на результат.</w:t>
+        <w:t>Также погрешности математической модели могут быть обусловлены простейшими округлениями при расчетах, которые в итоге привели к расхождению.</w:t>
       </w:r>
     </w:p>
     <w:p>
       <w:pPr>
-        <w:spacing w:line="360" w:lineRule="auto"/>
-        <w:rPr>
-          <w:rFonts w:ascii="Times New Roman" w:hAnsi="Times New Roman" w:cs="Times New Roman"/>
-          <w:sz w:val="28"/>
-          <w:szCs w:val="28"/>
-        </w:rPr>
-      </w:pPr>
-      <w:r>
-        <w:rPr>
-          <w:rFonts w:ascii="Times New Roman" w:hAnsi="Times New Roman" w:cs="Times New Roman"/>
-          <w:sz w:val="28"/>
-          <w:szCs w:val="28"/>
-        </w:rPr>
-        <w:tab/>
-        <w:t>Также погрешности математической модели могут быть обусловлены простейшими округлениями при расчетах, которые в итоге привели к расхождению.</w:t>
-      </w:r>
-    </w:p>
-    <w:p>
-      <w:pPr>
+        <w:jc w:val="both"/>
         <w:rPr>
           <w:rFonts w:ascii="Times New Roman" w:hAnsi="Times New Roman" w:cs="Times New Roman"/>
           <w:sz w:val="28"/>
@@ -25064,7 +25268,7 @@
       <w:pPr>
         <w:pStyle w:val="1"/>
         <w:spacing w:line="360" w:lineRule="auto"/>
-        <w:jc w:val="center"/>
+        <w:jc w:val="both"/>
         <w:rPr>
           <w:color w:val="000000" w:themeColor="text1"/>
           <w:sz w:val="28"/>
@@ -27239,7 +27443,7 @@
       <w:footerReference w:type="default" r:id="rId39"/>
       <w:pgSz w:w="11906" w:h="16838"/>
       <w:pgMar w:top="1134" w:right="851" w:bottom="1134" w:left="1701" w:header="709" w:footer="709" w:gutter="0"/>
-      <w:pgNumType w:start="1"/>
+      <w:pgNumType w:start="2"/>
       <w:cols w:space="708"/>
       <w:docGrid w:linePitch="360"/>
     </w:sectPr>
@@ -27248,7 +27452,7 @@
 </file>
 
 <file path=word/endnotes.xml><?xml version="1.0" encoding="utf-8"?>
-<w:endnotes xmlns:wpc="http://schemas.microsoft.com/office/word/2010/wordprocessingCanvas" xmlns:cx="http://schemas.microsoft.com/office/drawing/2014/chartex" xmlns:cx1="http://schemas.microsoft.com/office/drawing/2015/9/8/chartex" xmlns:cx2="http://schemas.microsoft.com/office/drawing/2015/10/21/chartex" xmlns:cx3="http://schemas.microsoft.com/office/drawing/2016/5/9/chartex" xmlns:cx4="http://schemas.microsoft.com/office/drawing/2016/5/10/chartex" xmlns:cx5="http://schemas.microsoft.com/office/drawing/2016/5/11/chartex" xmlns:cx6="http://schemas.microsoft.com/office/drawing/2016/5/12/chartex" xmlns:cx7="http://schemas.microsoft.com/office/drawing/2016/5/13/chartex" xmlns:cx8="http://schemas.microsoft.com/office/drawing/2016/5/14/chartex" xmlns:mc="http://schemas.openxmlformats.org/markup-compatibility/2006" xmlns:aink="http://schemas.microsoft.com/office/drawing/2016/ink" xmlns:am3d="http://schemas.microsoft.com/office/drawing/2017/model3d" xmlns:o="urn:schemas-microsoft-com:office:office" xmlns:r="http://schemas.openxmlformats.org/officeDocument/2006/relationships" xmlns:m="http://schemas.openxmlformats.org/officeDocument/2006/math" xmlns:v="urn:schemas-microsoft-com:vml" xmlns:wp14="http://schemas.microsoft.com/office/word/2010/wordprocessingDrawing" xmlns:wp="http://schemas.openxmlformats.org/drawingml/2006/wordprocessingDrawing" xmlns:w10="urn:schemas-microsoft-com:office:word" xmlns:w="http://schemas.openxmlformats.org/wordprocessingml/2006/main" xmlns:w14="http://schemas.microsoft.com/office/word/2010/wordml" xmlns:w15="http://schemas.microsoft.com/office/word/2012/wordml" xmlns:w16cex="http://schemas.microsoft.com/office/word/2018/wordml/cex" xmlns:w16cid="http://schemas.microsoft.com/office/word/2016/wordml/cid" xmlns:w16="http://schemas.microsoft.com/office/word/2018/wordml" xmlns:w16sdtdh="http://schemas.microsoft.com/office/word/2020/wordml/sdtdatahash" xmlns:w16se="http://schemas.microsoft.com/office/word/2015/wordml/symex" xmlns:wpg="http://schemas.microsoft.com/office/word/2010/wordprocessingGroup" xmlns:wpi="http://schemas.microsoft.com/office/word/2010/wordprocessingInk" xmlns:wne="http://schemas.microsoft.com/office/word/2006/wordml" xmlns:wps="http://schemas.microsoft.com/office/word/2010/wordprocessingShape" mc:Ignorable="w14 w15 w16se w16cid w16 w16cex w16sdtdh wp14">
+<w:endnotes xmlns:wpc="http://schemas.microsoft.com/office/word/2010/wordprocessingCanvas" xmlns:cx="http://schemas.microsoft.com/office/drawing/2014/chartex" xmlns:cx1="http://schemas.microsoft.com/office/drawing/2015/9/8/chartex" xmlns:cx2="http://schemas.microsoft.com/office/drawing/2015/10/21/chartex" xmlns:cx3="http://schemas.microsoft.com/office/drawing/2016/5/9/chartex" xmlns:cx4="http://schemas.microsoft.com/office/drawing/2016/5/10/chartex" xmlns:cx5="http://schemas.microsoft.com/office/drawing/2016/5/11/chartex" xmlns:cx6="http://schemas.microsoft.com/office/drawing/2016/5/12/chartex" xmlns:cx7="http://schemas.microsoft.com/office/drawing/2016/5/13/chartex" xmlns:cx8="http://schemas.microsoft.com/office/drawing/2016/5/14/chartex" xmlns:mc="http://schemas.openxmlformats.org/markup-compatibility/2006" xmlns:aink="http://schemas.microsoft.com/office/drawing/2016/ink" xmlns:am3d="http://schemas.microsoft.com/office/drawing/2017/model3d" xmlns:o="urn:schemas-microsoft-com:office:office" xmlns:oel="http://schemas.microsoft.com/office/2019/extlst" xmlns:r="http://schemas.openxmlformats.org/officeDocument/2006/relationships" xmlns:m="http://schemas.openxmlformats.org/officeDocument/2006/math" xmlns:v="urn:schemas-microsoft-com:vml" xmlns:wp14="http://schemas.microsoft.com/office/word/2010/wordprocessingDrawing" xmlns:wp="http://schemas.openxmlformats.org/drawingml/2006/wordprocessingDrawing" xmlns:w10="urn:schemas-microsoft-com:office:word" xmlns:w="http://schemas.openxmlformats.org/wordprocessingml/2006/main" xmlns:w14="http://schemas.microsoft.com/office/word/2010/wordml" xmlns:w15="http://schemas.microsoft.com/office/word/2012/wordml" xmlns:w16cex="http://schemas.microsoft.com/office/word/2018/wordml/cex" xmlns:w16cid="http://schemas.microsoft.com/office/word/2016/wordml/cid" xmlns:w16="http://schemas.microsoft.com/office/word/2018/wordml" xmlns:w16du="http://schemas.microsoft.com/office/word/2023/wordml/word16du" xmlns:w16sdtdh="http://schemas.microsoft.com/office/word/2020/wordml/sdtdatahash" xmlns:w16se="http://schemas.microsoft.com/office/word/2015/wordml/symex" xmlns:wpg="http://schemas.microsoft.com/office/word/2010/wordprocessingGroup" xmlns:wpi="http://schemas.microsoft.com/office/word/2010/wordprocessingInk" xmlns:wne="http://schemas.microsoft.com/office/word/2006/wordml" xmlns:wps="http://schemas.microsoft.com/office/word/2010/wordprocessingShape" mc:Ignorable="w14 w15 w16se w16cid w16 w16cex w16sdtdh w16du wp14">
   <w:endnote w:type="separator" w:id="-1">
     <w:p>
       <w:pPr>
@@ -27273,7 +27477,7 @@
 </file>
 
 <file path=word/footer1.xml><?xml version="1.0" encoding="utf-8"?>
-<w:ftr xmlns:wpc="http://schemas.microsoft.com/office/word/2010/wordprocessingCanvas" xmlns:cx="http://schemas.microsoft.com/office/drawing/2014/chartex" xmlns:cx1="http://schemas.microsoft.com/office/drawing/2015/9/8/chartex" xmlns:cx2="http://schemas.microsoft.com/office/drawing/2015/10/21/chartex" xmlns:cx3="http://schemas.microsoft.com/office/drawing/2016/5/9/chartex" xmlns:cx4="http://schemas.microsoft.com/office/drawing/2016/5/10/chartex" xmlns:cx5="http://schemas.microsoft.com/office/drawing/2016/5/11/chartex" xmlns:cx6="http://schemas.microsoft.com/office/drawing/2016/5/12/chartex" xmlns:cx7="http://schemas.microsoft.com/office/drawing/2016/5/13/chartex" xmlns:cx8="http://schemas.microsoft.com/office/drawing/2016/5/14/chartex" xmlns:mc="http://schemas.openxmlformats.org/markup-compatibility/2006" xmlns:aink="http://schemas.microsoft.com/office/drawing/2016/ink" xmlns:am3d="http://schemas.microsoft.com/office/drawing/2017/model3d" xmlns:o="urn:schemas-microsoft-com:office:office" xmlns:r="http://schemas.openxmlformats.org/officeDocument/2006/relationships" xmlns:m="http://schemas.openxmlformats.org/officeDocument/2006/math" xmlns:v="urn:schemas-microsoft-com:vml" xmlns:wp14="http://schemas.microsoft.com/office/word/2010/wordprocessingDrawing" xmlns:wp="http://schemas.openxmlformats.org/drawingml/2006/wordprocessingDrawing" xmlns:w10="urn:schemas-microsoft-com:office:word" xmlns:w="http://schemas.openxmlformats.org/wordprocessingml/2006/main" xmlns:w14="http://schemas.microsoft.com/office/word/2010/wordml" xmlns:w15="http://schemas.microsoft.com/office/word/2012/wordml" xmlns:w16cex="http://schemas.microsoft.com/office/word/2018/wordml/cex" xmlns:w16cid="http://schemas.microsoft.com/office/word/2016/wordml/cid" xmlns:w16="http://schemas.microsoft.com/office/word/2018/wordml" xmlns:w16sdtdh="http://schemas.microsoft.com/office/word/2020/wordml/sdtdatahash" xmlns:w16se="http://schemas.microsoft.com/office/word/2015/wordml/symex" xmlns:wpg="http://schemas.microsoft.com/office/word/2010/wordprocessingGroup" xmlns:wpi="http://schemas.microsoft.com/office/word/2010/wordprocessingInk" xmlns:wne="http://schemas.microsoft.com/office/word/2006/wordml" xmlns:wps="http://schemas.microsoft.com/office/word/2010/wordprocessingShape" mc:Ignorable="w14 w15 w16se w16cid w16 w16cex w16sdtdh wp14">
+<w:ftr xmlns:wpc="http://schemas.microsoft.com/office/word/2010/wordprocessingCanvas" xmlns:cx="http://schemas.microsoft.com/office/drawing/2014/chartex" xmlns:cx1="http://schemas.microsoft.com/office/drawing/2015/9/8/chartex" xmlns:cx2="http://schemas.microsoft.com/office/drawing/2015/10/21/chartex" xmlns:cx3="http://schemas.microsoft.com/office/drawing/2016/5/9/chartex" xmlns:cx4="http://schemas.microsoft.com/office/drawing/2016/5/10/chartex" xmlns:cx5="http://schemas.microsoft.com/office/drawing/2016/5/11/chartex" xmlns:cx6="http://schemas.microsoft.com/office/drawing/2016/5/12/chartex" xmlns:cx7="http://schemas.microsoft.com/office/drawing/2016/5/13/chartex" xmlns:cx8="http://schemas.microsoft.com/office/drawing/2016/5/14/chartex" xmlns:mc="http://schemas.openxmlformats.org/markup-compatibility/2006" xmlns:aink="http://schemas.microsoft.com/office/drawing/2016/ink" xmlns:am3d="http://schemas.microsoft.com/office/drawing/2017/model3d" xmlns:o="urn:schemas-microsoft-com:office:office" xmlns:oel="http://schemas.microsoft.com/office/2019/extlst" xmlns:r="http://schemas.openxmlformats.org/officeDocument/2006/relationships" xmlns:m="http://schemas.openxmlformats.org/officeDocument/2006/math" xmlns:v="urn:schemas-microsoft-com:vml" xmlns:wp14="http://schemas.microsoft.com/office/word/2010/wordprocessingDrawing" xmlns:wp="http://schemas.openxmlformats.org/drawingml/2006/wordprocessingDrawing" xmlns:w10="urn:schemas-microsoft-com:office:word" xmlns:w="http://schemas.openxmlformats.org/wordprocessingml/2006/main" xmlns:w14="http://schemas.microsoft.com/office/word/2010/wordml" xmlns:w15="http://schemas.microsoft.com/office/word/2012/wordml" xmlns:w16cex="http://schemas.microsoft.com/office/word/2018/wordml/cex" xmlns:w16cid="http://schemas.microsoft.com/office/word/2016/wordml/cid" xmlns:w16="http://schemas.microsoft.com/office/word/2018/wordml" xmlns:w16du="http://schemas.microsoft.com/office/word/2023/wordml/word16du" xmlns:w16sdtdh="http://schemas.microsoft.com/office/word/2020/wordml/sdtdatahash" xmlns:w16se="http://schemas.microsoft.com/office/word/2015/wordml/symex" xmlns:wpg="http://schemas.microsoft.com/office/word/2010/wordprocessingGroup" xmlns:wpi="http://schemas.microsoft.com/office/word/2010/wordprocessingInk" xmlns:wne="http://schemas.microsoft.com/office/word/2006/wordml" xmlns:wps="http://schemas.microsoft.com/office/word/2010/wordprocessingShape" mc:Ignorable="w14 w15 w16se w16cid w16 w16cex w16sdtdh w16du wp14">
   <w:sdt>
     <w:sdtPr>
       <w:id w:val="1412350920"/>
@@ -27282,7 +27486,6 @@
         <w:docPartUnique/>
       </w:docPartObj>
     </w:sdtPr>
-    <w:sdtEndPr/>
     <w:sdtContent>
       <w:p>
         <w:pPr>
@@ -27316,35 +27519,62 @@
 </file>
 
 <file path=word/footer2.xml><?xml version="1.0" encoding="utf-8"?>
-<w:ftr xmlns:wpc="http://schemas.microsoft.com/office/word/2010/wordprocessingCanvas" xmlns:cx="http://schemas.microsoft.com/office/drawing/2014/chartex" xmlns:cx1="http://schemas.microsoft.com/office/drawing/2015/9/8/chartex" xmlns:cx2="http://schemas.microsoft.com/office/drawing/2015/10/21/chartex" xmlns:cx3="http://schemas.microsoft.com/office/drawing/2016/5/9/chartex" xmlns:cx4="http://schemas.microsoft.com/office/drawing/2016/5/10/chartex" xmlns:cx5="http://schemas.microsoft.com/office/drawing/2016/5/11/chartex" xmlns:cx6="http://schemas.microsoft.com/office/drawing/2016/5/12/chartex" xmlns:cx7="http://schemas.microsoft.com/office/drawing/2016/5/13/chartex" xmlns:cx8="http://schemas.microsoft.com/office/drawing/2016/5/14/chartex" xmlns:mc="http://schemas.openxmlformats.org/markup-compatibility/2006" xmlns:aink="http://schemas.microsoft.com/office/drawing/2016/ink" xmlns:am3d="http://schemas.microsoft.com/office/drawing/2017/model3d" xmlns:o="urn:schemas-microsoft-com:office:office" xmlns:r="http://schemas.openxmlformats.org/officeDocument/2006/relationships" xmlns:m="http://schemas.openxmlformats.org/officeDocument/2006/math" xmlns:v="urn:schemas-microsoft-com:vml" xmlns:wp14="http://schemas.microsoft.com/office/word/2010/wordprocessingDrawing" xmlns:wp="http://schemas.openxmlformats.org/drawingml/2006/wordprocessingDrawing" xmlns:w10="urn:schemas-microsoft-com:office:word" xmlns:w="http://schemas.openxmlformats.org/wordprocessingml/2006/main" xmlns:w14="http://schemas.microsoft.com/office/word/2010/wordml" xmlns:w15="http://schemas.microsoft.com/office/word/2012/wordml" xmlns:w16cex="http://schemas.microsoft.com/office/word/2018/wordml/cex" xmlns:w16cid="http://schemas.microsoft.com/office/word/2016/wordml/cid" xmlns:w16="http://schemas.microsoft.com/office/word/2018/wordml" xmlns:w16sdtdh="http://schemas.microsoft.com/office/word/2020/wordml/sdtdatahash" xmlns:w16se="http://schemas.microsoft.com/office/word/2015/wordml/symex" xmlns:wpg="http://schemas.microsoft.com/office/word/2010/wordprocessingGroup" xmlns:wpi="http://schemas.microsoft.com/office/word/2010/wordprocessingInk" xmlns:wne="http://schemas.microsoft.com/office/word/2006/wordml" xmlns:wps="http://schemas.microsoft.com/office/word/2010/wordprocessingShape" mc:Ignorable="w14 w15 w16se w16cid w16 w16cex w16sdtdh wp14">
+<w:ftr xmlns:wpc="http://schemas.microsoft.com/office/word/2010/wordprocessingCanvas" xmlns:cx="http://schemas.microsoft.com/office/drawing/2014/chartex" xmlns:cx1="http://schemas.microsoft.com/office/drawing/2015/9/8/chartex" xmlns:cx2="http://schemas.microsoft.com/office/drawing/2015/10/21/chartex" xmlns:cx3="http://schemas.microsoft.com/office/drawing/2016/5/9/chartex" xmlns:cx4="http://schemas.microsoft.com/office/drawing/2016/5/10/chartex" xmlns:cx5="http://schemas.microsoft.com/office/drawing/2016/5/11/chartex" xmlns:cx6="http://schemas.microsoft.com/office/drawing/2016/5/12/chartex" xmlns:cx7="http://schemas.microsoft.com/office/drawing/2016/5/13/chartex" xmlns:cx8="http://schemas.microsoft.com/office/drawing/2016/5/14/chartex" xmlns:mc="http://schemas.openxmlformats.org/markup-compatibility/2006" xmlns:aink="http://schemas.microsoft.com/office/drawing/2016/ink" xmlns:am3d="http://schemas.microsoft.com/office/drawing/2017/model3d" xmlns:o="urn:schemas-microsoft-com:office:office" xmlns:oel="http://schemas.microsoft.com/office/2019/extlst" xmlns:r="http://schemas.openxmlformats.org/officeDocument/2006/relationships" xmlns:m="http://schemas.openxmlformats.org/officeDocument/2006/math" xmlns:v="urn:schemas-microsoft-com:vml" xmlns:wp14="http://schemas.microsoft.com/office/word/2010/wordprocessingDrawing" xmlns:wp="http://schemas.openxmlformats.org/drawingml/2006/wordprocessingDrawing" xmlns:w10="urn:schemas-microsoft-com:office:word" xmlns:w="http://schemas.openxmlformats.org/wordprocessingml/2006/main" xmlns:w14="http://schemas.microsoft.com/office/word/2010/wordml" xmlns:w15="http://schemas.microsoft.com/office/word/2012/wordml" xmlns:w16cex="http://schemas.microsoft.com/office/word/2018/wordml/cex" xmlns:w16cid="http://schemas.microsoft.com/office/word/2016/wordml/cid" xmlns:w16="http://schemas.microsoft.com/office/word/2018/wordml" xmlns:w16du="http://schemas.microsoft.com/office/word/2023/wordml/word16du" xmlns:w16sdtdh="http://schemas.microsoft.com/office/word/2020/wordml/sdtdatahash" xmlns:w16se="http://schemas.microsoft.com/office/word/2015/wordml/symex" xmlns:wpg="http://schemas.microsoft.com/office/word/2010/wordprocessingGroup" xmlns:wpi="http://schemas.microsoft.com/office/word/2010/wordprocessingInk" xmlns:wne="http://schemas.microsoft.com/office/word/2006/wordml" xmlns:wps="http://schemas.microsoft.com/office/word/2010/wordprocessingShape" mc:Ignorable="w14 w15 w16se w16cid w16 w16cex w16sdtdh w16du wp14">
   <w:sdt>
     <w:sdtPr>
+      <w:rPr>
+        <w:sz w:val="28"/>
+        <w:szCs w:val="28"/>
+      </w:rPr>
       <w:id w:val="-1707101909"/>
       <w:docPartObj>
         <w:docPartGallery w:val="Page Numbers (Bottom of Page)"/>
         <w:docPartUnique/>
       </w:docPartObj>
     </w:sdtPr>
-    <w:sdtEndPr/>
     <w:sdtContent>
       <w:p>
         <w:pPr>
           <w:pStyle w:val="a6"/>
           <w:jc w:val="center"/>
+          <w:rPr>
+            <w:sz w:val="28"/>
+            <w:szCs w:val="28"/>
+          </w:rPr>
         </w:pPr>
         <w:r>
+          <w:rPr>
+            <w:sz w:val="28"/>
+            <w:szCs w:val="28"/>
+          </w:rPr>
           <w:fldChar w:fldCharType="begin"/>
         </w:r>
         <w:r>
+          <w:rPr>
+            <w:sz w:val="28"/>
+            <w:szCs w:val="28"/>
+          </w:rPr>
           <w:instrText>PAGE   \* MERGEFORMAT</w:instrText>
         </w:r>
         <w:r>
+          <w:rPr>
+            <w:sz w:val="28"/>
+            <w:szCs w:val="28"/>
+          </w:rPr>
           <w:fldChar w:fldCharType="separate"/>
         </w:r>
         <w:r>
+          <w:rPr>
+            <w:sz w:val="28"/>
+            <w:szCs w:val="28"/>
+          </w:rPr>
           <w:t>2</w:t>
         </w:r>
         <w:r>
+          <w:rPr>
+            <w:sz w:val="28"/>
+            <w:szCs w:val="28"/>
+          </w:rPr>
           <w:fldChar w:fldCharType="end"/>
         </w:r>
       </w:p>
@@ -27353,13 +27583,17 @@
   <w:p>
     <w:pPr>
       <w:pStyle w:val="a6"/>
+      <w:rPr>
+        <w:sz w:val="28"/>
+        <w:szCs w:val="28"/>
+      </w:rPr>
     </w:pPr>
   </w:p>
 </w:ftr>
 </file>
 
 <file path=word/footnotes.xml><?xml version="1.0" encoding="utf-8"?>
-<w:footnotes xmlns:wpc="http://schemas.microsoft.com/office/word/2010/wordprocessingCanvas" xmlns:cx="http://schemas.microsoft.com/office/drawing/2014/chartex" xmlns:cx1="http://schemas.microsoft.com/office/drawing/2015/9/8/chartex" xmlns:cx2="http://schemas.microsoft.com/office/drawing/2015/10/21/chartex" xmlns:cx3="http://schemas.microsoft.com/office/drawing/2016/5/9/chartex" xmlns:cx4="http://schemas.microsoft.com/office/drawing/2016/5/10/chartex" xmlns:cx5="http://schemas.microsoft.com/office/drawing/2016/5/11/chartex" xmlns:cx6="http://schemas.microsoft.com/office/drawing/2016/5/12/chartex" xmlns:cx7="http://schemas.microsoft.com/office/drawing/2016/5/13/chartex" xmlns:cx8="http://schemas.microsoft.com/office/drawing/2016/5/14/chartex" xmlns:mc="http://schemas.openxmlformats.org/markup-compatibility/2006" xmlns:aink="http://schemas.microsoft.com/office/drawing/2016/ink" xmlns:am3d="http://schemas.microsoft.com/office/drawing/2017/model3d" xmlns:o="urn:schemas-microsoft-com:office:office" xmlns:r="http://schemas.openxmlformats.org/officeDocument/2006/relationships" xmlns:m="http://schemas.openxmlformats.org/officeDocument/2006/math" xmlns:v="urn:schemas-microsoft-com:vml" xmlns:wp14="http://schemas.microsoft.com/office/word/2010/wordprocessingDrawing" xmlns:wp="http://schemas.openxmlformats.org/drawingml/2006/wordprocessingDrawing" xmlns:w10="urn:schemas-microsoft-com:office:word" xmlns:w="http://schemas.openxmlformats.org/wordprocessingml/2006/main" xmlns:w14="http://schemas.microsoft.com/office/word/2010/wordml" xmlns:w15="http://schemas.microsoft.com/office/word/2012/wordml" xmlns:w16cex="http://schemas.microsoft.com/office/word/2018/wordml/cex" xmlns:w16cid="http://schemas.microsoft.com/office/word/2016/wordml/cid" xmlns:w16="http://schemas.microsoft.com/office/word/2018/wordml" xmlns:w16sdtdh="http://schemas.microsoft.com/office/word/2020/wordml/sdtdatahash" xmlns:w16se="http://schemas.microsoft.com/office/word/2015/wordml/symex" xmlns:wpg="http://schemas.microsoft.com/office/word/2010/wordprocessingGroup" xmlns:wpi="http://schemas.microsoft.com/office/word/2010/wordprocessingInk" xmlns:wne="http://schemas.microsoft.com/office/word/2006/wordml" xmlns:wps="http://schemas.microsoft.com/office/word/2010/wordprocessingShape" mc:Ignorable="w14 w15 w16se w16cid w16 w16cex w16sdtdh wp14">
+<w:footnotes xmlns:wpc="http://schemas.microsoft.com/office/word/2010/wordprocessingCanvas" xmlns:cx="http://schemas.microsoft.com/office/drawing/2014/chartex" xmlns:cx1="http://schemas.microsoft.com/office/drawing/2015/9/8/chartex" xmlns:cx2="http://schemas.microsoft.com/office/drawing/2015/10/21/chartex" xmlns:cx3="http://schemas.microsoft.com/office/drawing/2016/5/9/chartex" xmlns:cx4="http://schemas.microsoft.com/office/drawing/2016/5/10/chartex" xmlns:cx5="http://schemas.microsoft.com/office/drawing/2016/5/11/chartex" xmlns:cx6="http://schemas.microsoft.com/office/drawing/2016/5/12/chartex" xmlns:cx7="http://schemas.microsoft.com/office/drawing/2016/5/13/chartex" xmlns:cx8="http://schemas.microsoft.com/office/drawing/2016/5/14/chartex" xmlns:mc="http://schemas.openxmlformats.org/markup-compatibility/2006" xmlns:aink="http://schemas.microsoft.com/office/drawing/2016/ink" xmlns:am3d="http://schemas.microsoft.com/office/drawing/2017/model3d" xmlns:o="urn:schemas-microsoft-com:office:office" xmlns:oel="http://schemas.microsoft.com/office/2019/extlst" xmlns:r="http://schemas.openxmlformats.org/officeDocument/2006/relationships" xmlns:m="http://schemas.openxmlformats.org/officeDocument/2006/math" xmlns:v="urn:schemas-microsoft-com:vml" xmlns:wp14="http://schemas.microsoft.com/office/word/2010/wordprocessingDrawing" xmlns:wp="http://schemas.openxmlformats.org/drawingml/2006/wordprocessingDrawing" xmlns:w10="urn:schemas-microsoft-com:office:word" xmlns:w="http://schemas.openxmlformats.org/wordprocessingml/2006/main" xmlns:w14="http://schemas.microsoft.com/office/word/2010/wordml" xmlns:w15="http://schemas.microsoft.com/office/word/2012/wordml" xmlns:w16cex="http://schemas.microsoft.com/office/word/2018/wordml/cex" xmlns:w16cid="http://schemas.microsoft.com/office/word/2016/wordml/cid" xmlns:w16="http://schemas.microsoft.com/office/word/2018/wordml" xmlns:w16du="http://schemas.microsoft.com/office/word/2023/wordml/word16du" xmlns:w16sdtdh="http://schemas.microsoft.com/office/word/2020/wordml/sdtdatahash" xmlns:w16se="http://schemas.microsoft.com/office/word/2015/wordml/symex" xmlns:wpg="http://schemas.microsoft.com/office/word/2010/wordprocessingGroup" xmlns:wpi="http://schemas.microsoft.com/office/word/2010/wordprocessingInk" xmlns:wne="http://schemas.microsoft.com/office/word/2006/wordml" xmlns:wps="http://schemas.microsoft.com/office/word/2010/wordprocessingShape" mc:Ignorable="w14 w15 w16se w16cid w16 w16cex w16sdtdh w16du wp14">
   <w:footnote w:type="separator" w:id="-1">
     <w:p>
       <w:pPr>
@@ -27384,7 +27618,7 @@
 </file>
 
 <file path=word/numbering.xml><?xml version="1.0" encoding="utf-8"?>
-<w:numbering xmlns:wpc="http://schemas.microsoft.com/office/word/2010/wordprocessingCanvas" xmlns:cx="http://schemas.microsoft.com/office/drawing/2014/chartex" xmlns:cx1="http://schemas.microsoft.com/office/drawing/2015/9/8/chartex" xmlns:cx2="http://schemas.microsoft.com/office/drawing/2015/10/21/chartex" xmlns:cx3="http://schemas.microsoft.com/office/drawing/2016/5/9/chartex" xmlns:cx4="http://schemas.microsoft.com/office/drawing/2016/5/10/chartex" xmlns:cx5="http://schemas.microsoft.com/office/drawing/2016/5/11/chartex" xmlns:cx6="http://schemas.microsoft.com/office/drawing/2016/5/12/chartex" xmlns:cx7="http://schemas.microsoft.com/office/drawing/2016/5/13/chartex" xmlns:cx8="http://schemas.microsoft.com/office/drawing/2016/5/14/chartex" xmlns:mc="http://schemas.openxmlformats.org/markup-compatibility/2006" xmlns:aink="http://schemas.microsoft.com/office/drawing/2016/ink" xmlns:am3d="http://schemas.microsoft.com/office/drawing/2017/model3d" xmlns:o="urn:schemas-microsoft-com:office:office" xmlns:r="http://schemas.openxmlformats.org/officeDocument/2006/relationships" xmlns:m="http://schemas.openxmlformats.org/officeDocument/2006/math" xmlns:v="urn:schemas-microsoft-com:vml" xmlns:wp14="http://schemas.microsoft.com/office/word/2010/wordprocessingDrawing" xmlns:wp="http://schemas.openxmlformats.org/drawingml/2006/wordprocessingDrawing" xmlns:w10="urn:schemas-microsoft-com:office:word" xmlns:w="http://schemas.openxmlformats.org/wordprocessingml/2006/main" xmlns:w14="http://schemas.microsoft.com/office/word/2010/wordml" xmlns:w15="http://schemas.microsoft.com/office/word/2012/wordml" xmlns:w16cex="http://schemas.microsoft.com/office/word/2018/wordml/cex" xmlns:w16cid="http://schemas.microsoft.com/office/word/2016/wordml/cid" xmlns:w16="http://schemas.microsoft.com/office/word/2018/wordml" xmlns:w16sdtdh="http://schemas.microsoft.com/office/word/2020/wordml/sdtdatahash" xmlns:w16se="http://schemas.microsoft.com/office/word/2015/wordml/symex" xmlns:wpg="http://schemas.microsoft.com/office/word/2010/wordprocessingGroup" xmlns:wpi="http://schemas.microsoft.com/office/word/2010/wordprocessingInk" xmlns:wne="http://schemas.microsoft.com/office/word/2006/wordml" xmlns:wps="http://schemas.microsoft.com/office/word/2010/wordprocessingShape" mc:Ignorable="w14 w15 w16se w16cid w16 w16cex w16sdtdh wp14">
+<w:numbering xmlns:wpc="http://schemas.microsoft.com/office/word/2010/wordprocessingCanvas" xmlns:cx="http://schemas.microsoft.com/office/drawing/2014/chartex" xmlns:cx1="http://schemas.microsoft.com/office/drawing/2015/9/8/chartex" xmlns:cx2="http://schemas.microsoft.com/office/drawing/2015/10/21/chartex" xmlns:cx3="http://schemas.microsoft.com/office/drawing/2016/5/9/chartex" xmlns:cx4="http://schemas.microsoft.com/office/drawing/2016/5/10/chartex" xmlns:cx5="http://schemas.microsoft.com/office/drawing/2016/5/11/chartex" xmlns:cx6="http://schemas.microsoft.com/office/drawing/2016/5/12/chartex" xmlns:cx7="http://schemas.microsoft.com/office/drawing/2016/5/13/chartex" xmlns:cx8="http://schemas.microsoft.com/office/drawing/2016/5/14/chartex" xmlns:mc="http://schemas.openxmlformats.org/markup-compatibility/2006" xmlns:aink="http://schemas.microsoft.com/office/drawing/2016/ink" xmlns:am3d="http://schemas.microsoft.com/office/drawing/2017/model3d" xmlns:o="urn:schemas-microsoft-com:office:office" xmlns:oel="http://schemas.microsoft.com/office/2019/extlst" xmlns:r="http://schemas.openxmlformats.org/officeDocument/2006/relationships" xmlns:m="http://schemas.openxmlformats.org/officeDocument/2006/math" xmlns:v="urn:schemas-microsoft-com:vml" xmlns:wp14="http://schemas.microsoft.com/office/word/2010/wordprocessingDrawing" xmlns:wp="http://schemas.openxmlformats.org/drawingml/2006/wordprocessingDrawing" xmlns:w10="urn:schemas-microsoft-com:office:word" xmlns:w="http://schemas.openxmlformats.org/wordprocessingml/2006/main" xmlns:w14="http://schemas.microsoft.com/office/word/2010/wordml" xmlns:w15="http://schemas.microsoft.com/office/word/2012/wordml" xmlns:w16cex="http://schemas.microsoft.com/office/word/2018/wordml/cex" xmlns:w16cid="http://schemas.microsoft.com/office/word/2016/wordml/cid" xmlns:w16="http://schemas.microsoft.com/office/word/2018/wordml" xmlns:w16du="http://schemas.microsoft.com/office/word/2023/wordml/word16du" xmlns:w16sdtdh="http://schemas.microsoft.com/office/word/2020/wordml/sdtdatahash" xmlns:w16se="http://schemas.microsoft.com/office/word/2015/wordml/symex" xmlns:wpg="http://schemas.microsoft.com/office/word/2010/wordprocessingGroup" xmlns:wpi="http://schemas.microsoft.com/office/word/2010/wordprocessingInk" xmlns:wne="http://schemas.microsoft.com/office/word/2006/wordml" xmlns:wps="http://schemas.microsoft.com/office/word/2010/wordprocessingShape" mc:Ignorable="w14 w15 w16se w16cid w16 w16cex w16sdtdh w16du wp14">
   <w:abstractNum w:abstractNumId="0" w15:restartNumberingAfterBreak="0">
     <w:nsid w:val="03255AD9"/>
     <w:multiLevelType w:val="hybridMultilevel"/>
@@ -29317,19 +29551,19 @@
       </w:rPr>
     </w:lvl>
   </w:abstractNum>
-  <w:num w:numId="1">
+  <w:num w:numId="1" w16cid:durableId="1138568604">
     <w:abstractNumId w:val="3"/>
   </w:num>
-  <w:num w:numId="2">
+  <w:num w:numId="2" w16cid:durableId="798955829">
     <w:abstractNumId w:val="16"/>
   </w:num>
-  <w:num w:numId="3">
+  <w:num w:numId="3" w16cid:durableId="166408960">
     <w:abstractNumId w:val="8"/>
   </w:num>
-  <w:num w:numId="4">
+  <w:num w:numId="4" w16cid:durableId="1054700340">
     <w:abstractNumId w:val="0"/>
   </w:num>
-  <w:num w:numId="5">
+  <w:num w:numId="5" w16cid:durableId="197932552">
     <w:abstractNumId w:val="12"/>
     <w:lvlOverride w:ilvl="0">
       <w:lvl w:ilvl="0">
@@ -29349,34 +29583,34 @@
       </w:lvl>
     </w:lvlOverride>
   </w:num>
-  <w:num w:numId="6">
+  <w:num w:numId="6" w16cid:durableId="1460608738">
     <w:abstractNumId w:val="1"/>
   </w:num>
-  <w:num w:numId="7">
+  <w:num w:numId="7" w16cid:durableId="1398162089">
     <w:abstractNumId w:val="7"/>
   </w:num>
-  <w:num w:numId="8">
+  <w:num w:numId="8" w16cid:durableId="15037516">
     <w:abstractNumId w:val="5"/>
   </w:num>
-  <w:num w:numId="9">
+  <w:num w:numId="9" w16cid:durableId="390933227">
     <w:abstractNumId w:val="10"/>
   </w:num>
-  <w:num w:numId="10">
+  <w:num w:numId="10" w16cid:durableId="87966930">
     <w:abstractNumId w:val="15"/>
   </w:num>
-  <w:num w:numId="11">
+  <w:num w:numId="11" w16cid:durableId="1306354777">
     <w:abstractNumId w:val="9"/>
   </w:num>
-  <w:num w:numId="12">
+  <w:num w:numId="12" w16cid:durableId="1843398591">
     <w:abstractNumId w:val="11"/>
   </w:num>
-  <w:num w:numId="13">
+  <w:num w:numId="13" w16cid:durableId="1656302263">
     <w:abstractNumId w:val="6"/>
   </w:num>
-  <w:num w:numId="14">
+  <w:num w:numId="14" w16cid:durableId="1157921034">
     <w:abstractNumId w:val="4"/>
   </w:num>
-  <w:num w:numId="15">
+  <w:num w:numId="15" w16cid:durableId="245654390">
     <w:abstractNumId w:val="4"/>
     <w:lvlOverride w:ilvl="0">
       <w:startOverride w:val="1"/>
@@ -29390,20 +29624,20 @@
     <w:lvlOverride w:ilvl="7"/>
     <w:lvlOverride w:ilvl="8"/>
   </w:num>
-  <w:num w:numId="16">
+  <w:num w:numId="16" w16cid:durableId="380982172">
     <w:abstractNumId w:val="14"/>
   </w:num>
-  <w:num w:numId="17">
+  <w:num w:numId="17" w16cid:durableId="1350717382">
     <w:abstractNumId w:val="2"/>
   </w:num>
-  <w:num w:numId="18">
+  <w:num w:numId="18" w16cid:durableId="185608411">
     <w:abstractNumId w:val="13"/>
   </w:num>
 </w:numbering>
 </file>
 
 <file path=word/styles.xml><?xml version="1.0" encoding="utf-8"?>
-<w:styles xmlns:mc="http://schemas.openxmlformats.org/markup-compatibility/2006" xmlns:r="http://schemas.openxmlformats.org/officeDocument/2006/relationships" xmlns:w="http://schemas.openxmlformats.org/wordprocessingml/2006/main" xmlns:w14="http://schemas.microsoft.com/office/word/2010/wordml" xmlns:w15="http://schemas.microsoft.com/office/word/2012/wordml" xmlns:w16cex="http://schemas.microsoft.com/office/word/2018/wordml/cex" xmlns:w16cid="http://schemas.microsoft.com/office/word/2016/wordml/cid" xmlns:w16="http://schemas.microsoft.com/office/word/2018/wordml" xmlns:w16sdtdh="http://schemas.microsoft.com/office/word/2020/wordml/sdtdatahash" xmlns:w16se="http://schemas.microsoft.com/office/word/2015/wordml/symex" mc:Ignorable="w14 w15 w16se w16cid w16 w16cex w16sdtdh">
+<w:styles xmlns:mc="http://schemas.openxmlformats.org/markup-compatibility/2006" xmlns:r="http://schemas.openxmlformats.org/officeDocument/2006/relationships" xmlns:w="http://schemas.openxmlformats.org/wordprocessingml/2006/main" xmlns:w14="http://schemas.microsoft.com/office/word/2010/wordml" xmlns:w15="http://schemas.microsoft.com/office/word/2012/wordml" xmlns:w16cex="http://schemas.microsoft.com/office/word/2018/wordml/cex" xmlns:w16cid="http://schemas.microsoft.com/office/word/2016/wordml/cid" xmlns:w16="http://schemas.microsoft.com/office/word/2018/wordml" xmlns:w16du="http://schemas.microsoft.com/office/word/2023/wordml/word16du" xmlns:w16sdtdh="http://schemas.microsoft.com/office/word/2020/wordml/sdtdatahash" xmlns:w16se="http://schemas.microsoft.com/office/word/2015/wordml/symex" mc:Ignorable="w14 w15 w16se w16cid w16 w16cex w16sdtdh w16du">
   <w:docDefaults>
     <w:rPrDefault>
       <w:rPr>

</xml_diff>

<commit_message>
Changed force decomposition image and made small changes into report
</commit_message>
<xml_diff>
--- a/Reports/VARKT_Report.docx
+++ b/Reports/VARKT_Report.docx
@@ -1,6 +1,6 @@
 
 <file path=word/document.xml><?xml version="1.0" encoding="utf-8"?>
-<w:document xmlns:wpc="http://schemas.microsoft.com/office/word/2010/wordprocessingCanvas" xmlns:cx="http://schemas.microsoft.com/office/drawing/2014/chartex" xmlns:cx1="http://schemas.microsoft.com/office/drawing/2015/9/8/chartex" xmlns:cx2="http://schemas.microsoft.com/office/drawing/2015/10/21/chartex" xmlns:cx3="http://schemas.microsoft.com/office/drawing/2016/5/9/chartex" xmlns:cx4="http://schemas.microsoft.com/office/drawing/2016/5/10/chartex" xmlns:cx5="http://schemas.microsoft.com/office/drawing/2016/5/11/chartex" xmlns:cx6="http://schemas.microsoft.com/office/drawing/2016/5/12/chartex" xmlns:cx7="http://schemas.microsoft.com/office/drawing/2016/5/13/chartex" xmlns:cx8="http://schemas.microsoft.com/office/drawing/2016/5/14/chartex" xmlns:mc="http://schemas.openxmlformats.org/markup-compatibility/2006" xmlns:aink="http://schemas.microsoft.com/office/drawing/2016/ink" xmlns:am3d="http://schemas.microsoft.com/office/drawing/2017/model3d" xmlns:o="urn:schemas-microsoft-com:office:office" xmlns:oel="http://schemas.microsoft.com/office/2019/extlst" xmlns:r="http://schemas.openxmlformats.org/officeDocument/2006/relationships" xmlns:m="http://schemas.openxmlformats.org/officeDocument/2006/math" xmlns:v="urn:schemas-microsoft-com:vml" xmlns:wp14="http://schemas.microsoft.com/office/word/2010/wordprocessingDrawing" xmlns:wp="http://schemas.openxmlformats.org/drawingml/2006/wordprocessingDrawing" xmlns:w10="urn:schemas-microsoft-com:office:word" xmlns:w="http://schemas.openxmlformats.org/wordprocessingml/2006/main" xmlns:w14="http://schemas.microsoft.com/office/word/2010/wordml" xmlns:w15="http://schemas.microsoft.com/office/word/2012/wordml" xmlns:w16cex="http://schemas.microsoft.com/office/word/2018/wordml/cex" xmlns:w16cid="http://schemas.microsoft.com/office/word/2016/wordml/cid" xmlns:w16="http://schemas.microsoft.com/office/word/2018/wordml" xmlns:w16du="http://schemas.microsoft.com/office/word/2023/wordml/word16du" xmlns:w16sdtdh="http://schemas.microsoft.com/office/word/2020/wordml/sdtdatahash" xmlns:w16se="http://schemas.microsoft.com/office/word/2015/wordml/symex" xmlns:wpg="http://schemas.microsoft.com/office/word/2010/wordprocessingGroup" xmlns:wpi="http://schemas.microsoft.com/office/word/2010/wordprocessingInk" xmlns:wne="http://schemas.microsoft.com/office/word/2006/wordml" xmlns:wps="http://schemas.microsoft.com/office/word/2010/wordprocessingShape" mc:Ignorable="w14 w15 w16se w16cid w16 w16cex w16sdtdh w16du wp14">
+<w:document xmlns:wpc="http://schemas.microsoft.com/office/word/2010/wordprocessingCanvas" xmlns:cx="http://schemas.microsoft.com/office/drawing/2014/chartex" xmlns:cx1="http://schemas.microsoft.com/office/drawing/2015/9/8/chartex" xmlns:cx2="http://schemas.microsoft.com/office/drawing/2015/10/21/chartex" xmlns:cx3="http://schemas.microsoft.com/office/drawing/2016/5/9/chartex" xmlns:cx4="http://schemas.microsoft.com/office/drawing/2016/5/10/chartex" xmlns:cx5="http://schemas.microsoft.com/office/drawing/2016/5/11/chartex" xmlns:cx6="http://schemas.microsoft.com/office/drawing/2016/5/12/chartex" xmlns:cx7="http://schemas.microsoft.com/office/drawing/2016/5/13/chartex" xmlns:cx8="http://schemas.microsoft.com/office/drawing/2016/5/14/chartex" xmlns:mc="http://schemas.openxmlformats.org/markup-compatibility/2006" xmlns:aink="http://schemas.microsoft.com/office/drawing/2016/ink" xmlns:am3d="http://schemas.microsoft.com/office/drawing/2017/model3d" xmlns:o="urn:schemas-microsoft-com:office:office" xmlns:r="http://schemas.openxmlformats.org/officeDocument/2006/relationships" xmlns:m="http://schemas.openxmlformats.org/officeDocument/2006/math" xmlns:v="urn:schemas-microsoft-com:vml" xmlns:wp14="http://schemas.microsoft.com/office/word/2010/wordprocessingDrawing" xmlns:wp="http://schemas.openxmlformats.org/drawingml/2006/wordprocessingDrawing" xmlns:w10="urn:schemas-microsoft-com:office:word" xmlns:w="http://schemas.openxmlformats.org/wordprocessingml/2006/main" xmlns:w14="http://schemas.microsoft.com/office/word/2010/wordml" xmlns:w15="http://schemas.microsoft.com/office/word/2012/wordml" xmlns:w16cex="http://schemas.microsoft.com/office/word/2018/wordml/cex" xmlns:w16cid="http://schemas.microsoft.com/office/word/2016/wordml/cid" xmlns:w16="http://schemas.microsoft.com/office/word/2018/wordml" xmlns:w16sdtdh="http://schemas.microsoft.com/office/word/2020/wordml/sdtdatahash" xmlns:w16se="http://schemas.microsoft.com/office/word/2015/wordml/symex" xmlns:wpg="http://schemas.microsoft.com/office/word/2010/wordprocessingGroup" xmlns:wpi="http://schemas.microsoft.com/office/word/2010/wordprocessingInk" xmlns:wne="http://schemas.microsoft.com/office/word/2006/wordml" xmlns:wps="http://schemas.microsoft.com/office/word/2010/wordprocessingShape" mc:Ignorable="w14 w15 w16se w16cid w16 w16cex w16sdtdh wp14">
   <w:body>
     <w:p>
       <w:pPr>
@@ -493,6 +493,16 @@
           <w:lang w:eastAsia="ru-RU"/>
         </w:rPr>
       </w:pPr>
+      <w:r>
+        <w:rPr>
+          <w:rFonts w:ascii="Times New Roman" w:eastAsia="Times New Roman" w:hAnsi="Times New Roman" w:cs="Times New Roman"/>
+          <w:color w:val="000000" w:themeColor="text1"/>
+          <w:sz w:val="28"/>
+          <w:szCs w:val="28"/>
+          <w:lang w:eastAsia="ru-RU"/>
+        </w:rPr>
+        <w:t>Оценка</w:t>
+      </w:r>
       <w:proofErr w:type="gramStart"/>
       <w:r>
         <w:rPr>
@@ -502,7 +512,7 @@
           <w:szCs w:val="28"/>
           <w:lang w:eastAsia="ru-RU"/>
         </w:rPr>
-        <w:t xml:space="preserve">Оценка:   </w:t>
+        <w:t>:                                                                              Выполнили</w:t>
       </w:r>
       <w:proofErr w:type="gramEnd"/>
       <w:r>
@@ -513,7 +523,7 @@
           <w:szCs w:val="28"/>
           <w:lang w:eastAsia="ru-RU"/>
         </w:rPr>
-        <w:t xml:space="preserve">                                                                           Выполнили:</w:t>
+        <w:t>:</w:t>
       </w:r>
     </w:p>
     <w:p>
@@ -1973,6 +1983,7 @@
           <w:docPartUnique/>
         </w:docPartObj>
       </w:sdtPr>
+      <w:sdtEndPr/>
       <w:sdtContent>
         <w:bookmarkStart w:id="4" w:name="_Toc185723391" w:displacedByCustomXml="prev"/>
         <w:p>
@@ -3003,14 +3014,6 @@
           <w:sz w:val="28"/>
           <w:szCs w:val="28"/>
         </w:rPr>
-      </w:r>
-      <w:r>
-        <w:rPr>
-          <w:rFonts w:ascii="Times New Roman" w:hAnsi="Times New Roman" w:cs="Times New Roman"/>
-          <w:color w:val="000000" w:themeColor="text1"/>
-          <w:sz w:val="28"/>
-          <w:szCs w:val="28"/>
-        </w:rPr>
         <w:instrText xml:space="preserve"> \* MERGEFORMAT </w:instrText>
       </w:r>
       <w:r>
@@ -3020,6 +3023,14 @@
           <w:sz w:val="28"/>
           <w:szCs w:val="28"/>
         </w:rPr>
+      </w:r>
+      <w:r>
+        <w:rPr>
+          <w:rFonts w:ascii="Times New Roman" w:hAnsi="Times New Roman" w:cs="Times New Roman"/>
+          <w:color w:val="000000" w:themeColor="text1"/>
+          <w:sz w:val="28"/>
+          <w:szCs w:val="28"/>
+        </w:rPr>
         <w:fldChar w:fldCharType="separate"/>
       </w:r>
       <w:r>
@@ -3074,14 +3085,6 @@
           <w:sz w:val="28"/>
           <w:szCs w:val="28"/>
         </w:rPr>
-      </w:r>
-      <w:r>
-        <w:rPr>
-          <w:rFonts w:ascii="Times New Roman" w:hAnsi="Times New Roman" w:cs="Times New Roman"/>
-          <w:color w:val="000000" w:themeColor="text1"/>
-          <w:sz w:val="28"/>
-          <w:szCs w:val="28"/>
-        </w:rPr>
         <w:instrText xml:space="preserve"> \* MERGEFORMAT </w:instrText>
       </w:r>
       <w:r>
@@ -3091,6 +3094,14 @@
           <w:sz w:val="28"/>
           <w:szCs w:val="28"/>
         </w:rPr>
+      </w:r>
+      <w:r>
+        <w:rPr>
+          <w:rFonts w:ascii="Times New Roman" w:hAnsi="Times New Roman" w:cs="Times New Roman"/>
+          <w:color w:val="000000" w:themeColor="text1"/>
+          <w:sz w:val="28"/>
+          <w:szCs w:val="28"/>
+        </w:rPr>
         <w:fldChar w:fldCharType="separate"/>
       </w:r>
       <w:r>
@@ -3145,15 +3156,15 @@
           <w:sz w:val="28"/>
           <w:szCs w:val="28"/>
         </w:rPr>
-      </w:r>
-      <w:r>
-        <w:rPr>
-          <w:rFonts w:ascii="Times New Roman" w:hAnsi="Times New Roman" w:cs="Times New Roman"/>
-          <w:color w:val="000000" w:themeColor="text1"/>
-          <w:sz w:val="28"/>
-          <w:szCs w:val="28"/>
-        </w:rPr>
         <w:instrText xml:space="preserve"> \* MERGEFORMAT </w:instrText>
+      </w:r>
+      <w:r>
+        <w:rPr>
+          <w:rFonts w:ascii="Times New Roman" w:hAnsi="Times New Roman" w:cs="Times New Roman"/>
+          <w:color w:val="000000" w:themeColor="text1"/>
+          <w:sz w:val="28"/>
+          <w:szCs w:val="28"/>
+        </w:rPr>
       </w:r>
       <w:r>
         <w:rPr>
@@ -3197,7 +3208,7 @@
         <w:keepNext/>
         <w:spacing w:after="0" w:line="360" w:lineRule="auto"/>
         <w:ind w:firstLine="708"/>
-        <w:jc w:val="both"/>
+        <w:jc w:val="center"/>
         <w:rPr>
           <w:rFonts w:ascii="Times New Roman" w:hAnsi="Times New Roman" w:cs="Times New Roman"/>
           <w:color w:val="000000" w:themeColor="text1"/>
@@ -3265,47 +3276,25 @@
     </w:p>
     <w:p>
       <w:pPr>
-        <w:pStyle w:val="ab"/>
-        <w:jc w:val="both"/>
-      </w:pPr>
-      <w:r>
-        <w:rPr>
-          <w:rFonts w:ascii="Times New Roman" w:hAnsi="Times New Roman" w:cs="Times New Roman"/>
-          <w:i w:val="0"/>
-          <w:iCs w:val="0"/>
-          <w:color w:val="000000" w:themeColor="text1"/>
-          <w:sz w:val="28"/>
-          <w:szCs w:val="28"/>
-        </w:rPr>
-        <w:t>Рис</w:t>
-      </w:r>
-      <w:r>
-        <w:rPr>
-          <w:rFonts w:ascii="Times New Roman" w:hAnsi="Times New Roman" w:cs="Times New Roman"/>
-          <w:i w:val="0"/>
-          <w:iCs w:val="0"/>
-          <w:color w:val="000000" w:themeColor="text1"/>
-          <w:sz w:val="28"/>
-          <w:szCs w:val="28"/>
-        </w:rPr>
-        <w:t>унок</w:t>
-      </w:r>
-      <w:r>
-        <w:rPr>
-          <w:rFonts w:ascii="Times New Roman" w:hAnsi="Times New Roman" w:cs="Times New Roman"/>
-          <w:i w:val="0"/>
-          <w:iCs w:val="0"/>
-          <w:color w:val="000000" w:themeColor="text1"/>
-          <w:sz w:val="28"/>
-          <w:szCs w:val="28"/>
-        </w:rPr>
-        <w:t xml:space="preserve"> </w:t>
-      </w:r>
-      <w:r>
-        <w:rPr>
-          <w:rFonts w:ascii="Times New Roman" w:hAnsi="Times New Roman" w:cs="Times New Roman"/>
-          <w:i w:val="0"/>
-          <w:iCs w:val="0"/>
+        <w:keepNext/>
+        <w:spacing w:after="0" w:line="360" w:lineRule="auto"/>
+        <w:ind w:firstLine="708"/>
+        <w:jc w:val="center"/>
+      </w:pPr>
+      <w:r>
+        <w:rPr>
+          <w:rFonts w:ascii="Times New Roman" w:hAnsi="Times New Roman" w:cs="Times New Roman"/>
+          <w:color w:val="000000" w:themeColor="text1"/>
+          <w:sz w:val="28"/>
+          <w:szCs w:val="28"/>
+        </w:rPr>
+        <w:t xml:space="preserve">Рисунок </w:t>
+      </w:r>
+      <w:r>
+        <w:rPr>
+          <w:rFonts w:ascii="Times New Roman" w:hAnsi="Times New Roman" w:cs="Times New Roman"/>
+          <w:i/>
+          <w:iCs/>
           <w:color w:val="000000" w:themeColor="text1"/>
           <w:sz w:val="28"/>
           <w:szCs w:val="28"/>
@@ -3315,8 +3304,6 @@
       <w:r>
         <w:rPr>
           <w:rFonts w:ascii="Times New Roman" w:hAnsi="Times New Roman" w:cs="Times New Roman"/>
-          <w:i w:val="0"/>
-          <w:iCs w:val="0"/>
           <w:color w:val="000000" w:themeColor="text1"/>
           <w:sz w:val="28"/>
           <w:szCs w:val="28"/>
@@ -3326,8 +3313,8 @@
       <w:r>
         <w:rPr>
           <w:rFonts w:ascii="Times New Roman" w:hAnsi="Times New Roman" w:cs="Times New Roman"/>
-          <w:i w:val="0"/>
-          <w:iCs w:val="0"/>
+          <w:i/>
+          <w:iCs/>
           <w:color w:val="000000" w:themeColor="text1"/>
           <w:sz w:val="28"/>
           <w:szCs w:val="28"/>
@@ -3337,8 +3324,6 @@
       <w:r>
         <w:rPr>
           <w:rFonts w:ascii="Times New Roman" w:hAnsi="Times New Roman" w:cs="Times New Roman"/>
-          <w:i w:val="0"/>
-          <w:iCs w:val="0"/>
           <w:noProof/>
           <w:color w:val="000000" w:themeColor="text1"/>
           <w:sz w:val="28"/>
@@ -3349,8 +3334,8 @@
       <w:r>
         <w:rPr>
           <w:rFonts w:ascii="Times New Roman" w:hAnsi="Times New Roman" w:cs="Times New Roman"/>
-          <w:i w:val="0"/>
-          <w:iCs w:val="0"/>
+          <w:i/>
+          <w:iCs/>
           <w:color w:val="000000" w:themeColor="text1"/>
           <w:sz w:val="28"/>
           <w:szCs w:val="28"/>
@@ -3360,8 +3345,6 @@
       <w:r>
         <w:rPr>
           <w:rFonts w:ascii="Times New Roman" w:hAnsi="Times New Roman" w:cs="Times New Roman"/>
-          <w:i w:val="0"/>
-          <w:iCs w:val="0"/>
           <w:color w:val="000000" w:themeColor="text1"/>
           <w:sz w:val="28"/>
           <w:szCs w:val="28"/>
@@ -3371,163 +3354,93 @@
       <w:r>
         <w:rPr>
           <w:rFonts w:ascii="Times New Roman" w:hAnsi="Times New Roman" w:cs="Times New Roman"/>
-          <w:i w:val="0"/>
-          <w:iCs w:val="0"/>
           <w:noProof/>
           <w:color w:val="000000" w:themeColor="text1"/>
           <w:sz w:val="28"/>
           <w:szCs w:val="28"/>
         </w:rPr>
-        <w:t xml:space="preserve"> Фотография </w:t>
-      </w:r>
-      <w:r>
-        <w:rPr>
-          <w:rFonts w:ascii="Times New Roman" w:hAnsi="Times New Roman" w:cs="Times New Roman"/>
-          <w:i w:val="0"/>
-          <w:iCs w:val="0"/>
+        <w:t xml:space="preserve"> Фотография ФГБ «Заря»</w:t>
+      </w:r>
+      <w:r>
+        <w:rPr>
+          <w:rFonts w:ascii="Times New Roman" w:hAnsi="Times New Roman" w:cs="Times New Roman"/>
           <w:noProof/>
           <w:color w:val="000000" w:themeColor="text1"/>
           <w:sz w:val="28"/>
           <w:szCs w:val="28"/>
         </w:rPr>
-        <w:t xml:space="preserve">ФГБ </w:t>
-      </w:r>
-      <w:r>
-        <w:rPr>
-          <w:rFonts w:ascii="Times New Roman" w:hAnsi="Times New Roman" w:cs="Times New Roman"/>
-          <w:i w:val="0"/>
-          <w:iCs w:val="0"/>
+        <w:t xml:space="preserve"> [</w:t>
+      </w:r>
+      <w:r>
+        <w:rPr>
+          <w:rFonts w:ascii="Times New Roman" w:hAnsi="Times New Roman" w:cs="Times New Roman"/>
+          <w:i/>
+          <w:iCs/>
           <w:noProof/>
           <w:color w:val="000000" w:themeColor="text1"/>
           <w:sz w:val="28"/>
           <w:szCs w:val="28"/>
         </w:rPr>
-        <w:t>«Зар</w:t>
-      </w:r>
-      <w:r>
-        <w:rPr>
-          <w:rFonts w:ascii="Times New Roman" w:hAnsi="Times New Roman" w:cs="Times New Roman"/>
-          <w:i w:val="0"/>
-          <w:iCs w:val="0"/>
+        <w:fldChar w:fldCharType="begin"/>
+      </w:r>
+      <w:r>
+        <w:rPr>
+          <w:rFonts w:ascii="Times New Roman" w:hAnsi="Times New Roman" w:cs="Times New Roman"/>
           <w:noProof/>
           <w:color w:val="000000" w:themeColor="text1"/>
           <w:sz w:val="28"/>
           <w:szCs w:val="28"/>
         </w:rPr>
-        <w:t>я</w:t>
-      </w:r>
-      <w:r>
-        <w:rPr>
-          <w:rFonts w:ascii="Times New Roman" w:hAnsi="Times New Roman" w:cs="Times New Roman"/>
-          <w:i w:val="0"/>
-          <w:iCs w:val="0"/>
+        <w:instrText xml:space="preserve"> REF _Ref187008425 \r \h  \* MERGEFORMAT </w:instrText>
+      </w:r>
+      <w:r>
+        <w:rPr>
+          <w:rFonts w:ascii="Times New Roman" w:hAnsi="Times New Roman" w:cs="Times New Roman"/>
+          <w:i/>
+          <w:iCs/>
           <w:noProof/>
           <w:color w:val="000000" w:themeColor="text1"/>
           <w:sz w:val="28"/>
           <w:szCs w:val="28"/>
         </w:rPr>
-        <w:t>»</w:t>
-      </w:r>
-      <w:r>
-        <w:rPr>
-          <w:rFonts w:ascii="Times New Roman" w:hAnsi="Times New Roman" w:cs="Times New Roman"/>
-          <w:i w:val="0"/>
-          <w:iCs w:val="0"/>
+      </w:r>
+      <w:r>
+        <w:rPr>
+          <w:rFonts w:ascii="Times New Roman" w:hAnsi="Times New Roman" w:cs="Times New Roman"/>
+          <w:i/>
+          <w:iCs/>
           <w:noProof/>
           <w:color w:val="000000" w:themeColor="text1"/>
           <w:sz w:val="28"/>
           <w:szCs w:val="28"/>
         </w:rPr>
-        <w:t xml:space="preserve"> [</w:t>
-      </w:r>
-      <w:r>
-        <w:rPr>
-          <w:rFonts w:ascii="Times New Roman" w:hAnsi="Times New Roman" w:cs="Times New Roman"/>
-          <w:i w:val="0"/>
-          <w:iCs w:val="0"/>
+        <w:fldChar w:fldCharType="separate"/>
+      </w:r>
+      <w:r>
+        <w:rPr>
+          <w:rFonts w:ascii="Times New Roman" w:hAnsi="Times New Roman" w:cs="Times New Roman"/>
           <w:noProof/>
           <w:color w:val="000000" w:themeColor="text1"/>
           <w:sz w:val="28"/>
           <w:szCs w:val="28"/>
         </w:rPr>
-        <w:fldChar w:fldCharType="begin"/>
-      </w:r>
-      <w:r>
-        <w:rPr>
-          <w:rFonts w:ascii="Times New Roman" w:hAnsi="Times New Roman" w:cs="Times New Roman"/>
-          <w:i w:val="0"/>
-          <w:iCs w:val="0"/>
+        <w:t>2</w:t>
+      </w:r>
+      <w:r>
+        <w:rPr>
+          <w:rFonts w:ascii="Times New Roman" w:hAnsi="Times New Roman" w:cs="Times New Roman"/>
+          <w:i/>
+          <w:iCs/>
           <w:noProof/>
           <w:color w:val="000000" w:themeColor="text1"/>
           <w:sz w:val="28"/>
           <w:szCs w:val="28"/>
         </w:rPr>
-        <w:instrText xml:space="preserve"> REF _Ref187008425 \r \h </w:instrText>
-      </w:r>
-      <w:r>
-        <w:rPr>
-          <w:rFonts w:ascii="Times New Roman" w:hAnsi="Times New Roman" w:cs="Times New Roman"/>
-          <w:i w:val="0"/>
-          <w:iCs w:val="0"/>
-          <w:noProof/>
-          <w:color w:val="000000" w:themeColor="text1"/>
-          <w:sz w:val="28"/>
-          <w:szCs w:val="28"/>
-        </w:rPr>
-      </w:r>
-      <w:r>
-        <w:rPr>
-          <w:rFonts w:ascii="Times New Roman" w:hAnsi="Times New Roman" w:cs="Times New Roman"/>
-          <w:i w:val="0"/>
-          <w:iCs w:val="0"/>
-          <w:noProof/>
-          <w:color w:val="000000" w:themeColor="text1"/>
-          <w:sz w:val="28"/>
-          <w:szCs w:val="28"/>
-        </w:rPr>
-        <w:instrText xml:space="preserve"> \* MERGEFORMAT </w:instrText>
-      </w:r>
-      <w:r>
-        <w:rPr>
-          <w:rFonts w:ascii="Times New Roman" w:hAnsi="Times New Roman" w:cs="Times New Roman"/>
-          <w:i w:val="0"/>
-          <w:iCs w:val="0"/>
-          <w:noProof/>
-          <w:color w:val="000000" w:themeColor="text1"/>
-          <w:sz w:val="28"/>
-          <w:szCs w:val="28"/>
-        </w:rPr>
-        <w:fldChar w:fldCharType="separate"/>
-      </w:r>
-      <w:r>
-        <w:rPr>
-          <w:rFonts w:ascii="Times New Roman" w:hAnsi="Times New Roman" w:cs="Times New Roman"/>
-          <w:i w:val="0"/>
-          <w:iCs w:val="0"/>
-          <w:noProof/>
-          <w:color w:val="000000" w:themeColor="text1"/>
-          <w:sz w:val="28"/>
-          <w:szCs w:val="28"/>
-        </w:rPr>
-        <w:t>2</w:t>
-      </w:r>
-      <w:r>
-        <w:rPr>
-          <w:rFonts w:ascii="Times New Roman" w:hAnsi="Times New Roman" w:cs="Times New Roman"/>
-          <w:i w:val="0"/>
-          <w:iCs w:val="0"/>
-          <w:noProof/>
-          <w:color w:val="000000" w:themeColor="text1"/>
-          <w:sz w:val="28"/>
-          <w:szCs w:val="28"/>
-        </w:rPr>
         <w:fldChar w:fldCharType="end"/>
       </w:r>
       <w:r>
         <w:rPr>
           <w:rFonts w:ascii="Times New Roman" w:hAnsi="Times New Roman" w:cs="Times New Roman"/>
-          <w:i w:val="0"/>
-          <w:iCs w:val="0"/>
           <w:noProof/>
           <w:color w:val="000000" w:themeColor="text1"/>
           <w:sz w:val="28"/>
@@ -3681,14 +3594,6 @@
           <w:sz w:val="28"/>
           <w:szCs w:val="28"/>
         </w:rPr>
-      </w:r>
-      <w:r>
-        <w:rPr>
-          <w:rFonts w:ascii="Times New Roman" w:hAnsi="Times New Roman" w:cs="Times New Roman"/>
-          <w:color w:val="000000" w:themeColor="text1"/>
-          <w:sz w:val="28"/>
-          <w:szCs w:val="28"/>
-        </w:rPr>
         <w:instrText xml:space="preserve"> \* MERGEFORMAT </w:instrText>
       </w:r>
       <w:r>
@@ -3698,6 +3603,14 @@
           <w:sz w:val="28"/>
           <w:szCs w:val="28"/>
         </w:rPr>
+      </w:r>
+      <w:r>
+        <w:rPr>
+          <w:rFonts w:ascii="Times New Roman" w:hAnsi="Times New Roman" w:cs="Times New Roman"/>
+          <w:color w:val="000000" w:themeColor="text1"/>
+          <w:sz w:val="28"/>
+          <w:szCs w:val="28"/>
+        </w:rPr>
         <w:fldChar w:fldCharType="separate"/>
       </w:r>
       <w:r>
@@ -3752,14 +3665,6 @@
           <w:sz w:val="28"/>
           <w:szCs w:val="28"/>
         </w:rPr>
-      </w:r>
-      <w:r>
-        <w:rPr>
-          <w:rFonts w:ascii="Times New Roman" w:hAnsi="Times New Roman" w:cs="Times New Roman"/>
-          <w:color w:val="000000" w:themeColor="text1"/>
-          <w:sz w:val="28"/>
-          <w:szCs w:val="28"/>
-        </w:rPr>
         <w:instrText xml:space="preserve"> \* MERGEFORMAT </w:instrText>
       </w:r>
       <w:r>
@@ -3769,6 +3674,14 @@
           <w:sz w:val="28"/>
           <w:szCs w:val="28"/>
         </w:rPr>
+      </w:r>
+      <w:r>
+        <w:rPr>
+          <w:rFonts w:ascii="Times New Roman" w:hAnsi="Times New Roman" w:cs="Times New Roman"/>
+          <w:color w:val="000000" w:themeColor="text1"/>
+          <w:sz w:val="28"/>
+          <w:szCs w:val="28"/>
+        </w:rPr>
         <w:fldChar w:fldCharType="separate"/>
       </w:r>
       <w:r>
@@ -3823,15 +3736,15 @@
           <w:sz w:val="28"/>
           <w:szCs w:val="28"/>
         </w:rPr>
-      </w:r>
-      <w:r>
-        <w:rPr>
-          <w:rFonts w:ascii="Times New Roman" w:hAnsi="Times New Roman" w:cs="Times New Roman"/>
-          <w:color w:val="000000" w:themeColor="text1"/>
-          <w:sz w:val="28"/>
-          <w:szCs w:val="28"/>
-        </w:rPr>
         <w:instrText xml:space="preserve"> \* MERGEFORMAT </w:instrText>
+      </w:r>
+      <w:r>
+        <w:rPr>
+          <w:rFonts w:ascii="Times New Roman" w:hAnsi="Times New Roman" w:cs="Times New Roman"/>
+          <w:color w:val="000000" w:themeColor="text1"/>
+          <w:sz w:val="28"/>
+          <w:szCs w:val="28"/>
+        </w:rPr>
       </w:r>
       <w:r>
         <w:rPr>
@@ -3875,7 +3788,7 @@
         <w:keepNext/>
         <w:spacing w:after="0" w:line="360" w:lineRule="auto"/>
         <w:ind w:firstLine="708"/>
-        <w:jc w:val="both"/>
+        <w:jc w:val="center"/>
         <w:rPr>
           <w:rFonts w:ascii="Times New Roman" w:hAnsi="Times New Roman" w:cs="Times New Roman"/>
           <w:color w:val="000000" w:themeColor="text1"/>
@@ -3944,7 +3857,7 @@
     <w:p>
       <w:pPr>
         <w:pStyle w:val="ab"/>
-        <w:jc w:val="both"/>
+        <w:jc w:val="center"/>
         <w:rPr>
           <w:rFonts w:ascii="Times New Roman" w:hAnsi="Times New Roman" w:cs="Times New Roman"/>
           <w:i w:val="0"/>
@@ -4165,6 +4078,7 @@
           <w:sz w:val="28"/>
           <w:szCs w:val="28"/>
         </w:rPr>
+        <w:instrText xml:space="preserve"> \* MERGEFORMAT </w:instrText>
       </w:r>
       <w:r>
         <w:rPr>
@@ -4175,7 +4089,6 @@
           <w:sz w:val="28"/>
           <w:szCs w:val="28"/>
         </w:rPr>
-        <w:instrText xml:space="preserve"> \* MERGEFORMAT </w:instrText>
       </w:r>
       <w:r>
         <w:rPr>
@@ -4296,14 +4209,6 @@
           <w:sz w:val="28"/>
           <w:szCs w:val="28"/>
         </w:rPr>
-      </w:r>
-      <w:r>
-        <w:rPr>
-          <w:rFonts w:ascii="Times New Roman" w:hAnsi="Times New Roman" w:cs="Times New Roman"/>
-          <w:color w:val="000000" w:themeColor="text1"/>
-          <w:sz w:val="28"/>
-          <w:szCs w:val="28"/>
-        </w:rPr>
         <w:instrText xml:space="preserve"> \* MERGEFORMAT </w:instrText>
       </w:r>
       <w:r>
@@ -4313,6 +4218,14 @@
           <w:sz w:val="28"/>
           <w:szCs w:val="28"/>
         </w:rPr>
+      </w:r>
+      <w:r>
+        <w:rPr>
+          <w:rFonts w:ascii="Times New Roman" w:hAnsi="Times New Roman" w:cs="Times New Roman"/>
+          <w:color w:val="000000" w:themeColor="text1"/>
+          <w:sz w:val="28"/>
+          <w:szCs w:val="28"/>
+        </w:rPr>
         <w:fldChar w:fldCharType="separate"/>
       </w:r>
       <w:r>
@@ -4367,14 +4280,6 @@
           <w:sz w:val="28"/>
           <w:szCs w:val="28"/>
         </w:rPr>
-      </w:r>
-      <w:r>
-        <w:rPr>
-          <w:rFonts w:ascii="Times New Roman" w:hAnsi="Times New Roman" w:cs="Times New Roman"/>
-          <w:color w:val="000000" w:themeColor="text1"/>
-          <w:sz w:val="28"/>
-          <w:szCs w:val="28"/>
-        </w:rPr>
         <w:instrText xml:space="preserve"> \* MERGEFORMAT </w:instrText>
       </w:r>
       <w:r>
@@ -4384,6 +4289,14 @@
           <w:sz w:val="28"/>
           <w:szCs w:val="28"/>
         </w:rPr>
+      </w:r>
+      <w:r>
+        <w:rPr>
+          <w:rFonts w:ascii="Times New Roman" w:hAnsi="Times New Roman" w:cs="Times New Roman"/>
+          <w:color w:val="000000" w:themeColor="text1"/>
+          <w:sz w:val="28"/>
+          <w:szCs w:val="28"/>
+        </w:rPr>
         <w:fldChar w:fldCharType="separate"/>
       </w:r>
       <w:r>
@@ -4438,15 +4351,15 @@
           <w:sz w:val="28"/>
           <w:szCs w:val="28"/>
         </w:rPr>
-      </w:r>
-      <w:r>
-        <w:rPr>
-          <w:rFonts w:ascii="Times New Roman" w:hAnsi="Times New Roman" w:cs="Times New Roman"/>
-          <w:color w:val="000000" w:themeColor="text1"/>
-          <w:sz w:val="28"/>
-          <w:szCs w:val="28"/>
-        </w:rPr>
         <w:instrText xml:space="preserve"> \* MERGEFORMAT </w:instrText>
+      </w:r>
+      <w:r>
+        <w:rPr>
+          <w:rFonts w:ascii="Times New Roman" w:hAnsi="Times New Roman" w:cs="Times New Roman"/>
+          <w:color w:val="000000" w:themeColor="text1"/>
+          <w:sz w:val="28"/>
+          <w:szCs w:val="28"/>
+        </w:rPr>
       </w:r>
       <w:r>
         <w:rPr>
@@ -4603,6 +4516,7 @@
           <w:szCs w:val="28"/>
           <w:lang w:val="en-US"/>
         </w:rPr>
+        <w:instrText xml:space="preserve"> \* MERGEFORMAT </w:instrText>
       </w:r>
       <w:r>
         <w:rPr>
@@ -4614,7 +4528,6 @@
           <w:szCs w:val="28"/>
           <w:lang w:val="en-US"/>
         </w:rPr>
-        <w:instrText xml:space="preserve"> \* MERGEFORMAT </w:instrText>
       </w:r>
       <w:r>
         <w:rPr>
@@ -4669,7 +4582,7 @@
       <w:pPr>
         <w:keepNext/>
         <w:spacing w:after="0" w:line="360" w:lineRule="auto"/>
-        <w:jc w:val="both"/>
+        <w:jc w:val="center"/>
         <w:rPr>
           <w:rFonts w:ascii="Times New Roman" w:hAnsi="Times New Roman" w:cs="Times New Roman"/>
           <w:color w:val="000000" w:themeColor="text1"/>
@@ -4740,7 +4653,7 @@
       <w:pPr>
         <w:pStyle w:val="ab"/>
         <w:spacing w:after="0" w:line="360" w:lineRule="auto"/>
-        <w:jc w:val="both"/>
+        <w:jc w:val="center"/>
         <w:rPr>
           <w:rFonts w:ascii="Times New Roman" w:eastAsia="Times New Roman" w:hAnsi="Times New Roman" w:cs="Times New Roman"/>
           <w:i w:val="0"/>
@@ -4870,6 +4783,7 @@
           <w:sz w:val="28"/>
           <w:szCs w:val="28"/>
         </w:rPr>
+        <w:instrText xml:space="preserve"> \* MERGEFORMAT </w:instrText>
       </w:r>
       <w:r>
         <w:rPr>
@@ -4880,7 +4794,6 @@
           <w:sz w:val="28"/>
           <w:szCs w:val="28"/>
         </w:rPr>
-        <w:instrText xml:space="preserve"> \* MERGEFORMAT </w:instrText>
       </w:r>
       <w:r>
         <w:rPr>
@@ -5471,6 +5384,7 @@
           <w:szCs w:val="28"/>
           <w:lang w:val="en-US"/>
         </w:rPr>
+        <w:instrText xml:space="preserve"> \* MERGEFORMAT </w:instrText>
       </w:r>
       <w:r>
         <w:rPr>
@@ -5480,7 +5394,6 @@
           <w:szCs w:val="28"/>
           <w:lang w:val="en-US"/>
         </w:rPr>
-        <w:instrText xml:space="preserve"> \* MERGEFORMAT </w:instrText>
       </w:r>
       <w:r>
         <w:rPr>
@@ -5779,15 +5692,15 @@
           <w:sz w:val="28"/>
           <w:szCs w:val="28"/>
         </w:rPr>
-      </w:r>
-      <w:r>
-        <w:rPr>
-          <w:rFonts w:ascii="Times New Roman" w:hAnsi="Times New Roman" w:cs="Times New Roman"/>
-          <w:color w:val="000000" w:themeColor="text1"/>
-          <w:sz w:val="28"/>
-          <w:szCs w:val="28"/>
-        </w:rPr>
         <w:instrText xml:space="preserve"> \* MERGEFORMAT </w:instrText>
+      </w:r>
+      <w:r>
+        <w:rPr>
+          <w:rFonts w:ascii="Times New Roman" w:hAnsi="Times New Roman" w:cs="Times New Roman"/>
+          <w:color w:val="000000" w:themeColor="text1"/>
+          <w:sz w:val="28"/>
+          <w:szCs w:val="28"/>
+        </w:rPr>
       </w:r>
       <w:r>
         <w:rPr>
@@ -6051,6 +5964,7 @@
           <w:szCs w:val="28"/>
           <w:lang w:val="en-US"/>
         </w:rPr>
+        <w:instrText xml:space="preserve"> \* MERGEFORMAT </w:instrText>
       </w:r>
       <w:r>
         <w:rPr>
@@ -6060,7 +5974,6 @@
           <w:szCs w:val="28"/>
           <w:lang w:val="en-US"/>
         </w:rPr>
-        <w:instrText xml:space="preserve"> \* MERGEFORMAT </w:instrText>
       </w:r>
       <w:r>
         <w:rPr>
@@ -6935,7 +6848,47 @@
           <w:sz w:val="28"/>
           <w:szCs w:val="28"/>
         </w:rPr>
-        <w:t>Также в качестве центра координат выберем центр Земли. По итогу получаем следующую систему координат:</w:t>
+        <w:t>Также в качестве центра координат выберем центр Земли. По итогу получаем следующ</w:t>
+      </w:r>
+      <w:r>
+        <w:rPr>
+          <w:rFonts w:ascii="Times New Roman" w:eastAsiaTheme="minorEastAsia" w:hAnsi="Times New Roman" w:cs="Times New Roman"/>
+          <w:iCs/>
+          <w:color w:val="000000" w:themeColor="text1"/>
+          <w:sz w:val="28"/>
+          <w:szCs w:val="28"/>
+        </w:rPr>
+        <w:t>ее разложение сил, действующих на ракету, по осям</w:t>
+      </w:r>
+      <w:r>
+        <w:rPr>
+          <w:rFonts w:ascii="Times New Roman" w:eastAsiaTheme="minorEastAsia" w:hAnsi="Times New Roman" w:cs="Times New Roman"/>
+          <w:iCs/>
+          <w:color w:val="000000" w:themeColor="text1"/>
+          <w:sz w:val="28"/>
+          <w:szCs w:val="28"/>
+        </w:rPr>
+        <w:t xml:space="preserve"> систем</w:t>
+      </w:r>
+      <w:r>
+        <w:rPr>
+          <w:rFonts w:ascii="Times New Roman" w:eastAsiaTheme="minorEastAsia" w:hAnsi="Times New Roman" w:cs="Times New Roman"/>
+          <w:iCs/>
+          <w:color w:val="000000" w:themeColor="text1"/>
+          <w:sz w:val="28"/>
+          <w:szCs w:val="28"/>
+        </w:rPr>
+        <w:t>ы</w:t>
+      </w:r>
+      <w:r>
+        <w:rPr>
+          <w:rFonts w:ascii="Times New Roman" w:eastAsiaTheme="minorEastAsia" w:hAnsi="Times New Roman" w:cs="Times New Roman"/>
+          <w:iCs/>
+          <w:color w:val="000000" w:themeColor="text1"/>
+          <w:sz w:val="28"/>
+          <w:szCs w:val="28"/>
+        </w:rPr>
+        <w:t xml:space="preserve"> координат:</w:t>
       </w:r>
     </w:p>
     <w:p>
@@ -6944,21 +6897,17 @@
         <w:keepNext/>
         <w:spacing w:after="0" w:line="360" w:lineRule="auto"/>
         <w:ind w:left="709"/>
-        <w:jc w:val="both"/>
-      </w:pPr>
-      <w:r>
-        <w:rPr>
-          <w:rFonts w:ascii="Times New Roman" w:hAnsi="Times New Roman" w:cs="Times New Roman"/>
+        <w:jc w:val="center"/>
+      </w:pPr>
+      <w:r>
+        <w:rPr>
           <w:noProof/>
-          <w:color w:val="000000" w:themeColor="text1"/>
-          <w:sz w:val="28"/>
-          <w:szCs w:val="28"/>
         </w:rPr>
         <w:drawing>
-          <wp:inline distT="0" distB="0" distL="0" distR="0" wp14:anchorId="327B8FD5" wp14:editId="4949A6D6">
-            <wp:extent cx="4639945" cy="3473758"/>
-            <wp:effectExtent l="0" t="0" r="0" b="0"/>
-            <wp:docPr id="3" name="Рисунок 3"/>
+          <wp:inline distT="0" distB="0" distL="0" distR="0" wp14:anchorId="0BE1E6AE" wp14:editId="6A9F0C24">
+            <wp:extent cx="5486400" cy="2381250"/>
+            <wp:effectExtent l="0" t="0" r="0" b="1905"/>
+            <wp:docPr id="6" name="Рисунок 6"/>
             <wp:cNvGraphicFramePr>
               <a:graphicFrameLocks xmlns:a="http://schemas.openxmlformats.org/drawingml/2006/main" noChangeAspect="1"/>
             </wp:cNvGraphicFramePr>
@@ -6970,7 +6919,13 @@
                     <pic:cNvPicPr/>
                   </pic:nvPicPr>
                   <pic:blipFill>
-                    <a:blip r:embed="rId13"/>
+                    <a:blip r:embed="rId13">
+                      <a:extLst>
+                        <a:ext uri="{96DAC541-7B7A-43D3-8B79-37D633B846F1}">
+                          <asvg:svgBlip xmlns:asvg="http://schemas.microsoft.com/office/drawing/2016/SVG/main" r:embed="rId14"/>
+                        </a:ext>
+                      </a:extLst>
+                    </a:blip>
                     <a:stretch>
                       <a:fillRect/>
                     </a:stretch>
@@ -6978,7 +6933,7 @@
                   <pic:spPr>
                     <a:xfrm>
                       <a:off x="0" y="0"/>
-                      <a:ext cx="4653780" cy="3484116"/>
+                      <a:ext cx="5486400" cy="2381250"/>
                     </a:xfrm>
                     <a:prstGeom prst="rect">
                       <a:avLst/>
@@ -6994,7 +6949,7 @@
     <w:p>
       <w:pPr>
         <w:pStyle w:val="ab"/>
-        <w:jc w:val="both"/>
+        <w:jc w:val="center"/>
         <w:rPr>
           <w:rFonts w:ascii="Times New Roman" w:hAnsi="Times New Roman" w:cs="Times New Roman"/>
           <w:i w:val="0"/>
@@ -7091,7 +7046,7 @@
           <w:sz w:val="28"/>
           <w:szCs w:val="28"/>
         </w:rPr>
-        <w:t>Система координат</w:t>
+        <w:t>Разложение сил</w:t>
       </w:r>
     </w:p>
     <w:p>
@@ -7515,7 +7470,6 @@
           <w:sz w:val="28"/>
           <w:szCs w:val="28"/>
         </w:rPr>
-        <w:lastRenderedPageBreak/>
         <w:t>где</w:t>
       </w:r>
       <w:r>
@@ -7749,7 +7703,16 @@
                 <w:sz w:val="28"/>
                 <w:szCs w:val="28"/>
               </w:rPr>
-              <m:t xml:space="preserve"> и μ</m:t>
+              <m:t xml:space="preserve"> и </m:t>
+            </m:r>
+            <m:r>
+              <w:rPr>
+                <w:rFonts w:ascii="Cambria Math" w:eastAsiaTheme="minorEastAsia" w:hAnsi="Cambria Math" w:cs="Times New Roman"/>
+                <w:color w:val="000000" w:themeColor="text1"/>
+                <w:sz w:val="28"/>
+                <w:szCs w:val="28"/>
+              </w:rPr>
+              <m:t>μ</m:t>
             </m:r>
           </m:e>
           <m:sub>
@@ -8399,7 +8362,37 @@
               <w:szCs w:val="28"/>
               <w:lang w:val="en-US"/>
             </w:rPr>
-            <m:t>U*μ,</m:t>
+            <m:t>U</m:t>
+          </m:r>
+          <m:r>
+            <w:rPr>
+              <w:rFonts w:ascii="Cambria Math" w:eastAsiaTheme="minorEastAsia" w:hAnsi="Cambria Math" w:cs="Times New Roman"/>
+              <w:color w:val="000000" w:themeColor="text1"/>
+              <w:sz w:val="28"/>
+              <w:szCs w:val="28"/>
+              <w:lang w:val="en-US"/>
+            </w:rPr>
+            <m:t>*</m:t>
+          </m:r>
+          <m:r>
+            <w:rPr>
+              <w:rFonts w:ascii="Cambria Math" w:eastAsiaTheme="minorEastAsia" w:hAnsi="Cambria Math" w:cs="Times New Roman"/>
+              <w:color w:val="000000" w:themeColor="text1"/>
+              <w:sz w:val="28"/>
+              <w:szCs w:val="28"/>
+              <w:lang w:val="en-US"/>
+            </w:rPr>
+            <m:t>μ</m:t>
+          </m:r>
+          <m:r>
+            <w:rPr>
+              <w:rFonts w:ascii="Cambria Math" w:eastAsiaTheme="minorEastAsia" w:hAnsi="Cambria Math" w:cs="Times New Roman"/>
+              <w:color w:val="000000" w:themeColor="text1"/>
+              <w:sz w:val="28"/>
+              <w:szCs w:val="28"/>
+              <w:lang w:val="en-US"/>
+            </w:rPr>
+            <m:t>,</m:t>
           </m:r>
         </m:oMath>
       </m:oMathPara>
@@ -8740,7 +8733,47 @@
                   <w:szCs w:val="28"/>
                   <w:lang w:val="en-US"/>
                 </w:rPr>
-                <m:t>G*M*m</m:t>
+                <m:t>G</m:t>
+              </m:r>
+              <m:r>
+                <w:rPr>
+                  <w:rFonts w:ascii="Cambria Math" w:eastAsiaTheme="minorEastAsia" w:hAnsi="Cambria Math" w:cs="Times New Roman"/>
+                  <w:color w:val="000000" w:themeColor="text1"/>
+                  <w:sz w:val="28"/>
+                  <w:szCs w:val="28"/>
+                  <w:lang w:val="en-US"/>
+                </w:rPr>
+                <m:t>*</m:t>
+              </m:r>
+              <m:r>
+                <w:rPr>
+                  <w:rFonts w:ascii="Cambria Math" w:eastAsiaTheme="minorEastAsia" w:hAnsi="Cambria Math" w:cs="Times New Roman"/>
+                  <w:color w:val="000000" w:themeColor="text1"/>
+                  <w:sz w:val="28"/>
+                  <w:szCs w:val="28"/>
+                  <w:lang w:val="en-US"/>
+                </w:rPr>
+                <m:t>M</m:t>
+              </m:r>
+              <m:r>
+                <w:rPr>
+                  <w:rFonts w:ascii="Cambria Math" w:eastAsiaTheme="minorEastAsia" w:hAnsi="Cambria Math" w:cs="Times New Roman"/>
+                  <w:color w:val="000000" w:themeColor="text1"/>
+                  <w:sz w:val="28"/>
+                  <w:szCs w:val="28"/>
+                  <w:lang w:val="en-US"/>
+                </w:rPr>
+                <m:t>*</m:t>
+              </m:r>
+              <m:r>
+                <w:rPr>
+                  <w:rFonts w:ascii="Cambria Math" w:eastAsiaTheme="minorEastAsia" w:hAnsi="Cambria Math" w:cs="Times New Roman"/>
+                  <w:color w:val="000000" w:themeColor="text1"/>
+                  <w:sz w:val="28"/>
+                  <w:szCs w:val="28"/>
+                  <w:lang w:val="en-US"/>
+                </w:rPr>
+                <m:t>m</m:t>
               </m:r>
             </m:num>
             <m:den>
@@ -9541,7 +9574,6 @@
             <w:sz w:val="28"/>
             <w:szCs w:val="28"/>
           </w:rPr>
-          <w:lastRenderedPageBreak/>
           <m:t>h</m:t>
         </m:r>
       </m:oMath>
@@ -9617,6 +9649,7 @@
           <w:sz w:val="28"/>
           <w:szCs w:val="28"/>
         </w:rPr>
+        <w:lastRenderedPageBreak/>
         <w:t xml:space="preserve">Формула лобового </w:t>
       </w:r>
       <w:r>
@@ -10055,6 +10088,7 @@
           <w:sz w:val="28"/>
           <w:szCs w:val="28"/>
         </w:rPr>
+        <w:instrText xml:space="preserve"> \* MERGEFORMAT </w:instrText>
       </w:r>
       <w:r>
         <w:rPr>
@@ -10064,6 +10098,75 @@
           <w:sz w:val="28"/>
           <w:szCs w:val="28"/>
         </w:rPr>
+      </w:r>
+      <w:r>
+        <w:rPr>
+          <w:rFonts w:ascii="Times New Roman" w:eastAsiaTheme="minorEastAsia" w:hAnsi="Times New Roman" w:cs="Times New Roman"/>
+          <w:iCs/>
+          <w:color w:val="000000" w:themeColor="text1"/>
+          <w:sz w:val="28"/>
+          <w:szCs w:val="28"/>
+        </w:rPr>
+        <w:fldChar w:fldCharType="separate"/>
+      </w:r>
+      <w:r>
+        <w:rPr>
+          <w:rFonts w:ascii="Times New Roman" w:eastAsiaTheme="minorEastAsia" w:hAnsi="Times New Roman" w:cs="Times New Roman"/>
+          <w:iCs/>
+          <w:color w:val="000000" w:themeColor="text1"/>
+          <w:sz w:val="28"/>
+          <w:szCs w:val="28"/>
+        </w:rPr>
+        <w:t>11</w:t>
+      </w:r>
+      <w:r>
+        <w:rPr>
+          <w:rFonts w:ascii="Times New Roman" w:eastAsiaTheme="minorEastAsia" w:hAnsi="Times New Roman" w:cs="Times New Roman"/>
+          <w:iCs/>
+          <w:color w:val="000000" w:themeColor="text1"/>
+          <w:sz w:val="28"/>
+          <w:szCs w:val="28"/>
+        </w:rPr>
+        <w:fldChar w:fldCharType="end"/>
+      </w:r>
+      <w:r>
+        <w:rPr>
+          <w:rFonts w:ascii="Times New Roman" w:eastAsiaTheme="minorEastAsia" w:hAnsi="Times New Roman" w:cs="Times New Roman"/>
+          <w:iCs/>
+          <w:color w:val="000000" w:themeColor="text1"/>
+          <w:sz w:val="28"/>
+          <w:szCs w:val="28"/>
+        </w:rPr>
+        <w:t xml:space="preserve">, </w:t>
+      </w:r>
+      <w:r>
+        <w:rPr>
+          <w:rFonts w:ascii="Times New Roman" w:eastAsiaTheme="minorEastAsia" w:hAnsi="Times New Roman" w:cs="Times New Roman"/>
+          <w:iCs/>
+          <w:color w:val="000000" w:themeColor="text1"/>
+          <w:sz w:val="28"/>
+          <w:szCs w:val="28"/>
+        </w:rPr>
+        <w:fldChar w:fldCharType="begin"/>
+      </w:r>
+      <w:r>
+        <w:rPr>
+          <w:rFonts w:ascii="Times New Roman" w:eastAsiaTheme="minorEastAsia" w:hAnsi="Times New Roman" w:cs="Times New Roman"/>
+          <w:iCs/>
+          <w:color w:val="000000" w:themeColor="text1"/>
+          <w:sz w:val="28"/>
+          <w:szCs w:val="28"/>
+        </w:rPr>
+        <w:instrText xml:space="preserve"> REF _Ref187017469 \r \h </w:instrText>
+      </w:r>
+      <w:r>
+        <w:rPr>
+          <w:rFonts w:ascii="Times New Roman" w:eastAsiaTheme="minorEastAsia" w:hAnsi="Times New Roman" w:cs="Times New Roman"/>
+          <w:iCs/>
+          <w:color w:val="000000" w:themeColor="text1"/>
+          <w:sz w:val="28"/>
+          <w:szCs w:val="28"/>
+        </w:rPr>
         <w:instrText xml:space="preserve"> \* MERGEFORMAT </w:instrText>
       </w:r>
       <w:r>
@@ -10074,76 +10177,6 @@
           <w:sz w:val="28"/>
           <w:szCs w:val="28"/>
         </w:rPr>
-        <w:fldChar w:fldCharType="separate"/>
-      </w:r>
-      <w:r>
-        <w:rPr>
-          <w:rFonts w:ascii="Times New Roman" w:eastAsiaTheme="minorEastAsia" w:hAnsi="Times New Roman" w:cs="Times New Roman"/>
-          <w:iCs/>
-          <w:color w:val="000000" w:themeColor="text1"/>
-          <w:sz w:val="28"/>
-          <w:szCs w:val="28"/>
-        </w:rPr>
-        <w:t>11</w:t>
-      </w:r>
-      <w:r>
-        <w:rPr>
-          <w:rFonts w:ascii="Times New Roman" w:eastAsiaTheme="minorEastAsia" w:hAnsi="Times New Roman" w:cs="Times New Roman"/>
-          <w:iCs/>
-          <w:color w:val="000000" w:themeColor="text1"/>
-          <w:sz w:val="28"/>
-          <w:szCs w:val="28"/>
-        </w:rPr>
-        <w:fldChar w:fldCharType="end"/>
-      </w:r>
-      <w:r>
-        <w:rPr>
-          <w:rFonts w:ascii="Times New Roman" w:eastAsiaTheme="minorEastAsia" w:hAnsi="Times New Roman" w:cs="Times New Roman"/>
-          <w:iCs/>
-          <w:color w:val="000000" w:themeColor="text1"/>
-          <w:sz w:val="28"/>
-          <w:szCs w:val="28"/>
-        </w:rPr>
-        <w:t xml:space="preserve">, </w:t>
-      </w:r>
-      <w:r>
-        <w:rPr>
-          <w:rFonts w:ascii="Times New Roman" w:eastAsiaTheme="minorEastAsia" w:hAnsi="Times New Roman" w:cs="Times New Roman"/>
-          <w:iCs/>
-          <w:color w:val="000000" w:themeColor="text1"/>
-          <w:sz w:val="28"/>
-          <w:szCs w:val="28"/>
-        </w:rPr>
-        <w:fldChar w:fldCharType="begin"/>
-      </w:r>
-      <w:r>
-        <w:rPr>
-          <w:rFonts w:ascii="Times New Roman" w:eastAsiaTheme="minorEastAsia" w:hAnsi="Times New Roman" w:cs="Times New Roman"/>
-          <w:iCs/>
-          <w:color w:val="000000" w:themeColor="text1"/>
-          <w:sz w:val="28"/>
-          <w:szCs w:val="28"/>
-        </w:rPr>
-        <w:instrText xml:space="preserve"> REF _Ref187017469 \r \h </w:instrText>
-      </w:r>
-      <w:r>
-        <w:rPr>
-          <w:rFonts w:ascii="Times New Roman" w:eastAsiaTheme="minorEastAsia" w:hAnsi="Times New Roman" w:cs="Times New Roman"/>
-          <w:iCs/>
-          <w:color w:val="000000" w:themeColor="text1"/>
-          <w:sz w:val="28"/>
-          <w:szCs w:val="28"/>
-        </w:rPr>
-      </w:r>
-      <w:r>
-        <w:rPr>
-          <w:rFonts w:ascii="Times New Roman" w:eastAsiaTheme="minorEastAsia" w:hAnsi="Times New Roman" w:cs="Times New Roman"/>
-          <w:iCs/>
-          <w:color w:val="000000" w:themeColor="text1"/>
-          <w:sz w:val="28"/>
-          <w:szCs w:val="28"/>
-        </w:rPr>
-        <w:instrText xml:space="preserve"> \* MERGEFORMAT </w:instrText>
       </w:r>
       <w:r>
         <w:rPr>
@@ -11519,7 +11552,6 @@
             <w:sz w:val="28"/>
             <w:szCs w:val="28"/>
           </w:rPr>
-          <w:lastRenderedPageBreak/>
           <m:t>e</m:t>
         </m:r>
       </m:oMath>
@@ -11614,6 +11646,7 @@
             <w:sz w:val="28"/>
             <w:szCs w:val="28"/>
           </w:rPr>
+          <w:lastRenderedPageBreak/>
           <m:t>M</m:t>
         </m:r>
       </m:oMath>
@@ -12208,7 +12241,16 @@
                       <w:sz w:val="28"/>
                       <w:szCs w:val="28"/>
                     </w:rPr>
-                    <m:t>p=</m:t>
+                    <m:t>p</m:t>
+                  </m:r>
+                  <m:r>
+                    <w:rPr>
+                      <w:rFonts w:ascii="Cambria Math" w:eastAsiaTheme="minorEastAsia" w:hAnsi="Cambria Math" w:cs="Times New Roman"/>
+                      <w:color w:val="000000" w:themeColor="text1"/>
+                      <w:sz w:val="28"/>
+                      <w:szCs w:val="28"/>
+                    </w:rPr>
+                    <m:t>=</m:t>
                   </m:r>
                   <m:sSub>
                     <m:sSubPr>
@@ -12301,7 +12343,43 @@
                               <w:sz w:val="28"/>
                               <w:szCs w:val="28"/>
                             </w:rPr>
-                            <m:t>-M*g*h</m:t>
+                            <m:t>-</m:t>
+                          </m:r>
+                          <m:r>
+                            <w:rPr>
+                              <w:rFonts w:ascii="Cambria Math" w:eastAsiaTheme="minorEastAsia" w:hAnsi="Cambria Math" w:cs="Times New Roman"/>
+                              <w:color w:val="000000" w:themeColor="text1"/>
+                              <w:sz w:val="28"/>
+                              <w:szCs w:val="28"/>
+                            </w:rPr>
+                            <m:t>M</m:t>
+                          </m:r>
+                          <m:r>
+                            <w:rPr>
+                              <w:rFonts w:ascii="Cambria Math" w:eastAsiaTheme="minorEastAsia" w:hAnsi="Cambria Math" w:cs="Times New Roman"/>
+                              <w:color w:val="000000" w:themeColor="text1"/>
+                              <w:sz w:val="28"/>
+                              <w:szCs w:val="28"/>
+                            </w:rPr>
+                            <m:t>*</m:t>
+                          </m:r>
+                          <m:r>
+                            <w:rPr>
+                              <w:rFonts w:ascii="Cambria Math" w:eastAsiaTheme="minorEastAsia" w:hAnsi="Cambria Math" w:cs="Times New Roman"/>
+                              <w:color w:val="000000" w:themeColor="text1"/>
+                              <w:sz w:val="28"/>
+                              <w:szCs w:val="28"/>
+                            </w:rPr>
+                            <m:t>g</m:t>
+                          </m:r>
+                          <m:r>
+                            <w:rPr>
+                              <w:rFonts w:ascii="Cambria Math" w:eastAsiaTheme="minorEastAsia" w:hAnsi="Cambria Math" w:cs="Times New Roman"/>
+                              <w:color w:val="000000" w:themeColor="text1"/>
+                              <w:sz w:val="28"/>
+                              <w:szCs w:val="28"/>
+                            </w:rPr>
+                            <m:t>*h</m:t>
                           </m:r>
                         </m:num>
                         <m:den>
@@ -12312,7 +12390,25 @@
                               <w:sz w:val="28"/>
                               <w:szCs w:val="28"/>
                             </w:rPr>
-                            <m:t>R*T</m:t>
+                            <m:t>R</m:t>
+                          </m:r>
+                          <m:r>
+                            <w:rPr>
+                              <w:rFonts w:ascii="Cambria Math" w:eastAsiaTheme="minorEastAsia" w:hAnsi="Cambria Math" w:cs="Times New Roman"/>
+                              <w:color w:val="000000" w:themeColor="text1"/>
+                              <w:sz w:val="28"/>
+                              <w:szCs w:val="28"/>
+                            </w:rPr>
+                            <m:t>*</m:t>
+                          </m:r>
+                          <m:r>
+                            <w:rPr>
+                              <w:rFonts w:ascii="Cambria Math" w:eastAsiaTheme="minorEastAsia" w:hAnsi="Cambria Math" w:cs="Times New Roman"/>
+                              <w:color w:val="000000" w:themeColor="text1"/>
+                              <w:sz w:val="28"/>
+                              <w:szCs w:val="28"/>
+                            </w:rPr>
+                            <m:t>T</m:t>
                           </m:r>
                         </m:den>
                       </m:f>
@@ -12327,7 +12423,16 @@
                       <w:sz w:val="28"/>
                       <w:szCs w:val="28"/>
                     </w:rPr>
-                    <m:t>ρ=</m:t>
+                    <m:t>ρ</m:t>
+                  </m:r>
+                  <m:r>
+                    <w:rPr>
+                      <w:rFonts w:ascii="Cambria Math" w:hAnsi="Cambria Math" w:cs="Times New Roman"/>
+                      <w:color w:val="000000" w:themeColor="text1"/>
+                      <w:sz w:val="28"/>
+                      <w:szCs w:val="28"/>
+                    </w:rPr>
+                    <m:t>=</m:t>
                   </m:r>
                   <m:f>
                     <m:fPr>
@@ -12352,7 +12457,27 @@
                           <w:szCs w:val="28"/>
                           <w:lang w:val="en-US"/>
                         </w:rPr>
-                        <m:t>p*M</m:t>
+                        <m:t>p</m:t>
+                      </m:r>
+                      <m:r>
+                        <w:rPr>
+                          <w:rFonts w:ascii="Cambria Math" w:hAnsi="Cambria Math" w:cs="Times New Roman"/>
+                          <w:color w:val="000000" w:themeColor="text1"/>
+                          <w:sz w:val="28"/>
+                          <w:szCs w:val="28"/>
+                          <w:lang w:val="en-US"/>
+                        </w:rPr>
+                        <m:t>*</m:t>
+                      </m:r>
+                      <m:r>
+                        <w:rPr>
+                          <w:rFonts w:ascii="Cambria Math" w:hAnsi="Cambria Math" w:cs="Times New Roman"/>
+                          <w:color w:val="000000" w:themeColor="text1"/>
+                          <w:sz w:val="28"/>
+                          <w:szCs w:val="28"/>
+                          <w:lang w:val="en-US"/>
+                        </w:rPr>
+                        <m:t>M</m:t>
                       </m:r>
                       <m:ctrlPr>
                         <w:rPr>
@@ -12374,7 +12499,27 @@
                           <w:szCs w:val="28"/>
                           <w:lang w:val="en-US"/>
                         </w:rPr>
-                        <m:t>R*T</m:t>
+                        <m:t>R</m:t>
+                      </m:r>
+                      <m:r>
+                        <w:rPr>
+                          <w:rFonts w:ascii="Cambria Math" w:hAnsi="Cambria Math" w:cs="Times New Roman"/>
+                          <w:color w:val="000000" w:themeColor="text1"/>
+                          <w:sz w:val="28"/>
+                          <w:szCs w:val="28"/>
+                          <w:lang w:val="en-US"/>
+                        </w:rPr>
+                        <m:t>*</m:t>
+                      </m:r>
+                      <m:r>
+                        <w:rPr>
+                          <w:rFonts w:ascii="Cambria Math" w:hAnsi="Cambria Math" w:cs="Times New Roman"/>
+                          <w:color w:val="000000" w:themeColor="text1"/>
+                          <w:sz w:val="28"/>
+                          <w:szCs w:val="28"/>
+                          <w:lang w:val="en-US"/>
+                        </w:rPr>
+                        <m:t>T</m:t>
                       </m:r>
                     </m:den>
                   </m:f>
@@ -12398,7 +12543,16 @@
               <w:sz w:val="28"/>
               <w:szCs w:val="28"/>
             </w:rPr>
-            <m:t>ρ=</m:t>
+            <m:t>ρ</m:t>
+          </m:r>
+          <m:r>
+            <w:rPr>
+              <w:rFonts w:ascii="Cambria Math" w:hAnsi="Cambria Math" w:cs="Times New Roman"/>
+              <w:color w:val="000000" w:themeColor="text1"/>
+              <w:sz w:val="28"/>
+              <w:szCs w:val="28"/>
+            </w:rPr>
+            <m:t>=</m:t>
           </m:r>
           <m:f>
             <m:fPr>
@@ -12506,7 +12660,43 @@
                           <w:sz w:val="28"/>
                           <w:szCs w:val="28"/>
                         </w:rPr>
-                        <m:t>-M*g*h</m:t>
+                        <m:t>-</m:t>
+                      </m:r>
+                      <m:r>
+                        <w:rPr>
+                          <w:rFonts w:ascii="Cambria Math" w:eastAsiaTheme="minorEastAsia" w:hAnsi="Cambria Math" w:cs="Times New Roman"/>
+                          <w:color w:val="000000" w:themeColor="text1"/>
+                          <w:sz w:val="28"/>
+                          <w:szCs w:val="28"/>
+                        </w:rPr>
+                        <m:t>M</m:t>
+                      </m:r>
+                      <m:r>
+                        <w:rPr>
+                          <w:rFonts w:ascii="Cambria Math" w:eastAsiaTheme="minorEastAsia" w:hAnsi="Cambria Math" w:cs="Times New Roman"/>
+                          <w:color w:val="000000" w:themeColor="text1"/>
+                          <w:sz w:val="28"/>
+                          <w:szCs w:val="28"/>
+                        </w:rPr>
+                        <m:t>*</m:t>
+                      </m:r>
+                      <m:r>
+                        <w:rPr>
+                          <w:rFonts w:ascii="Cambria Math" w:eastAsiaTheme="minorEastAsia" w:hAnsi="Cambria Math" w:cs="Times New Roman"/>
+                          <w:color w:val="000000" w:themeColor="text1"/>
+                          <w:sz w:val="28"/>
+                          <w:szCs w:val="28"/>
+                        </w:rPr>
+                        <m:t>g</m:t>
+                      </m:r>
+                      <m:r>
+                        <w:rPr>
+                          <w:rFonts w:ascii="Cambria Math" w:eastAsiaTheme="minorEastAsia" w:hAnsi="Cambria Math" w:cs="Times New Roman"/>
+                          <w:color w:val="000000" w:themeColor="text1"/>
+                          <w:sz w:val="28"/>
+                          <w:szCs w:val="28"/>
+                        </w:rPr>
+                        <m:t>*h</m:t>
                       </m:r>
                     </m:num>
                     <m:den>
@@ -12517,7 +12707,25 @@
                           <w:sz w:val="28"/>
                           <w:szCs w:val="28"/>
                         </w:rPr>
-                        <m:t>R*T</m:t>
+                        <m:t>R</m:t>
+                      </m:r>
+                      <m:r>
+                        <w:rPr>
+                          <w:rFonts w:ascii="Cambria Math" w:eastAsiaTheme="minorEastAsia" w:hAnsi="Cambria Math" w:cs="Times New Roman"/>
+                          <w:color w:val="000000" w:themeColor="text1"/>
+                          <w:sz w:val="28"/>
+                          <w:szCs w:val="28"/>
+                        </w:rPr>
+                        <m:t>*</m:t>
+                      </m:r>
+                      <m:r>
+                        <w:rPr>
+                          <w:rFonts w:ascii="Cambria Math" w:eastAsiaTheme="minorEastAsia" w:hAnsi="Cambria Math" w:cs="Times New Roman"/>
+                          <w:color w:val="000000" w:themeColor="text1"/>
+                          <w:sz w:val="28"/>
+                          <w:szCs w:val="28"/>
+                        </w:rPr>
+                        <m:t>T</m:t>
                       </m:r>
                     </m:den>
                   </m:f>
@@ -12531,7 +12739,17 @@
                   <w:szCs w:val="28"/>
                   <w:lang w:val="en-US"/>
                 </w:rPr>
-                <m:t>*M</m:t>
+                <m:t>*</m:t>
+              </m:r>
+              <m:r>
+                <w:rPr>
+                  <w:rFonts w:ascii="Cambria Math" w:hAnsi="Cambria Math" w:cs="Times New Roman"/>
+                  <w:color w:val="000000" w:themeColor="text1"/>
+                  <w:sz w:val="28"/>
+                  <w:szCs w:val="28"/>
+                  <w:lang w:val="en-US"/>
+                </w:rPr>
+                <m:t>M</m:t>
               </m:r>
               <m:ctrlPr>
                 <w:rPr>
@@ -12553,7 +12771,27 @@
                   <w:szCs w:val="28"/>
                   <w:lang w:val="en-US"/>
                 </w:rPr>
-                <m:t>R*T</m:t>
+                <m:t>R</m:t>
+              </m:r>
+              <m:r>
+                <w:rPr>
+                  <w:rFonts w:ascii="Cambria Math" w:hAnsi="Cambria Math" w:cs="Times New Roman"/>
+                  <w:color w:val="000000" w:themeColor="text1"/>
+                  <w:sz w:val="28"/>
+                  <w:szCs w:val="28"/>
+                  <w:lang w:val="en-US"/>
+                </w:rPr>
+                <m:t>*</m:t>
+              </m:r>
+              <m:r>
+                <w:rPr>
+                  <w:rFonts w:ascii="Cambria Math" w:hAnsi="Cambria Math" w:cs="Times New Roman"/>
+                  <w:color w:val="000000" w:themeColor="text1"/>
+                  <w:sz w:val="28"/>
+                  <w:szCs w:val="28"/>
+                  <w:lang w:val="en-US"/>
+                </w:rPr>
+                <m:t>T</m:t>
               </m:r>
             </m:den>
           </m:f>
@@ -12611,7 +12849,16 @@
                       <w:sz w:val="28"/>
                       <w:szCs w:val="28"/>
                     </w:rPr>
-                    <m:t>ρ=</m:t>
+                    <m:t>ρ</m:t>
+                  </m:r>
+                  <m:r>
+                    <w:rPr>
+                      <w:rFonts w:ascii="Cambria Math" w:hAnsi="Cambria Math" w:cs="Times New Roman"/>
+                      <w:color w:val="000000" w:themeColor="text1"/>
+                      <w:sz w:val="28"/>
+                      <w:szCs w:val="28"/>
+                    </w:rPr>
+                    <m:t>=</m:t>
                   </m:r>
                   <m:f>
                     <m:fPr>
@@ -12719,7 +12966,43 @@
                                   <w:sz w:val="28"/>
                                   <w:szCs w:val="28"/>
                                 </w:rPr>
-                                <m:t>-M*g*h</m:t>
+                                <m:t>-</m:t>
+                              </m:r>
+                              <m:r>
+                                <w:rPr>
+                                  <w:rFonts w:ascii="Cambria Math" w:eastAsiaTheme="minorEastAsia" w:hAnsi="Cambria Math" w:cs="Times New Roman"/>
+                                  <w:color w:val="000000" w:themeColor="text1"/>
+                                  <w:sz w:val="28"/>
+                                  <w:szCs w:val="28"/>
+                                </w:rPr>
+                                <m:t>M</m:t>
+                              </m:r>
+                              <m:r>
+                                <w:rPr>
+                                  <w:rFonts w:ascii="Cambria Math" w:eastAsiaTheme="minorEastAsia" w:hAnsi="Cambria Math" w:cs="Times New Roman"/>
+                                  <w:color w:val="000000" w:themeColor="text1"/>
+                                  <w:sz w:val="28"/>
+                                  <w:szCs w:val="28"/>
+                                </w:rPr>
+                                <m:t>*</m:t>
+                              </m:r>
+                              <m:r>
+                                <w:rPr>
+                                  <w:rFonts w:ascii="Cambria Math" w:eastAsiaTheme="minorEastAsia" w:hAnsi="Cambria Math" w:cs="Times New Roman"/>
+                                  <w:color w:val="000000" w:themeColor="text1"/>
+                                  <w:sz w:val="28"/>
+                                  <w:szCs w:val="28"/>
+                                </w:rPr>
+                                <m:t>g</m:t>
+                              </m:r>
+                              <m:r>
+                                <w:rPr>
+                                  <w:rFonts w:ascii="Cambria Math" w:eastAsiaTheme="minorEastAsia" w:hAnsi="Cambria Math" w:cs="Times New Roman"/>
+                                  <w:color w:val="000000" w:themeColor="text1"/>
+                                  <w:sz w:val="28"/>
+                                  <w:szCs w:val="28"/>
+                                </w:rPr>
+                                <m:t>*h</m:t>
                               </m:r>
                             </m:num>
                             <m:den>
@@ -12730,7 +13013,25 @@
                                   <w:sz w:val="28"/>
                                   <w:szCs w:val="28"/>
                                 </w:rPr>
-                                <m:t>R*T</m:t>
+                                <m:t>R</m:t>
+                              </m:r>
+                              <m:r>
+                                <w:rPr>
+                                  <w:rFonts w:ascii="Cambria Math" w:eastAsiaTheme="minorEastAsia" w:hAnsi="Cambria Math" w:cs="Times New Roman"/>
+                                  <w:color w:val="000000" w:themeColor="text1"/>
+                                  <w:sz w:val="28"/>
+                                  <w:szCs w:val="28"/>
+                                </w:rPr>
+                                <m:t>*</m:t>
+                              </m:r>
+                              <m:r>
+                                <w:rPr>
+                                  <w:rFonts w:ascii="Cambria Math" w:eastAsiaTheme="minorEastAsia" w:hAnsi="Cambria Math" w:cs="Times New Roman"/>
+                                  <w:color w:val="000000" w:themeColor="text1"/>
+                                  <w:sz w:val="28"/>
+                                  <w:szCs w:val="28"/>
+                                </w:rPr>
+                                <m:t>T</m:t>
                               </m:r>
                             </m:den>
                           </m:f>
@@ -12744,7 +13045,17 @@
                           <w:szCs w:val="28"/>
                           <w:lang w:val="en-US"/>
                         </w:rPr>
-                        <m:t>*M</m:t>
+                        <m:t>*</m:t>
+                      </m:r>
+                      <m:r>
+                        <w:rPr>
+                          <w:rFonts w:ascii="Cambria Math" w:hAnsi="Cambria Math" w:cs="Times New Roman"/>
+                          <w:color w:val="000000" w:themeColor="text1"/>
+                          <w:sz w:val="28"/>
+                          <w:szCs w:val="28"/>
+                          <w:lang w:val="en-US"/>
+                        </w:rPr>
+                        <m:t>M</m:t>
                       </m:r>
                       <m:ctrlPr>
                         <w:rPr>
@@ -12766,7 +13077,27 @@
                           <w:szCs w:val="28"/>
                           <w:lang w:val="en-US"/>
                         </w:rPr>
-                        <m:t>R*T</m:t>
+                        <m:t>R</m:t>
+                      </m:r>
+                      <m:r>
+                        <w:rPr>
+                          <w:rFonts w:ascii="Cambria Math" w:hAnsi="Cambria Math" w:cs="Times New Roman"/>
+                          <w:color w:val="000000" w:themeColor="text1"/>
+                          <w:sz w:val="28"/>
+                          <w:szCs w:val="28"/>
+                          <w:lang w:val="en-US"/>
+                        </w:rPr>
+                        <m:t>*</m:t>
+                      </m:r>
+                      <m:r>
+                        <w:rPr>
+                          <w:rFonts w:ascii="Cambria Math" w:hAnsi="Cambria Math" w:cs="Times New Roman"/>
+                          <w:color w:val="000000" w:themeColor="text1"/>
+                          <w:sz w:val="28"/>
+                          <w:szCs w:val="28"/>
+                          <w:lang w:val="en-US"/>
+                        </w:rPr>
+                        <m:t>T</m:t>
                       </m:r>
                     </m:den>
                   </m:f>
@@ -13136,7 +13467,43 @@
                                   <w:sz w:val="28"/>
                                   <w:szCs w:val="28"/>
                                 </w:rPr>
-                                <m:t>-M*g*h</m:t>
+                                <m:t>-</m:t>
+                              </m:r>
+                              <m:r>
+                                <w:rPr>
+                                  <w:rFonts w:ascii="Cambria Math" w:eastAsiaTheme="minorEastAsia" w:hAnsi="Cambria Math" w:cs="Times New Roman"/>
+                                  <w:color w:val="000000" w:themeColor="text1"/>
+                                  <w:sz w:val="28"/>
+                                  <w:szCs w:val="28"/>
+                                </w:rPr>
+                                <m:t>M</m:t>
+                              </m:r>
+                              <m:r>
+                                <w:rPr>
+                                  <w:rFonts w:ascii="Cambria Math" w:eastAsiaTheme="minorEastAsia" w:hAnsi="Cambria Math" w:cs="Times New Roman"/>
+                                  <w:color w:val="000000" w:themeColor="text1"/>
+                                  <w:sz w:val="28"/>
+                                  <w:szCs w:val="28"/>
+                                </w:rPr>
+                                <m:t>*</m:t>
+                              </m:r>
+                              <m:r>
+                                <w:rPr>
+                                  <w:rFonts w:ascii="Cambria Math" w:eastAsiaTheme="minorEastAsia" w:hAnsi="Cambria Math" w:cs="Times New Roman"/>
+                                  <w:color w:val="000000" w:themeColor="text1"/>
+                                  <w:sz w:val="28"/>
+                                  <w:szCs w:val="28"/>
+                                </w:rPr>
+                                <m:t>g</m:t>
+                              </m:r>
+                              <m:r>
+                                <w:rPr>
+                                  <w:rFonts w:ascii="Cambria Math" w:eastAsiaTheme="minorEastAsia" w:hAnsi="Cambria Math" w:cs="Times New Roman"/>
+                                  <w:color w:val="000000" w:themeColor="text1"/>
+                                  <w:sz w:val="28"/>
+                                  <w:szCs w:val="28"/>
+                                </w:rPr>
+                                <m:t>*h</m:t>
                               </m:r>
                             </m:num>
                             <m:den>
@@ -13147,7 +13514,25 @@
                                   <w:sz w:val="28"/>
                                   <w:szCs w:val="28"/>
                                 </w:rPr>
-                                <m:t>R*T</m:t>
+                                <m:t>R</m:t>
+                              </m:r>
+                              <m:r>
+                                <w:rPr>
+                                  <w:rFonts w:ascii="Cambria Math" w:eastAsiaTheme="minorEastAsia" w:hAnsi="Cambria Math" w:cs="Times New Roman"/>
+                                  <w:color w:val="000000" w:themeColor="text1"/>
+                                  <w:sz w:val="28"/>
+                                  <w:szCs w:val="28"/>
+                                </w:rPr>
+                                <m:t>*</m:t>
+                              </m:r>
+                              <m:r>
+                                <w:rPr>
+                                  <w:rFonts w:ascii="Cambria Math" w:eastAsiaTheme="minorEastAsia" w:hAnsi="Cambria Math" w:cs="Times New Roman"/>
+                                  <w:color w:val="000000" w:themeColor="text1"/>
+                                  <w:sz w:val="28"/>
+                                  <w:szCs w:val="28"/>
+                                </w:rPr>
+                                <m:t>T</m:t>
                               </m:r>
                             </m:den>
                           </m:f>
@@ -13161,7 +13546,17 @@
                           <w:szCs w:val="28"/>
                           <w:lang w:val="en-US"/>
                         </w:rPr>
-                        <m:t>*M</m:t>
+                        <m:t>*</m:t>
+                      </m:r>
+                      <m:r>
+                        <w:rPr>
+                          <w:rFonts w:ascii="Cambria Math" w:hAnsi="Cambria Math" w:cs="Times New Roman"/>
+                          <w:color w:val="000000" w:themeColor="text1"/>
+                          <w:sz w:val="28"/>
+                          <w:szCs w:val="28"/>
+                          <w:lang w:val="en-US"/>
+                        </w:rPr>
+                        <m:t>M</m:t>
                       </m:r>
                       <m:ctrlPr>
                         <w:rPr>
@@ -13183,7 +13578,27 @@
                           <w:szCs w:val="28"/>
                           <w:lang w:val="en-US"/>
                         </w:rPr>
-                        <m:t>R*T</m:t>
+                        <m:t>R</m:t>
+                      </m:r>
+                      <m:r>
+                        <w:rPr>
+                          <w:rFonts w:ascii="Cambria Math" w:hAnsi="Cambria Math" w:cs="Times New Roman"/>
+                          <w:color w:val="000000" w:themeColor="text1"/>
+                          <w:sz w:val="28"/>
+                          <w:szCs w:val="28"/>
+                          <w:lang w:val="en-US"/>
+                        </w:rPr>
+                        <m:t>*</m:t>
+                      </m:r>
+                      <m:r>
+                        <w:rPr>
+                          <w:rFonts w:ascii="Cambria Math" w:hAnsi="Cambria Math" w:cs="Times New Roman"/>
+                          <w:color w:val="000000" w:themeColor="text1"/>
+                          <w:sz w:val="28"/>
+                          <w:szCs w:val="28"/>
+                          <w:lang w:val="en-US"/>
+                        </w:rPr>
+                        <m:t>T</m:t>
                       </m:r>
                     </m:den>
                   </m:f>
@@ -14303,7 +14718,6 @@
             <w:sz w:val="28"/>
             <w:szCs w:val="28"/>
           </w:rPr>
-          <w:lastRenderedPageBreak/>
           <m:t>∆α</m:t>
         </m:r>
       </m:oMath>
@@ -14406,6 +14820,7 @@
           <w:sz w:val="28"/>
           <w:szCs w:val="28"/>
         </w:rPr>
+        <w:lastRenderedPageBreak/>
         <w:t xml:space="preserve"> </w:t>
       </w:r>
       <m:oMath>
@@ -14695,7 +15110,16 @@
                               <w:sz w:val="28"/>
                               <w:szCs w:val="28"/>
                             </w:rPr>
-                            <m:t>t&lt;</m:t>
+                            <m:t>t</m:t>
+                          </m:r>
+                          <m:r>
+                            <w:rPr>
+                              <w:rFonts w:ascii="Cambria Math" w:eastAsiaTheme="minorEastAsia" w:hAnsi="Cambria Math" w:cs="Times New Roman"/>
+                              <w:color w:val="000000" w:themeColor="text1"/>
+                              <w:sz w:val="28"/>
+                              <w:szCs w:val="28"/>
+                            </w:rPr>
+                            <m:t>&lt;</m:t>
                           </m:r>
                           <m:sSub>
                             <m:sSubPr>
@@ -14765,7 +15189,47 @@
                                   <w:szCs w:val="28"/>
                                   <w:lang w:val="en-US"/>
                                 </w:rPr>
-                                <m:t>m(t)=m</m:t>
+                                <m:t>m</m:t>
+                              </m:r>
+                              <m:r>
+                                <w:rPr>
+                                  <w:rFonts w:ascii="Cambria Math" w:eastAsiaTheme="minorEastAsia" w:hAnsi="Cambria Math" w:cs="Times New Roman"/>
+                                  <w:color w:val="000000" w:themeColor="text1"/>
+                                  <w:sz w:val="28"/>
+                                  <w:szCs w:val="28"/>
+                                  <w:lang w:val="en-US"/>
+                                </w:rPr>
+                                <m:t>(</m:t>
+                              </m:r>
+                              <m:r>
+                                <w:rPr>
+                                  <w:rFonts w:ascii="Cambria Math" w:eastAsiaTheme="minorEastAsia" w:hAnsi="Cambria Math" w:cs="Times New Roman"/>
+                                  <w:color w:val="000000" w:themeColor="text1"/>
+                                  <w:sz w:val="28"/>
+                                  <w:szCs w:val="28"/>
+                                  <w:lang w:val="en-US"/>
+                                </w:rPr>
+                                <m:t>t</m:t>
+                              </m:r>
+                              <m:r>
+                                <w:rPr>
+                                  <w:rFonts w:ascii="Cambria Math" w:eastAsiaTheme="minorEastAsia" w:hAnsi="Cambria Math" w:cs="Times New Roman"/>
+                                  <w:color w:val="000000" w:themeColor="text1"/>
+                                  <w:sz w:val="28"/>
+                                  <w:szCs w:val="28"/>
+                                  <w:lang w:val="en-US"/>
+                                </w:rPr>
+                                <m:t>)=</m:t>
+                              </m:r>
+                              <m:r>
+                                <w:rPr>
+                                  <w:rFonts w:ascii="Cambria Math" w:eastAsiaTheme="minorEastAsia" w:hAnsi="Cambria Math" w:cs="Times New Roman"/>
+                                  <w:color w:val="000000" w:themeColor="text1"/>
+                                  <w:sz w:val="28"/>
+                                  <w:szCs w:val="28"/>
+                                  <w:lang w:val="en-US"/>
+                                </w:rPr>
+                                <m:t>m</m:t>
                               </m:r>
                             </m:e>
                             <m:sub>
@@ -14837,7 +15301,17 @@
                               <w:szCs w:val="28"/>
                               <w:lang w:val="en-US"/>
                             </w:rPr>
-                            <m:t>*t</m:t>
+                            <m:t>*</m:t>
+                          </m:r>
+                          <m:r>
+                            <w:rPr>
+                              <w:rFonts w:ascii="Cambria Math" w:eastAsiaTheme="minorEastAsia" w:hAnsi="Cambria Math" w:cs="Times New Roman"/>
+                              <w:color w:val="000000" w:themeColor="text1"/>
+                              <w:sz w:val="28"/>
+                              <w:szCs w:val="28"/>
+                              <w:lang w:val="en-US"/>
+                            </w:rPr>
+                            <m:t>t</m:t>
                           </m:r>
                           <m:ctrlPr>
                             <w:rPr>
@@ -14960,7 +15434,16 @@
                               <w:sz w:val="28"/>
                               <w:szCs w:val="28"/>
                             </w:rPr>
-                            <m:t>*t</m:t>
+                            <m:t>*</m:t>
+                          </m:r>
+                          <m:r>
+                            <w:rPr>
+                              <w:rFonts w:ascii="Cambria Math" w:eastAsiaTheme="minorEastAsia" w:hAnsi="Cambria Math" w:cs="Times New Roman"/>
+                              <w:color w:val="000000" w:themeColor="text1"/>
+                              <w:sz w:val="28"/>
+                              <w:szCs w:val="28"/>
+                            </w:rPr>
+                            <m:t>t</m:t>
                           </m:r>
                           <m:ctrlPr>
                             <w:rPr>
@@ -15164,7 +15647,17 @@
                                           <w:szCs w:val="28"/>
                                           <w:lang w:val="en-US"/>
                                         </w:rPr>
-                                        <m:t>-C</m:t>
+                                        <m:t>-</m:t>
+                                      </m:r>
+                                      <m:r>
+                                        <w:rPr>
+                                          <w:rFonts w:ascii="Cambria Math" w:eastAsiaTheme="minorEastAsia" w:hAnsi="Cambria Math" w:cs="Times New Roman"/>
+                                          <w:color w:val="000000" w:themeColor="text1"/>
+                                          <w:sz w:val="28"/>
+                                          <w:szCs w:val="28"/>
+                                          <w:lang w:val="en-US"/>
+                                        </w:rPr>
+                                        <m:t>C</m:t>
                                       </m:r>
                                       <m:r>
                                         <w:rPr>
@@ -15296,7 +15789,43 @@
                                                           <w:sz w:val="28"/>
                                                           <w:szCs w:val="28"/>
                                                         </w:rPr>
-                                                        <m:t>-M*g*h</m:t>
+                                                        <m:t>-</m:t>
+                                                      </m:r>
+                                                      <m:r>
+                                                        <w:rPr>
+                                                          <w:rFonts w:ascii="Cambria Math" w:eastAsiaTheme="minorEastAsia" w:hAnsi="Cambria Math" w:cs="Times New Roman"/>
+                                                          <w:color w:val="000000" w:themeColor="text1"/>
+                                                          <w:sz w:val="28"/>
+                                                          <w:szCs w:val="28"/>
+                                                        </w:rPr>
+                                                        <m:t>M</m:t>
+                                                      </m:r>
+                                                      <m:r>
+                                                        <w:rPr>
+                                                          <w:rFonts w:ascii="Cambria Math" w:eastAsiaTheme="minorEastAsia" w:hAnsi="Cambria Math" w:cs="Times New Roman"/>
+                                                          <w:color w:val="000000" w:themeColor="text1"/>
+                                                          <w:sz w:val="28"/>
+                                                          <w:szCs w:val="28"/>
+                                                        </w:rPr>
+                                                        <m:t>*</m:t>
+                                                      </m:r>
+                                                      <m:r>
+                                                        <w:rPr>
+                                                          <w:rFonts w:ascii="Cambria Math" w:eastAsiaTheme="minorEastAsia" w:hAnsi="Cambria Math" w:cs="Times New Roman"/>
+                                                          <w:color w:val="000000" w:themeColor="text1"/>
+                                                          <w:sz w:val="28"/>
+                                                          <w:szCs w:val="28"/>
+                                                        </w:rPr>
+                                                        <m:t>g</m:t>
+                                                      </m:r>
+                                                      <m:r>
+                                                        <w:rPr>
+                                                          <w:rFonts w:ascii="Cambria Math" w:eastAsiaTheme="minorEastAsia" w:hAnsi="Cambria Math" w:cs="Times New Roman"/>
+                                                          <w:color w:val="000000" w:themeColor="text1"/>
+                                                          <w:sz w:val="28"/>
+                                                          <w:szCs w:val="28"/>
+                                                        </w:rPr>
+                                                        <m:t>*h</m:t>
                                                       </m:r>
                                                     </m:num>
                                                     <m:den>
@@ -15307,7 +15836,25 @@
                                                           <w:sz w:val="28"/>
                                                           <w:szCs w:val="28"/>
                                                         </w:rPr>
-                                                        <m:t>R*T</m:t>
+                                                        <m:t>R</m:t>
+                                                      </m:r>
+                                                      <m:r>
+                                                        <w:rPr>
+                                                          <w:rFonts w:ascii="Cambria Math" w:eastAsiaTheme="minorEastAsia" w:hAnsi="Cambria Math" w:cs="Times New Roman"/>
+                                                          <w:color w:val="000000" w:themeColor="text1"/>
+                                                          <w:sz w:val="28"/>
+                                                          <w:szCs w:val="28"/>
+                                                        </w:rPr>
+                                                        <m:t>*</m:t>
+                                                      </m:r>
+                                                      <m:r>
+                                                        <w:rPr>
+                                                          <w:rFonts w:ascii="Cambria Math" w:eastAsiaTheme="minorEastAsia" w:hAnsi="Cambria Math" w:cs="Times New Roman"/>
+                                                          <w:color w:val="000000" w:themeColor="text1"/>
+                                                          <w:sz w:val="28"/>
+                                                          <w:szCs w:val="28"/>
+                                                        </w:rPr>
+                                                        <m:t>T</m:t>
                                                       </m:r>
                                                     </m:den>
                                                   </m:f>
@@ -15321,7 +15868,17 @@
                                                   <w:szCs w:val="28"/>
                                                   <w:lang w:val="en-US"/>
                                                 </w:rPr>
-                                                <m:t>*M</m:t>
+                                                <m:t>*</m:t>
+                                              </m:r>
+                                              <m:r>
+                                                <w:rPr>
+                                                  <w:rFonts w:ascii="Cambria Math" w:hAnsi="Cambria Math" w:cs="Times New Roman"/>
+                                                  <w:color w:val="000000" w:themeColor="text1"/>
+                                                  <w:sz w:val="28"/>
+                                                  <w:szCs w:val="28"/>
+                                                  <w:lang w:val="en-US"/>
+                                                </w:rPr>
+                                                <m:t>M</m:t>
                                               </m:r>
                                               <m:ctrlPr>
                                                 <w:rPr>
@@ -15343,7 +15900,27 @@
                                                   <w:szCs w:val="28"/>
                                                   <w:lang w:val="en-US"/>
                                                 </w:rPr>
-                                                <m:t>R*T</m:t>
+                                                <m:t>R</m:t>
+                                              </m:r>
+                                              <m:r>
+                                                <w:rPr>
+                                                  <w:rFonts w:ascii="Cambria Math" w:hAnsi="Cambria Math" w:cs="Times New Roman"/>
+                                                  <w:color w:val="000000" w:themeColor="text1"/>
+                                                  <w:sz w:val="28"/>
+                                                  <w:szCs w:val="28"/>
+                                                  <w:lang w:val="en-US"/>
+                                                </w:rPr>
+                                                <m:t>*</m:t>
+                                              </m:r>
+                                              <m:r>
+                                                <w:rPr>
+                                                  <w:rFonts w:ascii="Cambria Math" w:hAnsi="Cambria Math" w:cs="Times New Roman"/>
+                                                  <w:color w:val="000000" w:themeColor="text1"/>
+                                                  <w:sz w:val="28"/>
+                                                  <w:szCs w:val="28"/>
+                                                  <w:lang w:val="en-US"/>
+                                                </w:rPr>
+                                                <m:t>T</m:t>
                                               </m:r>
                                             </m:den>
                                           </m:f>
@@ -15707,7 +16284,17 @@
                                       <w:szCs w:val="28"/>
                                       <w:lang w:val="en-US"/>
                                     </w:rPr>
-                                    <m:t>-C</m:t>
+                                    <m:t>-</m:t>
+                                  </m:r>
+                                  <m:r>
+                                    <w:rPr>
+                                      <w:rFonts w:ascii="Cambria Math" w:eastAsiaTheme="minorEastAsia" w:hAnsi="Cambria Math" w:cs="Times New Roman"/>
+                                      <w:color w:val="000000" w:themeColor="text1"/>
+                                      <w:sz w:val="28"/>
+                                      <w:szCs w:val="28"/>
+                                      <w:lang w:val="en-US"/>
+                                    </w:rPr>
+                                    <m:t>C</m:t>
                                   </m:r>
                                   <m:r>
                                     <w:rPr>
@@ -15839,7 +16426,43 @@
                                                       <w:sz w:val="28"/>
                                                       <w:szCs w:val="28"/>
                                                     </w:rPr>
-                                                    <m:t>-M*g*h</m:t>
+                                                    <m:t>-</m:t>
+                                                  </m:r>
+                                                  <m:r>
+                                                    <w:rPr>
+                                                      <w:rFonts w:ascii="Cambria Math" w:eastAsiaTheme="minorEastAsia" w:hAnsi="Cambria Math" w:cs="Times New Roman"/>
+                                                      <w:color w:val="000000" w:themeColor="text1"/>
+                                                      <w:sz w:val="28"/>
+                                                      <w:szCs w:val="28"/>
+                                                    </w:rPr>
+                                                    <m:t>M</m:t>
+                                                  </m:r>
+                                                  <m:r>
+                                                    <w:rPr>
+                                                      <w:rFonts w:ascii="Cambria Math" w:eastAsiaTheme="minorEastAsia" w:hAnsi="Cambria Math" w:cs="Times New Roman"/>
+                                                      <w:color w:val="000000" w:themeColor="text1"/>
+                                                      <w:sz w:val="28"/>
+                                                      <w:szCs w:val="28"/>
+                                                    </w:rPr>
+                                                    <m:t>*</m:t>
+                                                  </m:r>
+                                                  <m:r>
+                                                    <w:rPr>
+                                                      <w:rFonts w:ascii="Cambria Math" w:eastAsiaTheme="minorEastAsia" w:hAnsi="Cambria Math" w:cs="Times New Roman"/>
+                                                      <w:color w:val="000000" w:themeColor="text1"/>
+                                                      <w:sz w:val="28"/>
+                                                      <w:szCs w:val="28"/>
+                                                    </w:rPr>
+                                                    <m:t>g</m:t>
+                                                  </m:r>
+                                                  <m:r>
+                                                    <w:rPr>
+                                                      <w:rFonts w:ascii="Cambria Math" w:eastAsiaTheme="minorEastAsia" w:hAnsi="Cambria Math" w:cs="Times New Roman"/>
+                                                      <w:color w:val="000000" w:themeColor="text1"/>
+                                                      <w:sz w:val="28"/>
+                                                      <w:szCs w:val="28"/>
+                                                    </w:rPr>
+                                                    <m:t>*h</m:t>
                                                   </m:r>
                                                 </m:num>
                                                 <m:den>
@@ -15850,7 +16473,25 @@
                                                       <w:sz w:val="28"/>
                                                       <w:szCs w:val="28"/>
                                                     </w:rPr>
-                                                    <m:t>R*T</m:t>
+                                                    <m:t>R</m:t>
+                                                  </m:r>
+                                                  <m:r>
+                                                    <w:rPr>
+                                                      <w:rFonts w:ascii="Cambria Math" w:eastAsiaTheme="minorEastAsia" w:hAnsi="Cambria Math" w:cs="Times New Roman"/>
+                                                      <w:color w:val="000000" w:themeColor="text1"/>
+                                                      <w:sz w:val="28"/>
+                                                      <w:szCs w:val="28"/>
+                                                    </w:rPr>
+                                                    <m:t>*</m:t>
+                                                  </m:r>
+                                                  <m:r>
+                                                    <w:rPr>
+                                                      <w:rFonts w:ascii="Cambria Math" w:eastAsiaTheme="minorEastAsia" w:hAnsi="Cambria Math" w:cs="Times New Roman"/>
+                                                      <w:color w:val="000000" w:themeColor="text1"/>
+                                                      <w:sz w:val="28"/>
+                                                      <w:szCs w:val="28"/>
+                                                    </w:rPr>
+                                                    <m:t>T</m:t>
                                                   </m:r>
                                                 </m:den>
                                               </m:f>
@@ -15864,7 +16505,17 @@
                                               <w:szCs w:val="28"/>
                                               <w:lang w:val="en-US"/>
                                             </w:rPr>
-                                            <m:t>*M</m:t>
+                                            <m:t>*</m:t>
+                                          </m:r>
+                                          <m:r>
+                                            <w:rPr>
+                                              <w:rFonts w:ascii="Cambria Math" w:hAnsi="Cambria Math" w:cs="Times New Roman"/>
+                                              <w:color w:val="000000" w:themeColor="text1"/>
+                                              <w:sz w:val="28"/>
+                                              <w:szCs w:val="28"/>
+                                              <w:lang w:val="en-US"/>
+                                            </w:rPr>
+                                            <m:t>M</m:t>
                                           </m:r>
                                           <m:ctrlPr>
                                             <w:rPr>
@@ -15886,7 +16537,27 @@
                                               <w:szCs w:val="28"/>
                                               <w:lang w:val="en-US"/>
                                             </w:rPr>
-                                            <m:t>R*T</m:t>
+                                            <m:t>R</m:t>
+                                          </m:r>
+                                          <m:r>
+                                            <w:rPr>
+                                              <w:rFonts w:ascii="Cambria Math" w:hAnsi="Cambria Math" w:cs="Times New Roman"/>
+                                              <w:color w:val="000000" w:themeColor="text1"/>
+                                              <w:sz w:val="28"/>
+                                              <w:szCs w:val="28"/>
+                                              <w:lang w:val="en-US"/>
+                                            </w:rPr>
+                                            <m:t>*</m:t>
+                                          </m:r>
+                                          <m:r>
+                                            <w:rPr>
+                                              <w:rFonts w:ascii="Cambria Math" w:hAnsi="Cambria Math" w:cs="Times New Roman"/>
+                                              <w:color w:val="000000" w:themeColor="text1"/>
+                                              <w:sz w:val="28"/>
+                                              <w:szCs w:val="28"/>
+                                              <w:lang w:val="en-US"/>
+                                            </w:rPr>
+                                            <m:t>T</m:t>
                                           </m:r>
                                         </m:den>
                                       </m:f>
@@ -16082,7 +16753,47 @@
                                           <w:szCs w:val="28"/>
                                           <w:lang w:val="en-US"/>
                                         </w:rPr>
-                                        <m:t>G*M*m</m:t>
+                                        <m:t>G</m:t>
+                                      </m:r>
+                                      <m:r>
+                                        <w:rPr>
+                                          <w:rFonts w:ascii="Cambria Math" w:eastAsiaTheme="minorEastAsia" w:hAnsi="Cambria Math" w:cs="Times New Roman"/>
+                                          <w:color w:val="000000" w:themeColor="text1"/>
+                                          <w:sz w:val="28"/>
+                                          <w:szCs w:val="28"/>
+                                          <w:lang w:val="en-US"/>
+                                        </w:rPr>
+                                        <m:t>*</m:t>
+                                      </m:r>
+                                      <m:r>
+                                        <w:rPr>
+                                          <w:rFonts w:ascii="Cambria Math" w:eastAsiaTheme="minorEastAsia" w:hAnsi="Cambria Math" w:cs="Times New Roman"/>
+                                          <w:color w:val="000000" w:themeColor="text1"/>
+                                          <w:sz w:val="28"/>
+                                          <w:szCs w:val="28"/>
+                                          <w:lang w:val="en-US"/>
+                                        </w:rPr>
+                                        <m:t>M</m:t>
+                                      </m:r>
+                                      <m:r>
+                                        <w:rPr>
+                                          <w:rFonts w:ascii="Cambria Math" w:eastAsiaTheme="minorEastAsia" w:hAnsi="Cambria Math" w:cs="Times New Roman"/>
+                                          <w:color w:val="000000" w:themeColor="text1"/>
+                                          <w:sz w:val="28"/>
+                                          <w:szCs w:val="28"/>
+                                          <w:lang w:val="en-US"/>
+                                        </w:rPr>
+                                        <m:t>*</m:t>
+                                      </m:r>
+                                      <m:r>
+                                        <w:rPr>
+                                          <w:rFonts w:ascii="Cambria Math" w:eastAsiaTheme="minorEastAsia" w:hAnsi="Cambria Math" w:cs="Times New Roman"/>
+                                          <w:color w:val="000000" w:themeColor="text1"/>
+                                          <w:sz w:val="28"/>
+                                          <w:szCs w:val="28"/>
+                                          <w:lang w:val="en-US"/>
+                                        </w:rPr>
+                                        <m:t>m</m:t>
                                       </m:r>
                                     </m:num>
                                     <m:den>
@@ -16328,7 +17039,25 @@
                               <w:sz w:val="28"/>
                               <w:szCs w:val="28"/>
                             </w:rPr>
-                            <m:t>&lt;t&lt;</m:t>
+                            <m:t>&lt;</m:t>
+                          </m:r>
+                          <m:r>
+                            <w:rPr>
+                              <w:rFonts w:ascii="Cambria Math" w:eastAsiaTheme="minorEastAsia" w:hAnsi="Cambria Math" w:cs="Times New Roman"/>
+                              <w:color w:val="000000" w:themeColor="text1"/>
+                              <w:sz w:val="28"/>
+                              <w:szCs w:val="28"/>
+                            </w:rPr>
+                            <m:t>t</m:t>
+                          </m:r>
+                          <m:r>
+                            <w:rPr>
+                              <w:rFonts w:ascii="Cambria Math" w:eastAsiaTheme="minorEastAsia" w:hAnsi="Cambria Math" w:cs="Times New Roman"/>
+                              <w:color w:val="000000" w:themeColor="text1"/>
+                              <w:sz w:val="28"/>
+                              <w:szCs w:val="28"/>
+                            </w:rPr>
+                            <m:t>&lt;</m:t>
                           </m:r>
                           <m:sSub>
                             <m:sSubPr>
@@ -16398,7 +17127,47 @@
                                   <w:szCs w:val="28"/>
                                   <w:lang w:val="en-US"/>
                                 </w:rPr>
-                                <m:t>m(t)=m</m:t>
+                                <m:t>m</m:t>
+                              </m:r>
+                              <m:r>
+                                <w:rPr>
+                                  <w:rFonts w:ascii="Cambria Math" w:eastAsiaTheme="minorEastAsia" w:hAnsi="Cambria Math" w:cs="Times New Roman"/>
+                                  <w:color w:val="000000" w:themeColor="text1"/>
+                                  <w:sz w:val="28"/>
+                                  <w:szCs w:val="28"/>
+                                  <w:lang w:val="en-US"/>
+                                </w:rPr>
+                                <m:t>(</m:t>
+                              </m:r>
+                              <m:r>
+                                <w:rPr>
+                                  <w:rFonts w:ascii="Cambria Math" w:eastAsiaTheme="minorEastAsia" w:hAnsi="Cambria Math" w:cs="Times New Roman"/>
+                                  <w:color w:val="000000" w:themeColor="text1"/>
+                                  <w:sz w:val="28"/>
+                                  <w:szCs w:val="28"/>
+                                  <w:lang w:val="en-US"/>
+                                </w:rPr>
+                                <m:t>t</m:t>
+                              </m:r>
+                              <m:r>
+                                <w:rPr>
+                                  <w:rFonts w:ascii="Cambria Math" w:eastAsiaTheme="minorEastAsia" w:hAnsi="Cambria Math" w:cs="Times New Roman"/>
+                                  <w:color w:val="000000" w:themeColor="text1"/>
+                                  <w:sz w:val="28"/>
+                                  <w:szCs w:val="28"/>
+                                  <w:lang w:val="en-US"/>
+                                </w:rPr>
+                                <m:t>)=</m:t>
+                              </m:r>
+                              <m:r>
+                                <w:rPr>
+                                  <w:rFonts w:ascii="Cambria Math" w:eastAsiaTheme="minorEastAsia" w:hAnsi="Cambria Math" w:cs="Times New Roman"/>
+                                  <w:color w:val="000000" w:themeColor="text1"/>
+                                  <w:sz w:val="28"/>
+                                  <w:szCs w:val="28"/>
+                                  <w:lang w:val="en-US"/>
+                                </w:rPr>
+                                <m:t>m</m:t>
                               </m:r>
                             </m:e>
                             <m:sub>
@@ -16470,7 +17239,17 @@
                               <w:szCs w:val="28"/>
                               <w:lang w:val="en-US"/>
                             </w:rPr>
-                            <m:t>*t</m:t>
+                            <m:t>*</m:t>
+                          </m:r>
+                          <m:r>
+                            <w:rPr>
+                              <w:rFonts w:ascii="Cambria Math" w:eastAsiaTheme="minorEastAsia" w:hAnsi="Cambria Math" w:cs="Times New Roman"/>
+                              <w:color w:val="000000" w:themeColor="text1"/>
+                              <w:sz w:val="28"/>
+                              <w:szCs w:val="28"/>
+                              <w:lang w:val="en-US"/>
+                            </w:rPr>
+                            <m:t>t</m:t>
                           </m:r>
                           <m:ctrlPr>
                             <w:rPr>
@@ -16593,7 +17372,16 @@
                               <w:sz w:val="28"/>
                               <w:szCs w:val="28"/>
                             </w:rPr>
-                            <m:t>*t</m:t>
+                            <m:t>*</m:t>
+                          </m:r>
+                          <m:r>
+                            <w:rPr>
+                              <w:rFonts w:ascii="Cambria Math" w:eastAsiaTheme="minorEastAsia" w:hAnsi="Cambria Math" w:cs="Times New Roman"/>
+                              <w:color w:val="000000" w:themeColor="text1"/>
+                              <w:sz w:val="28"/>
+                              <w:szCs w:val="28"/>
+                            </w:rPr>
+                            <m:t>t</m:t>
                           </m:r>
                           <m:ctrlPr>
                             <w:rPr>
@@ -16783,7 +17571,17 @@
                                       <w:szCs w:val="28"/>
                                       <w:lang w:val="en-US"/>
                                     </w:rPr>
-                                    <m:t>-C</m:t>
+                                    <m:t>-</m:t>
+                                  </m:r>
+                                  <m:r>
+                                    <w:rPr>
+                                      <w:rFonts w:ascii="Cambria Math" w:eastAsiaTheme="minorEastAsia" w:hAnsi="Cambria Math" w:cs="Times New Roman"/>
+                                      <w:color w:val="000000" w:themeColor="text1"/>
+                                      <w:sz w:val="28"/>
+                                      <w:szCs w:val="28"/>
+                                      <w:lang w:val="en-US"/>
+                                    </w:rPr>
+                                    <m:t>C</m:t>
                                   </m:r>
                                   <m:r>
                                     <w:rPr>
@@ -16915,7 +17713,43 @@
                                                       <w:sz w:val="28"/>
                                                       <w:szCs w:val="28"/>
                                                     </w:rPr>
-                                                    <m:t>-M*g*h</m:t>
+                                                    <m:t>-</m:t>
+                                                  </m:r>
+                                                  <m:r>
+                                                    <w:rPr>
+                                                      <w:rFonts w:ascii="Cambria Math" w:eastAsiaTheme="minorEastAsia" w:hAnsi="Cambria Math" w:cs="Times New Roman"/>
+                                                      <w:color w:val="000000" w:themeColor="text1"/>
+                                                      <w:sz w:val="28"/>
+                                                      <w:szCs w:val="28"/>
+                                                    </w:rPr>
+                                                    <m:t>M</m:t>
+                                                  </m:r>
+                                                  <m:r>
+                                                    <w:rPr>
+                                                      <w:rFonts w:ascii="Cambria Math" w:eastAsiaTheme="minorEastAsia" w:hAnsi="Cambria Math" w:cs="Times New Roman"/>
+                                                      <w:color w:val="000000" w:themeColor="text1"/>
+                                                      <w:sz w:val="28"/>
+                                                      <w:szCs w:val="28"/>
+                                                    </w:rPr>
+                                                    <m:t>*</m:t>
+                                                  </m:r>
+                                                  <m:r>
+                                                    <w:rPr>
+                                                      <w:rFonts w:ascii="Cambria Math" w:eastAsiaTheme="minorEastAsia" w:hAnsi="Cambria Math" w:cs="Times New Roman"/>
+                                                      <w:color w:val="000000" w:themeColor="text1"/>
+                                                      <w:sz w:val="28"/>
+                                                      <w:szCs w:val="28"/>
+                                                    </w:rPr>
+                                                    <m:t>g</m:t>
+                                                  </m:r>
+                                                  <m:r>
+                                                    <w:rPr>
+                                                      <w:rFonts w:ascii="Cambria Math" w:eastAsiaTheme="minorEastAsia" w:hAnsi="Cambria Math" w:cs="Times New Roman"/>
+                                                      <w:color w:val="000000" w:themeColor="text1"/>
+                                                      <w:sz w:val="28"/>
+                                                      <w:szCs w:val="28"/>
+                                                    </w:rPr>
+                                                    <m:t>*h</m:t>
                                                   </m:r>
                                                 </m:num>
                                                 <m:den>
@@ -16926,7 +17760,25 @@
                                                       <w:sz w:val="28"/>
                                                       <w:szCs w:val="28"/>
                                                     </w:rPr>
-                                                    <m:t>R*T</m:t>
+                                                    <m:t>R</m:t>
+                                                  </m:r>
+                                                  <m:r>
+                                                    <w:rPr>
+                                                      <w:rFonts w:ascii="Cambria Math" w:eastAsiaTheme="minorEastAsia" w:hAnsi="Cambria Math" w:cs="Times New Roman"/>
+                                                      <w:color w:val="000000" w:themeColor="text1"/>
+                                                      <w:sz w:val="28"/>
+                                                      <w:szCs w:val="28"/>
+                                                    </w:rPr>
+                                                    <m:t>*</m:t>
+                                                  </m:r>
+                                                  <m:r>
+                                                    <w:rPr>
+                                                      <w:rFonts w:ascii="Cambria Math" w:eastAsiaTheme="minorEastAsia" w:hAnsi="Cambria Math" w:cs="Times New Roman"/>
+                                                      <w:color w:val="000000" w:themeColor="text1"/>
+                                                      <w:sz w:val="28"/>
+                                                      <w:szCs w:val="28"/>
+                                                    </w:rPr>
+                                                    <m:t>T</m:t>
                                                   </m:r>
                                                 </m:den>
                                               </m:f>
@@ -16940,7 +17792,17 @@
                                               <w:szCs w:val="28"/>
                                               <w:lang w:val="en-US"/>
                                             </w:rPr>
-                                            <m:t>*M</m:t>
+                                            <m:t>*</m:t>
+                                          </m:r>
+                                          <m:r>
+                                            <w:rPr>
+                                              <w:rFonts w:ascii="Cambria Math" w:hAnsi="Cambria Math" w:cs="Times New Roman"/>
+                                              <w:color w:val="000000" w:themeColor="text1"/>
+                                              <w:sz w:val="28"/>
+                                              <w:szCs w:val="28"/>
+                                              <w:lang w:val="en-US"/>
+                                            </w:rPr>
+                                            <m:t>M</m:t>
                                           </m:r>
                                           <m:ctrlPr>
                                             <w:rPr>
@@ -16962,7 +17824,27 @@
                                               <w:szCs w:val="28"/>
                                               <w:lang w:val="en-US"/>
                                             </w:rPr>
-                                            <m:t>R*T</m:t>
+                                            <m:t>R</m:t>
+                                          </m:r>
+                                          <m:r>
+                                            <w:rPr>
+                                              <w:rFonts w:ascii="Cambria Math" w:hAnsi="Cambria Math" w:cs="Times New Roman"/>
+                                              <w:color w:val="000000" w:themeColor="text1"/>
+                                              <w:sz w:val="28"/>
+                                              <w:szCs w:val="28"/>
+                                              <w:lang w:val="en-US"/>
+                                            </w:rPr>
+                                            <m:t>*</m:t>
+                                          </m:r>
+                                          <m:r>
+                                            <w:rPr>
+                                              <w:rFonts w:ascii="Cambria Math" w:hAnsi="Cambria Math" w:cs="Times New Roman"/>
+                                              <w:color w:val="000000" w:themeColor="text1"/>
+                                              <w:sz w:val="28"/>
+                                              <w:szCs w:val="28"/>
+                                              <w:lang w:val="en-US"/>
+                                            </w:rPr>
+                                            <m:t>T</m:t>
                                           </m:r>
                                         </m:den>
                                       </m:f>
@@ -17313,7 +18195,17 @@
                                       <w:szCs w:val="28"/>
                                       <w:lang w:val="en-US"/>
                                     </w:rPr>
-                                    <m:t>-C</m:t>
+                                    <m:t>-</m:t>
+                                  </m:r>
+                                  <m:r>
+                                    <w:rPr>
+                                      <w:rFonts w:ascii="Cambria Math" w:eastAsiaTheme="minorEastAsia" w:hAnsi="Cambria Math" w:cs="Times New Roman"/>
+                                      <w:color w:val="000000" w:themeColor="text1"/>
+                                      <w:sz w:val="28"/>
+                                      <w:szCs w:val="28"/>
+                                      <w:lang w:val="en-US"/>
+                                    </w:rPr>
+                                    <m:t>C</m:t>
                                   </m:r>
                                   <m:r>
                                     <w:rPr>
@@ -17445,7 +18337,43 @@
                                                       <w:sz w:val="28"/>
                                                       <w:szCs w:val="28"/>
                                                     </w:rPr>
-                                                    <m:t>-M*g*h</m:t>
+                                                    <m:t>-</m:t>
+                                                  </m:r>
+                                                  <m:r>
+                                                    <w:rPr>
+                                                      <w:rFonts w:ascii="Cambria Math" w:eastAsiaTheme="minorEastAsia" w:hAnsi="Cambria Math" w:cs="Times New Roman"/>
+                                                      <w:color w:val="000000" w:themeColor="text1"/>
+                                                      <w:sz w:val="28"/>
+                                                      <w:szCs w:val="28"/>
+                                                    </w:rPr>
+                                                    <m:t>M</m:t>
+                                                  </m:r>
+                                                  <m:r>
+                                                    <w:rPr>
+                                                      <w:rFonts w:ascii="Cambria Math" w:eastAsiaTheme="minorEastAsia" w:hAnsi="Cambria Math" w:cs="Times New Roman"/>
+                                                      <w:color w:val="000000" w:themeColor="text1"/>
+                                                      <w:sz w:val="28"/>
+                                                      <w:szCs w:val="28"/>
+                                                    </w:rPr>
+                                                    <m:t>*</m:t>
+                                                  </m:r>
+                                                  <m:r>
+                                                    <w:rPr>
+                                                      <w:rFonts w:ascii="Cambria Math" w:eastAsiaTheme="minorEastAsia" w:hAnsi="Cambria Math" w:cs="Times New Roman"/>
+                                                      <w:color w:val="000000" w:themeColor="text1"/>
+                                                      <w:sz w:val="28"/>
+                                                      <w:szCs w:val="28"/>
+                                                    </w:rPr>
+                                                    <m:t>g</m:t>
+                                                  </m:r>
+                                                  <m:r>
+                                                    <w:rPr>
+                                                      <w:rFonts w:ascii="Cambria Math" w:eastAsiaTheme="minorEastAsia" w:hAnsi="Cambria Math" w:cs="Times New Roman"/>
+                                                      <w:color w:val="000000" w:themeColor="text1"/>
+                                                      <w:sz w:val="28"/>
+                                                      <w:szCs w:val="28"/>
+                                                    </w:rPr>
+                                                    <m:t>*h</m:t>
                                                   </m:r>
                                                 </m:num>
                                                 <m:den>
@@ -17456,7 +18384,25 @@
                                                       <w:sz w:val="28"/>
                                                       <w:szCs w:val="28"/>
                                                     </w:rPr>
-                                                    <m:t>R*T</m:t>
+                                                    <m:t>R</m:t>
+                                                  </m:r>
+                                                  <m:r>
+                                                    <w:rPr>
+                                                      <w:rFonts w:ascii="Cambria Math" w:eastAsiaTheme="minorEastAsia" w:hAnsi="Cambria Math" w:cs="Times New Roman"/>
+                                                      <w:color w:val="000000" w:themeColor="text1"/>
+                                                      <w:sz w:val="28"/>
+                                                      <w:szCs w:val="28"/>
+                                                    </w:rPr>
+                                                    <m:t>*</m:t>
+                                                  </m:r>
+                                                  <m:r>
+                                                    <w:rPr>
+                                                      <w:rFonts w:ascii="Cambria Math" w:eastAsiaTheme="minorEastAsia" w:hAnsi="Cambria Math" w:cs="Times New Roman"/>
+                                                      <w:color w:val="000000" w:themeColor="text1"/>
+                                                      <w:sz w:val="28"/>
+                                                      <w:szCs w:val="28"/>
+                                                    </w:rPr>
+                                                    <m:t>T</m:t>
                                                   </m:r>
                                                 </m:den>
                                               </m:f>
@@ -17470,7 +18416,17 @@
                                               <w:szCs w:val="28"/>
                                               <w:lang w:val="en-US"/>
                                             </w:rPr>
-                                            <m:t>*M</m:t>
+                                            <m:t>*</m:t>
+                                          </m:r>
+                                          <m:r>
+                                            <w:rPr>
+                                              <w:rFonts w:ascii="Cambria Math" w:hAnsi="Cambria Math" w:cs="Times New Roman"/>
+                                              <w:color w:val="000000" w:themeColor="text1"/>
+                                              <w:sz w:val="28"/>
+                                              <w:szCs w:val="28"/>
+                                              <w:lang w:val="en-US"/>
+                                            </w:rPr>
+                                            <m:t>M</m:t>
                                           </m:r>
                                           <m:ctrlPr>
                                             <w:rPr>
@@ -17492,7 +18448,27 @@
                                               <w:szCs w:val="28"/>
                                               <w:lang w:val="en-US"/>
                                             </w:rPr>
-                                            <m:t>R*T</m:t>
+                                            <m:t>R</m:t>
+                                          </m:r>
+                                          <m:r>
+                                            <w:rPr>
+                                              <w:rFonts w:ascii="Cambria Math" w:hAnsi="Cambria Math" w:cs="Times New Roman"/>
+                                              <w:color w:val="000000" w:themeColor="text1"/>
+                                              <w:sz w:val="28"/>
+                                              <w:szCs w:val="28"/>
+                                              <w:lang w:val="en-US"/>
+                                            </w:rPr>
+                                            <m:t>*</m:t>
+                                          </m:r>
+                                          <m:r>
+                                            <w:rPr>
+                                              <w:rFonts w:ascii="Cambria Math" w:hAnsi="Cambria Math" w:cs="Times New Roman"/>
+                                              <w:color w:val="000000" w:themeColor="text1"/>
+                                              <w:sz w:val="28"/>
+                                              <w:szCs w:val="28"/>
+                                              <w:lang w:val="en-US"/>
+                                            </w:rPr>
+                                            <m:t>T</m:t>
                                           </m:r>
                                         </m:den>
                                       </m:f>
@@ -17688,7 +18664,47 @@
                                           <w:szCs w:val="28"/>
                                           <w:lang w:val="en-US"/>
                                         </w:rPr>
-                                        <m:t>G*M*m</m:t>
+                                        <m:t>G</m:t>
+                                      </m:r>
+                                      <m:r>
+                                        <w:rPr>
+                                          <w:rFonts w:ascii="Cambria Math" w:eastAsiaTheme="minorEastAsia" w:hAnsi="Cambria Math" w:cs="Times New Roman"/>
+                                          <w:color w:val="000000" w:themeColor="text1"/>
+                                          <w:sz w:val="28"/>
+                                          <w:szCs w:val="28"/>
+                                          <w:lang w:val="en-US"/>
+                                        </w:rPr>
+                                        <m:t>*</m:t>
+                                      </m:r>
+                                      <m:r>
+                                        <w:rPr>
+                                          <w:rFonts w:ascii="Cambria Math" w:eastAsiaTheme="minorEastAsia" w:hAnsi="Cambria Math" w:cs="Times New Roman"/>
+                                          <w:color w:val="000000" w:themeColor="text1"/>
+                                          <w:sz w:val="28"/>
+                                          <w:szCs w:val="28"/>
+                                          <w:lang w:val="en-US"/>
+                                        </w:rPr>
+                                        <m:t>M</m:t>
+                                      </m:r>
+                                      <m:r>
+                                        <w:rPr>
+                                          <w:rFonts w:ascii="Cambria Math" w:eastAsiaTheme="minorEastAsia" w:hAnsi="Cambria Math" w:cs="Times New Roman"/>
+                                          <w:color w:val="000000" w:themeColor="text1"/>
+                                          <w:sz w:val="28"/>
+                                          <w:szCs w:val="28"/>
+                                          <w:lang w:val="en-US"/>
+                                        </w:rPr>
+                                        <m:t>*</m:t>
+                                      </m:r>
+                                      <m:r>
+                                        <w:rPr>
+                                          <w:rFonts w:ascii="Cambria Math" w:eastAsiaTheme="minorEastAsia" w:hAnsi="Cambria Math" w:cs="Times New Roman"/>
+                                          <w:color w:val="000000" w:themeColor="text1"/>
+                                          <w:sz w:val="28"/>
+                                          <w:szCs w:val="28"/>
+                                          <w:lang w:val="en-US"/>
+                                        </w:rPr>
+                                        <m:t>m</m:t>
                                       </m:r>
                                     </m:num>
                                     <m:den>
@@ -18309,7 +19325,17 @@
                                       <w:szCs w:val="28"/>
                                       <w:lang w:val="en-US"/>
                                     </w:rPr>
-                                    <m:t>-C</m:t>
+                                    <m:t>-</m:t>
+                                  </m:r>
+                                  <m:r>
+                                    <w:rPr>
+                                      <w:rFonts w:ascii="Cambria Math" w:eastAsiaTheme="minorEastAsia" w:hAnsi="Cambria Math" w:cs="Times New Roman"/>
+                                      <w:color w:val="000000" w:themeColor="text1"/>
+                                      <w:sz w:val="28"/>
+                                      <w:szCs w:val="28"/>
+                                      <w:lang w:val="en-US"/>
+                                    </w:rPr>
+                                    <m:t>C</m:t>
                                   </m:r>
                                   <m:r>
                                     <w:rPr>
@@ -18441,7 +19467,43 @@
                                                       <w:sz w:val="28"/>
                                                       <w:szCs w:val="28"/>
                                                     </w:rPr>
-                                                    <m:t>-M*g*h</m:t>
+                                                    <m:t>-</m:t>
+                                                  </m:r>
+                                                  <m:r>
+                                                    <w:rPr>
+                                                      <w:rFonts w:ascii="Cambria Math" w:eastAsiaTheme="minorEastAsia" w:hAnsi="Cambria Math" w:cs="Times New Roman"/>
+                                                      <w:color w:val="000000" w:themeColor="text1"/>
+                                                      <w:sz w:val="28"/>
+                                                      <w:szCs w:val="28"/>
+                                                    </w:rPr>
+                                                    <m:t>M</m:t>
+                                                  </m:r>
+                                                  <m:r>
+                                                    <w:rPr>
+                                                      <w:rFonts w:ascii="Cambria Math" w:eastAsiaTheme="minorEastAsia" w:hAnsi="Cambria Math" w:cs="Times New Roman"/>
+                                                      <w:color w:val="000000" w:themeColor="text1"/>
+                                                      <w:sz w:val="28"/>
+                                                      <w:szCs w:val="28"/>
+                                                    </w:rPr>
+                                                    <m:t>*</m:t>
+                                                  </m:r>
+                                                  <m:r>
+                                                    <w:rPr>
+                                                      <w:rFonts w:ascii="Cambria Math" w:eastAsiaTheme="minorEastAsia" w:hAnsi="Cambria Math" w:cs="Times New Roman"/>
+                                                      <w:color w:val="000000" w:themeColor="text1"/>
+                                                      <w:sz w:val="28"/>
+                                                      <w:szCs w:val="28"/>
+                                                    </w:rPr>
+                                                    <m:t>g</m:t>
+                                                  </m:r>
+                                                  <m:r>
+                                                    <w:rPr>
+                                                      <w:rFonts w:ascii="Cambria Math" w:eastAsiaTheme="minorEastAsia" w:hAnsi="Cambria Math" w:cs="Times New Roman"/>
+                                                      <w:color w:val="000000" w:themeColor="text1"/>
+                                                      <w:sz w:val="28"/>
+                                                      <w:szCs w:val="28"/>
+                                                    </w:rPr>
+                                                    <m:t>*h</m:t>
                                                   </m:r>
                                                 </m:num>
                                                 <m:den>
@@ -18452,7 +19514,25 @@
                                                       <w:sz w:val="28"/>
                                                       <w:szCs w:val="28"/>
                                                     </w:rPr>
-                                                    <m:t>R*T</m:t>
+                                                    <m:t>R</m:t>
+                                                  </m:r>
+                                                  <m:r>
+                                                    <w:rPr>
+                                                      <w:rFonts w:ascii="Cambria Math" w:eastAsiaTheme="minorEastAsia" w:hAnsi="Cambria Math" w:cs="Times New Roman"/>
+                                                      <w:color w:val="000000" w:themeColor="text1"/>
+                                                      <w:sz w:val="28"/>
+                                                      <w:szCs w:val="28"/>
+                                                    </w:rPr>
+                                                    <m:t>*</m:t>
+                                                  </m:r>
+                                                  <m:r>
+                                                    <w:rPr>
+                                                      <w:rFonts w:ascii="Cambria Math" w:eastAsiaTheme="minorEastAsia" w:hAnsi="Cambria Math" w:cs="Times New Roman"/>
+                                                      <w:color w:val="000000" w:themeColor="text1"/>
+                                                      <w:sz w:val="28"/>
+                                                      <w:szCs w:val="28"/>
+                                                    </w:rPr>
+                                                    <m:t>T</m:t>
                                                   </m:r>
                                                 </m:den>
                                               </m:f>
@@ -18466,7 +19546,17 @@
                                               <w:szCs w:val="28"/>
                                               <w:lang w:val="en-US"/>
                                             </w:rPr>
-                                            <m:t>*M</m:t>
+                                            <m:t>*</m:t>
+                                          </m:r>
+                                          <m:r>
+                                            <w:rPr>
+                                              <w:rFonts w:ascii="Cambria Math" w:hAnsi="Cambria Math" w:cs="Times New Roman"/>
+                                              <w:color w:val="000000" w:themeColor="text1"/>
+                                              <w:sz w:val="28"/>
+                                              <w:szCs w:val="28"/>
+                                              <w:lang w:val="en-US"/>
+                                            </w:rPr>
+                                            <m:t>M</m:t>
                                           </m:r>
                                           <m:ctrlPr>
                                             <w:rPr>
@@ -18488,7 +19578,27 @@
                                               <w:szCs w:val="28"/>
                                               <w:lang w:val="en-US"/>
                                             </w:rPr>
-                                            <m:t>R*T</m:t>
+                                            <m:t>R</m:t>
+                                          </m:r>
+                                          <m:r>
+                                            <w:rPr>
+                                              <w:rFonts w:ascii="Cambria Math" w:hAnsi="Cambria Math" w:cs="Times New Roman"/>
+                                              <w:color w:val="000000" w:themeColor="text1"/>
+                                              <w:sz w:val="28"/>
+                                              <w:szCs w:val="28"/>
+                                              <w:lang w:val="en-US"/>
+                                            </w:rPr>
+                                            <m:t>*</m:t>
+                                          </m:r>
+                                          <m:r>
+                                            <w:rPr>
+                                              <w:rFonts w:ascii="Cambria Math" w:hAnsi="Cambria Math" w:cs="Times New Roman"/>
+                                              <w:color w:val="000000" w:themeColor="text1"/>
+                                              <w:sz w:val="28"/>
+                                              <w:szCs w:val="28"/>
+                                              <w:lang w:val="en-US"/>
+                                            </w:rPr>
+                                            <m:t>T</m:t>
                                           </m:r>
                                         </m:den>
                                       </m:f>
@@ -18704,7 +19814,16 @@
                                           <w:sz w:val="28"/>
                                           <w:szCs w:val="28"/>
                                         </w:rPr>
-                                        <m:t>*t</m:t>
+                                        <m:t>*</m:t>
+                                      </m:r>
+                                      <m:r>
+                                        <w:rPr>
+                                          <w:rFonts w:ascii="Cambria Math" w:eastAsiaTheme="minorEastAsia" w:hAnsi="Cambria Math" w:cs="Times New Roman"/>
+                                          <w:color w:val="000000" w:themeColor="text1"/>
+                                          <w:sz w:val="28"/>
+                                          <w:szCs w:val="28"/>
+                                        </w:rPr>
+                                        <m:t>t</m:t>
                                       </m:r>
                                     </m:e>
                                   </m:d>
@@ -18806,7 +19925,17 @@
                                   <w:szCs w:val="28"/>
                                   <w:lang w:val="en-US"/>
                                 </w:rPr>
-                                <m:t>*t</m:t>
+                                <m:t>*</m:t>
+                              </m:r>
+                              <m:r>
+                                <w:rPr>
+                                  <w:rFonts w:ascii="Cambria Math" w:eastAsiaTheme="minorEastAsia" w:hAnsi="Cambria Math" w:cs="Times New Roman"/>
+                                  <w:color w:val="000000" w:themeColor="text1"/>
+                                  <w:sz w:val="28"/>
+                                  <w:szCs w:val="28"/>
+                                  <w:lang w:val="en-US"/>
+                                </w:rPr>
+                                <m:t>t</m:t>
                               </m:r>
                             </m:den>
                           </m:f>
@@ -19002,7 +20131,17 @@
                                       <w:szCs w:val="28"/>
                                       <w:lang w:val="en-US"/>
                                     </w:rPr>
-                                    <m:t>-C</m:t>
+                                    <m:t>-</m:t>
+                                  </m:r>
+                                  <m:r>
+                                    <w:rPr>
+                                      <w:rFonts w:ascii="Cambria Math" w:eastAsiaTheme="minorEastAsia" w:hAnsi="Cambria Math" w:cs="Times New Roman"/>
+                                      <w:color w:val="000000" w:themeColor="text1"/>
+                                      <w:sz w:val="28"/>
+                                      <w:szCs w:val="28"/>
+                                      <w:lang w:val="en-US"/>
+                                    </w:rPr>
+                                    <m:t>C</m:t>
                                   </m:r>
                                   <m:r>
                                     <w:rPr>
@@ -19134,7 +20273,43 @@
                                                       <w:sz w:val="28"/>
                                                       <w:szCs w:val="28"/>
                                                     </w:rPr>
-                                                    <m:t>-M*g*h</m:t>
+                                                    <m:t>-</m:t>
+                                                  </m:r>
+                                                  <m:r>
+                                                    <w:rPr>
+                                                      <w:rFonts w:ascii="Cambria Math" w:eastAsiaTheme="minorEastAsia" w:hAnsi="Cambria Math" w:cs="Times New Roman"/>
+                                                      <w:color w:val="000000" w:themeColor="text1"/>
+                                                      <w:sz w:val="28"/>
+                                                      <w:szCs w:val="28"/>
+                                                    </w:rPr>
+                                                    <m:t>M</m:t>
+                                                  </m:r>
+                                                  <m:r>
+                                                    <w:rPr>
+                                                      <w:rFonts w:ascii="Cambria Math" w:eastAsiaTheme="minorEastAsia" w:hAnsi="Cambria Math" w:cs="Times New Roman"/>
+                                                      <w:color w:val="000000" w:themeColor="text1"/>
+                                                      <w:sz w:val="28"/>
+                                                      <w:szCs w:val="28"/>
+                                                    </w:rPr>
+                                                    <m:t>*</m:t>
+                                                  </m:r>
+                                                  <m:r>
+                                                    <w:rPr>
+                                                      <w:rFonts w:ascii="Cambria Math" w:eastAsiaTheme="minorEastAsia" w:hAnsi="Cambria Math" w:cs="Times New Roman"/>
+                                                      <w:color w:val="000000" w:themeColor="text1"/>
+                                                      <w:sz w:val="28"/>
+                                                      <w:szCs w:val="28"/>
+                                                    </w:rPr>
+                                                    <m:t>g</m:t>
+                                                  </m:r>
+                                                  <m:r>
+                                                    <w:rPr>
+                                                      <w:rFonts w:ascii="Cambria Math" w:eastAsiaTheme="minorEastAsia" w:hAnsi="Cambria Math" w:cs="Times New Roman"/>
+                                                      <w:color w:val="000000" w:themeColor="text1"/>
+                                                      <w:sz w:val="28"/>
+                                                      <w:szCs w:val="28"/>
+                                                    </w:rPr>
+                                                    <m:t>*h</m:t>
                                                   </m:r>
                                                 </m:num>
                                                 <m:den>
@@ -19145,7 +20320,25 @@
                                                       <w:sz w:val="28"/>
                                                       <w:szCs w:val="28"/>
                                                     </w:rPr>
-                                                    <m:t>R*T</m:t>
+                                                    <m:t>R</m:t>
+                                                  </m:r>
+                                                  <m:r>
+                                                    <w:rPr>
+                                                      <w:rFonts w:ascii="Cambria Math" w:eastAsiaTheme="minorEastAsia" w:hAnsi="Cambria Math" w:cs="Times New Roman"/>
+                                                      <w:color w:val="000000" w:themeColor="text1"/>
+                                                      <w:sz w:val="28"/>
+                                                      <w:szCs w:val="28"/>
+                                                    </w:rPr>
+                                                    <m:t>*</m:t>
+                                                  </m:r>
+                                                  <m:r>
+                                                    <w:rPr>
+                                                      <w:rFonts w:ascii="Cambria Math" w:eastAsiaTheme="minorEastAsia" w:hAnsi="Cambria Math" w:cs="Times New Roman"/>
+                                                      <w:color w:val="000000" w:themeColor="text1"/>
+                                                      <w:sz w:val="28"/>
+                                                      <w:szCs w:val="28"/>
+                                                    </w:rPr>
+                                                    <m:t>T</m:t>
                                                   </m:r>
                                                 </m:den>
                                               </m:f>
@@ -19159,7 +20352,17 @@
                                               <w:szCs w:val="28"/>
                                               <w:lang w:val="en-US"/>
                                             </w:rPr>
-                                            <m:t>*M</m:t>
+                                            <m:t>*</m:t>
+                                          </m:r>
+                                          <m:r>
+                                            <w:rPr>
+                                              <w:rFonts w:ascii="Cambria Math" w:hAnsi="Cambria Math" w:cs="Times New Roman"/>
+                                              <w:color w:val="000000" w:themeColor="text1"/>
+                                              <w:sz w:val="28"/>
+                                              <w:szCs w:val="28"/>
+                                              <w:lang w:val="en-US"/>
+                                            </w:rPr>
+                                            <m:t>M</m:t>
                                           </m:r>
                                           <m:ctrlPr>
                                             <w:rPr>
@@ -19181,7 +20384,27 @@
                                               <w:szCs w:val="28"/>
                                               <w:lang w:val="en-US"/>
                                             </w:rPr>
-                                            <m:t>R*T</m:t>
+                                            <m:t>R</m:t>
+                                          </m:r>
+                                          <m:r>
+                                            <w:rPr>
+                                              <w:rFonts w:ascii="Cambria Math" w:hAnsi="Cambria Math" w:cs="Times New Roman"/>
+                                              <w:color w:val="000000" w:themeColor="text1"/>
+                                              <w:sz w:val="28"/>
+                                              <w:szCs w:val="28"/>
+                                              <w:lang w:val="en-US"/>
+                                            </w:rPr>
+                                            <m:t>*</m:t>
+                                          </m:r>
+                                          <m:r>
+                                            <w:rPr>
+                                              <w:rFonts w:ascii="Cambria Math" w:hAnsi="Cambria Math" w:cs="Times New Roman"/>
+                                              <w:color w:val="000000" w:themeColor="text1"/>
+                                              <w:sz w:val="28"/>
+                                              <w:szCs w:val="28"/>
+                                              <w:lang w:val="en-US"/>
+                                            </w:rPr>
+                                            <m:t>T</m:t>
                                           </m:r>
                                         </m:den>
                                       </m:f>
@@ -19397,7 +20620,16 @@
                                           <w:sz w:val="28"/>
                                           <w:szCs w:val="28"/>
                                         </w:rPr>
-                                        <m:t>*t</m:t>
+                                        <m:t>*</m:t>
+                                      </m:r>
+                                      <m:r>
+                                        <w:rPr>
+                                          <w:rFonts w:ascii="Cambria Math" w:eastAsiaTheme="minorEastAsia" w:hAnsi="Cambria Math" w:cs="Times New Roman"/>
+                                          <w:color w:val="000000" w:themeColor="text1"/>
+                                          <w:sz w:val="28"/>
+                                          <w:szCs w:val="28"/>
+                                        </w:rPr>
+                                        <m:t>t</m:t>
                                       </m:r>
                                     </m:e>
                                   </m:d>
@@ -19434,7 +20666,47 @@
                                           <w:szCs w:val="28"/>
                                           <w:lang w:val="en-US"/>
                                         </w:rPr>
-                                        <m:t>G*M*m</m:t>
+                                        <m:t>G</m:t>
+                                      </m:r>
+                                      <m:r>
+                                        <w:rPr>
+                                          <w:rFonts w:ascii="Cambria Math" w:eastAsiaTheme="minorEastAsia" w:hAnsi="Cambria Math" w:cs="Times New Roman"/>
+                                          <w:color w:val="000000" w:themeColor="text1"/>
+                                          <w:sz w:val="28"/>
+                                          <w:szCs w:val="28"/>
+                                          <w:lang w:val="en-US"/>
+                                        </w:rPr>
+                                        <m:t>*</m:t>
+                                      </m:r>
+                                      <m:r>
+                                        <w:rPr>
+                                          <w:rFonts w:ascii="Cambria Math" w:eastAsiaTheme="minorEastAsia" w:hAnsi="Cambria Math" w:cs="Times New Roman"/>
+                                          <w:color w:val="000000" w:themeColor="text1"/>
+                                          <w:sz w:val="28"/>
+                                          <w:szCs w:val="28"/>
+                                          <w:lang w:val="en-US"/>
+                                        </w:rPr>
+                                        <m:t>M</m:t>
+                                      </m:r>
+                                      <m:r>
+                                        <w:rPr>
+                                          <w:rFonts w:ascii="Cambria Math" w:eastAsiaTheme="minorEastAsia" w:hAnsi="Cambria Math" w:cs="Times New Roman"/>
+                                          <w:color w:val="000000" w:themeColor="text1"/>
+                                          <w:sz w:val="28"/>
+                                          <w:szCs w:val="28"/>
+                                          <w:lang w:val="en-US"/>
+                                        </w:rPr>
+                                        <m:t>*</m:t>
+                                      </m:r>
+                                      <m:r>
+                                        <w:rPr>
+                                          <w:rFonts w:ascii="Cambria Math" w:eastAsiaTheme="minorEastAsia" w:hAnsi="Cambria Math" w:cs="Times New Roman"/>
+                                          <w:color w:val="000000" w:themeColor="text1"/>
+                                          <w:sz w:val="28"/>
+                                          <w:szCs w:val="28"/>
+                                          <w:lang w:val="en-US"/>
+                                        </w:rPr>
+                                        <m:t>m</m:t>
                                       </m:r>
                                     </m:num>
                                     <m:den>
@@ -19633,7 +20905,17 @@
                                   <w:szCs w:val="28"/>
                                   <w:lang w:val="en-US"/>
                                 </w:rPr>
-                                <m:t>*t</m:t>
+                                <m:t>*</m:t>
+                              </m:r>
+                              <m:r>
+                                <w:rPr>
+                                  <w:rFonts w:ascii="Cambria Math" w:eastAsiaTheme="minorEastAsia" w:hAnsi="Cambria Math" w:cs="Times New Roman"/>
+                                  <w:color w:val="000000" w:themeColor="text1"/>
+                                  <w:sz w:val="28"/>
+                                  <w:szCs w:val="28"/>
+                                  <w:lang w:val="en-US"/>
+                                </w:rPr>
+                                <m:t>t</m:t>
                               </m:r>
                             </m:den>
                           </m:f>
@@ -20108,7 +21390,17 @@
                                           <w:szCs w:val="28"/>
                                           <w:lang w:val="en-US"/>
                                         </w:rPr>
-                                        <m:t>-C</m:t>
+                                        <m:t>-</m:t>
+                                      </m:r>
+                                      <m:r>
+                                        <w:rPr>
+                                          <w:rFonts w:ascii="Cambria Math" w:eastAsiaTheme="minorEastAsia" w:hAnsi="Cambria Math" w:cs="Times New Roman"/>
+                                          <w:color w:val="000000" w:themeColor="text1"/>
+                                          <w:sz w:val="28"/>
+                                          <w:szCs w:val="28"/>
+                                          <w:lang w:val="en-US"/>
+                                        </w:rPr>
+                                        <m:t>C</m:t>
                                       </m:r>
                                       <m:r>
                                         <w:rPr>
@@ -20240,7 +21532,43 @@
                                                           <w:sz w:val="28"/>
                                                           <w:szCs w:val="28"/>
                                                         </w:rPr>
-                                                        <m:t>-M*g*h</m:t>
+                                                        <m:t>-</m:t>
+                                                      </m:r>
+                                                      <m:r>
+                                                        <w:rPr>
+                                                          <w:rFonts w:ascii="Cambria Math" w:eastAsiaTheme="minorEastAsia" w:hAnsi="Cambria Math" w:cs="Times New Roman"/>
+                                                          <w:color w:val="000000" w:themeColor="text1"/>
+                                                          <w:sz w:val="28"/>
+                                                          <w:szCs w:val="28"/>
+                                                        </w:rPr>
+                                                        <m:t>M</m:t>
+                                                      </m:r>
+                                                      <m:r>
+                                                        <w:rPr>
+                                                          <w:rFonts w:ascii="Cambria Math" w:eastAsiaTheme="minorEastAsia" w:hAnsi="Cambria Math" w:cs="Times New Roman"/>
+                                                          <w:color w:val="000000" w:themeColor="text1"/>
+                                                          <w:sz w:val="28"/>
+                                                          <w:szCs w:val="28"/>
+                                                        </w:rPr>
+                                                        <m:t>*</m:t>
+                                                      </m:r>
+                                                      <m:r>
+                                                        <w:rPr>
+                                                          <w:rFonts w:ascii="Cambria Math" w:eastAsiaTheme="minorEastAsia" w:hAnsi="Cambria Math" w:cs="Times New Roman"/>
+                                                          <w:color w:val="000000" w:themeColor="text1"/>
+                                                          <w:sz w:val="28"/>
+                                                          <w:szCs w:val="28"/>
+                                                        </w:rPr>
+                                                        <m:t>g</m:t>
+                                                      </m:r>
+                                                      <m:r>
+                                                        <w:rPr>
+                                                          <w:rFonts w:ascii="Cambria Math" w:eastAsiaTheme="minorEastAsia" w:hAnsi="Cambria Math" w:cs="Times New Roman"/>
+                                                          <w:color w:val="000000" w:themeColor="text1"/>
+                                                          <w:sz w:val="28"/>
+                                                          <w:szCs w:val="28"/>
+                                                        </w:rPr>
+                                                        <m:t>*h</m:t>
                                                       </m:r>
                                                     </m:num>
                                                     <m:den>
@@ -20251,7 +21579,25 @@
                                                           <w:sz w:val="28"/>
                                                           <w:szCs w:val="28"/>
                                                         </w:rPr>
-                                                        <m:t>R*T</m:t>
+                                                        <m:t>R</m:t>
+                                                      </m:r>
+                                                      <m:r>
+                                                        <w:rPr>
+                                                          <w:rFonts w:ascii="Cambria Math" w:eastAsiaTheme="minorEastAsia" w:hAnsi="Cambria Math" w:cs="Times New Roman"/>
+                                                          <w:color w:val="000000" w:themeColor="text1"/>
+                                                          <w:sz w:val="28"/>
+                                                          <w:szCs w:val="28"/>
+                                                        </w:rPr>
+                                                        <m:t>*</m:t>
+                                                      </m:r>
+                                                      <m:r>
+                                                        <w:rPr>
+                                                          <w:rFonts w:ascii="Cambria Math" w:eastAsiaTheme="minorEastAsia" w:hAnsi="Cambria Math" w:cs="Times New Roman"/>
+                                                          <w:color w:val="000000" w:themeColor="text1"/>
+                                                          <w:sz w:val="28"/>
+                                                          <w:szCs w:val="28"/>
+                                                        </w:rPr>
+                                                        <m:t>T</m:t>
                                                       </m:r>
                                                     </m:den>
                                                   </m:f>
@@ -20265,7 +21611,17 @@
                                                   <w:szCs w:val="28"/>
                                                   <w:lang w:val="en-US"/>
                                                 </w:rPr>
-                                                <m:t>*M</m:t>
+                                                <m:t>*</m:t>
+                                              </m:r>
+                                              <m:r>
+                                                <w:rPr>
+                                                  <w:rFonts w:ascii="Cambria Math" w:hAnsi="Cambria Math" w:cs="Times New Roman"/>
+                                                  <w:color w:val="000000" w:themeColor="text1"/>
+                                                  <w:sz w:val="28"/>
+                                                  <w:szCs w:val="28"/>
+                                                  <w:lang w:val="en-US"/>
+                                                </w:rPr>
+                                                <m:t>M</m:t>
                                               </m:r>
                                               <m:ctrlPr>
                                                 <w:rPr>
@@ -20287,7 +21643,27 @@
                                                   <w:szCs w:val="28"/>
                                                   <w:lang w:val="en-US"/>
                                                 </w:rPr>
-                                                <m:t>R*T</m:t>
+                                                <m:t>R</m:t>
+                                              </m:r>
+                                              <m:r>
+                                                <w:rPr>
+                                                  <w:rFonts w:ascii="Cambria Math" w:hAnsi="Cambria Math" w:cs="Times New Roman"/>
+                                                  <w:color w:val="000000" w:themeColor="text1"/>
+                                                  <w:sz w:val="28"/>
+                                                  <w:szCs w:val="28"/>
+                                                  <w:lang w:val="en-US"/>
+                                                </w:rPr>
+                                                <m:t>*</m:t>
+                                              </m:r>
+                                              <m:r>
+                                                <w:rPr>
+                                                  <w:rFonts w:ascii="Cambria Math" w:hAnsi="Cambria Math" w:cs="Times New Roman"/>
+                                                  <w:color w:val="000000" w:themeColor="text1"/>
+                                                  <w:sz w:val="28"/>
+                                                  <w:szCs w:val="28"/>
+                                                  <w:lang w:val="en-US"/>
+                                                </w:rPr>
+                                                <m:t>T</m:t>
                                               </m:r>
                                             </m:den>
                                           </m:f>
@@ -20503,7 +21879,16 @@
                                               <w:sz w:val="28"/>
                                               <w:szCs w:val="28"/>
                                             </w:rPr>
-                                            <m:t>*t</m:t>
+                                            <m:t>*</m:t>
+                                          </m:r>
+                                          <m:r>
+                                            <w:rPr>
+                                              <w:rFonts w:ascii="Cambria Math" w:eastAsiaTheme="minorEastAsia" w:hAnsi="Cambria Math" w:cs="Times New Roman"/>
+                                              <w:color w:val="000000" w:themeColor="text1"/>
+                                              <w:sz w:val="28"/>
+                                              <w:szCs w:val="28"/>
+                                            </w:rPr>
+                                            <m:t>t</m:t>
                                           </m:r>
                                         </m:e>
                                       </m:d>
@@ -20605,7 +21990,17 @@
                                       <w:szCs w:val="28"/>
                                       <w:lang w:val="en-US"/>
                                     </w:rPr>
-                                    <m:t>*t</m:t>
+                                    <m:t>*</m:t>
+                                  </m:r>
+                                  <m:r>
+                                    <w:rPr>
+                                      <w:rFonts w:ascii="Cambria Math" w:eastAsiaTheme="minorEastAsia" w:hAnsi="Cambria Math" w:cs="Times New Roman"/>
+                                      <w:color w:val="000000" w:themeColor="text1"/>
+                                      <w:sz w:val="28"/>
+                                      <w:szCs w:val="28"/>
+                                      <w:lang w:val="en-US"/>
+                                    </w:rPr>
+                                    <m:t>t</m:t>
                                   </m:r>
                                 </m:den>
                               </m:f>
@@ -20801,7 +22196,17 @@
                                           <w:szCs w:val="28"/>
                                           <w:lang w:val="en-US"/>
                                         </w:rPr>
-                                        <m:t>-C</m:t>
+                                        <m:t>-</m:t>
+                                      </m:r>
+                                      <m:r>
+                                        <w:rPr>
+                                          <w:rFonts w:ascii="Cambria Math" w:eastAsiaTheme="minorEastAsia" w:hAnsi="Cambria Math" w:cs="Times New Roman"/>
+                                          <w:color w:val="000000" w:themeColor="text1"/>
+                                          <w:sz w:val="28"/>
+                                          <w:szCs w:val="28"/>
+                                          <w:lang w:val="en-US"/>
+                                        </w:rPr>
+                                        <m:t>C</m:t>
                                       </m:r>
                                       <m:r>
                                         <w:rPr>
@@ -20933,7 +22338,43 @@
                                                           <w:sz w:val="28"/>
                                                           <w:szCs w:val="28"/>
                                                         </w:rPr>
-                                                        <m:t>-M*g*h</m:t>
+                                                        <m:t>-</m:t>
+                                                      </m:r>
+                                                      <m:r>
+                                                        <w:rPr>
+                                                          <w:rFonts w:ascii="Cambria Math" w:eastAsiaTheme="minorEastAsia" w:hAnsi="Cambria Math" w:cs="Times New Roman"/>
+                                                          <w:color w:val="000000" w:themeColor="text1"/>
+                                                          <w:sz w:val="28"/>
+                                                          <w:szCs w:val="28"/>
+                                                        </w:rPr>
+                                                        <m:t>M</m:t>
+                                                      </m:r>
+                                                      <m:r>
+                                                        <w:rPr>
+                                                          <w:rFonts w:ascii="Cambria Math" w:eastAsiaTheme="minorEastAsia" w:hAnsi="Cambria Math" w:cs="Times New Roman"/>
+                                                          <w:color w:val="000000" w:themeColor="text1"/>
+                                                          <w:sz w:val="28"/>
+                                                          <w:szCs w:val="28"/>
+                                                        </w:rPr>
+                                                        <m:t>*</m:t>
+                                                      </m:r>
+                                                      <m:r>
+                                                        <w:rPr>
+                                                          <w:rFonts w:ascii="Cambria Math" w:eastAsiaTheme="minorEastAsia" w:hAnsi="Cambria Math" w:cs="Times New Roman"/>
+                                                          <w:color w:val="000000" w:themeColor="text1"/>
+                                                          <w:sz w:val="28"/>
+                                                          <w:szCs w:val="28"/>
+                                                        </w:rPr>
+                                                        <m:t>g</m:t>
+                                                      </m:r>
+                                                      <m:r>
+                                                        <w:rPr>
+                                                          <w:rFonts w:ascii="Cambria Math" w:eastAsiaTheme="minorEastAsia" w:hAnsi="Cambria Math" w:cs="Times New Roman"/>
+                                                          <w:color w:val="000000" w:themeColor="text1"/>
+                                                          <w:sz w:val="28"/>
+                                                          <w:szCs w:val="28"/>
+                                                        </w:rPr>
+                                                        <m:t>*h</m:t>
                                                       </m:r>
                                                     </m:num>
                                                     <m:den>
@@ -20944,7 +22385,25 @@
                                                           <w:sz w:val="28"/>
                                                           <w:szCs w:val="28"/>
                                                         </w:rPr>
-                                                        <m:t>R*T</m:t>
+                                                        <m:t>R</m:t>
+                                                      </m:r>
+                                                      <m:r>
+                                                        <w:rPr>
+                                                          <w:rFonts w:ascii="Cambria Math" w:eastAsiaTheme="minorEastAsia" w:hAnsi="Cambria Math" w:cs="Times New Roman"/>
+                                                          <w:color w:val="000000" w:themeColor="text1"/>
+                                                          <w:sz w:val="28"/>
+                                                          <w:szCs w:val="28"/>
+                                                        </w:rPr>
+                                                        <m:t>*</m:t>
+                                                      </m:r>
+                                                      <m:r>
+                                                        <w:rPr>
+                                                          <w:rFonts w:ascii="Cambria Math" w:eastAsiaTheme="minorEastAsia" w:hAnsi="Cambria Math" w:cs="Times New Roman"/>
+                                                          <w:color w:val="000000" w:themeColor="text1"/>
+                                                          <w:sz w:val="28"/>
+                                                          <w:szCs w:val="28"/>
+                                                        </w:rPr>
+                                                        <m:t>T</m:t>
                                                       </m:r>
                                                     </m:den>
                                                   </m:f>
@@ -20958,7 +22417,17 @@
                                                   <w:szCs w:val="28"/>
                                                   <w:lang w:val="en-US"/>
                                                 </w:rPr>
-                                                <m:t>*M</m:t>
+                                                <m:t>*</m:t>
+                                              </m:r>
+                                              <m:r>
+                                                <w:rPr>
+                                                  <w:rFonts w:ascii="Cambria Math" w:hAnsi="Cambria Math" w:cs="Times New Roman"/>
+                                                  <w:color w:val="000000" w:themeColor="text1"/>
+                                                  <w:sz w:val="28"/>
+                                                  <w:szCs w:val="28"/>
+                                                  <w:lang w:val="en-US"/>
+                                                </w:rPr>
+                                                <m:t>M</m:t>
                                               </m:r>
                                               <m:ctrlPr>
                                                 <w:rPr>
@@ -20980,7 +22449,27 @@
                                                   <w:szCs w:val="28"/>
                                                   <w:lang w:val="en-US"/>
                                                 </w:rPr>
-                                                <m:t>R*T</m:t>
+                                                <m:t>R</m:t>
+                                              </m:r>
+                                              <m:r>
+                                                <w:rPr>
+                                                  <w:rFonts w:ascii="Cambria Math" w:hAnsi="Cambria Math" w:cs="Times New Roman"/>
+                                                  <w:color w:val="000000" w:themeColor="text1"/>
+                                                  <w:sz w:val="28"/>
+                                                  <w:szCs w:val="28"/>
+                                                  <w:lang w:val="en-US"/>
+                                                </w:rPr>
+                                                <m:t>*</m:t>
+                                              </m:r>
+                                              <m:r>
+                                                <w:rPr>
+                                                  <w:rFonts w:ascii="Cambria Math" w:hAnsi="Cambria Math" w:cs="Times New Roman"/>
+                                                  <w:color w:val="000000" w:themeColor="text1"/>
+                                                  <w:sz w:val="28"/>
+                                                  <w:szCs w:val="28"/>
+                                                  <w:lang w:val="en-US"/>
+                                                </w:rPr>
+                                                <m:t>T</m:t>
                                               </m:r>
                                             </m:den>
                                           </m:f>
@@ -21196,7 +22685,16 @@
                                               <w:sz w:val="28"/>
                                               <w:szCs w:val="28"/>
                                             </w:rPr>
-                                            <m:t>*t</m:t>
+                                            <m:t>*</m:t>
+                                          </m:r>
+                                          <m:r>
+                                            <w:rPr>
+                                              <w:rFonts w:ascii="Cambria Math" w:eastAsiaTheme="minorEastAsia" w:hAnsi="Cambria Math" w:cs="Times New Roman"/>
+                                              <w:color w:val="000000" w:themeColor="text1"/>
+                                              <w:sz w:val="28"/>
+                                              <w:szCs w:val="28"/>
+                                            </w:rPr>
+                                            <m:t>t</m:t>
                                           </m:r>
                                         </m:e>
                                       </m:d>
@@ -21233,7 +22731,47 @@
                                               <w:szCs w:val="28"/>
                                               <w:lang w:val="en-US"/>
                                             </w:rPr>
-                                            <m:t>G*M*m</m:t>
+                                            <m:t>G</m:t>
+                                          </m:r>
+                                          <m:r>
+                                            <w:rPr>
+                                              <w:rFonts w:ascii="Cambria Math" w:eastAsiaTheme="minorEastAsia" w:hAnsi="Cambria Math" w:cs="Times New Roman"/>
+                                              <w:color w:val="000000" w:themeColor="text1"/>
+                                              <w:sz w:val="28"/>
+                                              <w:szCs w:val="28"/>
+                                              <w:lang w:val="en-US"/>
+                                            </w:rPr>
+                                            <m:t>*</m:t>
+                                          </m:r>
+                                          <m:r>
+                                            <w:rPr>
+                                              <w:rFonts w:ascii="Cambria Math" w:eastAsiaTheme="minorEastAsia" w:hAnsi="Cambria Math" w:cs="Times New Roman"/>
+                                              <w:color w:val="000000" w:themeColor="text1"/>
+                                              <w:sz w:val="28"/>
+                                              <w:szCs w:val="28"/>
+                                              <w:lang w:val="en-US"/>
+                                            </w:rPr>
+                                            <m:t>M</m:t>
+                                          </m:r>
+                                          <m:r>
+                                            <w:rPr>
+                                              <w:rFonts w:ascii="Cambria Math" w:eastAsiaTheme="minorEastAsia" w:hAnsi="Cambria Math" w:cs="Times New Roman"/>
+                                              <w:color w:val="000000" w:themeColor="text1"/>
+                                              <w:sz w:val="28"/>
+                                              <w:szCs w:val="28"/>
+                                              <w:lang w:val="en-US"/>
+                                            </w:rPr>
+                                            <m:t>*</m:t>
+                                          </m:r>
+                                          <m:r>
+                                            <w:rPr>
+                                              <w:rFonts w:ascii="Cambria Math" w:eastAsiaTheme="minorEastAsia" w:hAnsi="Cambria Math" w:cs="Times New Roman"/>
+                                              <w:color w:val="000000" w:themeColor="text1"/>
+                                              <w:sz w:val="28"/>
+                                              <w:szCs w:val="28"/>
+                                              <w:lang w:val="en-US"/>
+                                            </w:rPr>
+                                            <m:t>m</m:t>
                                           </m:r>
                                         </m:num>
                                         <m:den>
@@ -21432,7 +22970,17 @@
                                       <w:szCs w:val="28"/>
                                       <w:lang w:val="en-US"/>
                                     </w:rPr>
-                                    <m:t>*t</m:t>
+                                    <m:t>*</m:t>
+                                  </m:r>
+                                  <m:r>
+                                    <w:rPr>
+                                      <w:rFonts w:ascii="Cambria Math" w:eastAsiaTheme="minorEastAsia" w:hAnsi="Cambria Math" w:cs="Times New Roman"/>
+                                      <w:color w:val="000000" w:themeColor="text1"/>
+                                      <w:sz w:val="28"/>
+                                      <w:szCs w:val="28"/>
+                                      <w:lang w:val="en-US"/>
+                                    </w:rPr>
+                                    <m:t>t</m:t>
                                   </m:r>
                                 </m:den>
                               </m:f>
@@ -21542,15 +23090,15 @@
           <w:sz w:val="28"/>
           <w:szCs w:val="28"/>
         </w:rPr>
-      </w:r>
-      <w:r>
-        <w:rPr>
-          <w:rFonts w:ascii="Times New Roman" w:eastAsiaTheme="minorEastAsia" w:hAnsi="Times New Roman" w:cs="Times New Roman"/>
-          <w:color w:val="000000" w:themeColor="text1"/>
-          <w:sz w:val="28"/>
-          <w:szCs w:val="28"/>
-        </w:rPr>
         <w:instrText xml:space="preserve"> \* MERGEFORMAT </w:instrText>
+      </w:r>
+      <w:r>
+        <w:rPr>
+          <w:rFonts w:ascii="Times New Roman" w:eastAsiaTheme="minorEastAsia" w:hAnsi="Times New Roman" w:cs="Times New Roman"/>
+          <w:color w:val="000000" w:themeColor="text1"/>
+          <w:sz w:val="28"/>
+          <w:szCs w:val="28"/>
+        </w:rPr>
       </w:r>
       <w:r>
         <w:rPr>
@@ -22388,7 +23936,6 @@
     <w:p>
       <w:pPr>
         <w:spacing w:line="360" w:lineRule="auto"/>
-        <w:ind w:left="357" w:firstLine="351"/>
         <w:jc w:val="both"/>
         <w:rPr>
           <w:rFonts w:ascii="Times New Roman" w:hAnsi="Times New Roman" w:cs="Times New Roman"/>
@@ -22400,19 +23947,38 @@
     <w:p>
       <w:pPr>
         <w:spacing w:line="360" w:lineRule="auto"/>
-        <w:ind w:left="357" w:firstLine="351"/>
         <w:jc w:val="both"/>
         <w:rPr>
           <w:rFonts w:ascii="Times New Roman" w:hAnsi="Times New Roman" w:cs="Times New Roman"/>
-          <w:sz w:val="28"/>
-          <w:szCs w:val="28"/>
-        </w:rPr>
-      </w:pPr>
+          <w:b/>
+          <w:bCs/>
+          <w:sz w:val="28"/>
+          <w:szCs w:val="28"/>
+        </w:rPr>
+      </w:pPr>
+      <w:r>
+        <w:rPr>
+          <w:rFonts w:ascii="Times New Roman" w:hAnsi="Times New Roman" w:cs="Times New Roman"/>
+          <w:b/>
+          <w:bCs/>
+          <w:sz w:val="28"/>
+          <w:szCs w:val="28"/>
+        </w:rPr>
+        <w:lastRenderedPageBreak/>
+        <w:t>Конструкция модели ракеты</w:t>
+      </w:r>
     </w:p>
     <w:p>
       <w:pPr>
-        <w:spacing w:line="360" w:lineRule="auto"/>
+        <w:spacing w:after="0" w:line="360" w:lineRule="auto"/>
         <w:jc w:val="both"/>
+        <w:rPr>
+          <w:rFonts w:ascii="Times New Roman" w:hAnsi="Times New Roman" w:cs="Times New Roman"/>
+          <w:sz w:val="28"/>
+          <w:szCs w:val="28"/>
+        </w:rPr>
+      </w:pPr>
+      <w:r>
         <w:rPr>
           <w:rFonts w:ascii="Times New Roman" w:hAnsi="Times New Roman" w:cs="Times New Roman"/>
           <w:b/>
@@ -22420,153 +23986,123 @@
           <w:sz w:val="28"/>
           <w:szCs w:val="28"/>
         </w:rPr>
-      </w:pPr>
-      <w:r>
-        <w:rPr>
-          <w:rFonts w:ascii="Times New Roman" w:hAnsi="Times New Roman" w:cs="Times New Roman"/>
-          <w:b/>
-          <w:bCs/>
-          <w:sz w:val="28"/>
-          <w:szCs w:val="28"/>
-        </w:rPr>
-        <w:t>Конструкция модели ракеты</w:t>
+        <w:tab/>
+      </w:r>
+      <w:r>
+        <w:rPr>
+          <w:rFonts w:ascii="Times New Roman" w:hAnsi="Times New Roman" w:cs="Times New Roman"/>
+          <w:sz w:val="28"/>
+          <w:szCs w:val="28"/>
+        </w:rPr>
+        <w:t xml:space="preserve">Модель, воссозданная нашей командой в </w:t>
+      </w:r>
+      <w:proofErr w:type="spellStart"/>
+      <w:r>
+        <w:rPr>
+          <w:rFonts w:ascii="Times New Roman" w:hAnsi="Times New Roman" w:cs="Times New Roman"/>
+          <w:sz w:val="28"/>
+          <w:szCs w:val="28"/>
+          <w:lang w:val="en-US"/>
+        </w:rPr>
+        <w:t>Kerbal</w:t>
+      </w:r>
+      <w:proofErr w:type="spellEnd"/>
+      <w:r>
+        <w:rPr>
+          <w:rFonts w:ascii="Times New Roman" w:hAnsi="Times New Roman" w:cs="Times New Roman"/>
+          <w:sz w:val="28"/>
+          <w:szCs w:val="28"/>
+        </w:rPr>
+        <w:t xml:space="preserve"> </w:t>
+      </w:r>
+      <w:r>
+        <w:rPr>
+          <w:rFonts w:ascii="Times New Roman" w:hAnsi="Times New Roman" w:cs="Times New Roman"/>
+          <w:sz w:val="28"/>
+          <w:szCs w:val="28"/>
+          <w:lang w:val="en-US"/>
+        </w:rPr>
+        <w:t>Space</w:t>
+      </w:r>
+      <w:r>
+        <w:rPr>
+          <w:rFonts w:ascii="Times New Roman" w:hAnsi="Times New Roman" w:cs="Times New Roman"/>
+          <w:sz w:val="28"/>
+          <w:szCs w:val="28"/>
+        </w:rPr>
+        <w:t xml:space="preserve"> </w:t>
+      </w:r>
+      <w:r>
+        <w:rPr>
+          <w:rFonts w:ascii="Times New Roman" w:hAnsi="Times New Roman" w:cs="Times New Roman"/>
+          <w:sz w:val="28"/>
+          <w:szCs w:val="28"/>
+          <w:lang w:val="en-US"/>
+        </w:rPr>
+        <w:t>Program</w:t>
+      </w:r>
+      <w:r>
+        <w:rPr>
+          <w:rFonts w:ascii="Times New Roman" w:hAnsi="Times New Roman" w:cs="Times New Roman"/>
+          <w:sz w:val="28"/>
+          <w:szCs w:val="28"/>
+        </w:rPr>
+        <w:t xml:space="preserve">, несколько отличается от реальной ракеты-носителя Протон-К. В частности, весом и высотой – модель в </w:t>
+      </w:r>
+      <w:r>
+        <w:rPr>
+          <w:rFonts w:ascii="Times New Roman" w:hAnsi="Times New Roman" w:cs="Times New Roman"/>
+          <w:sz w:val="28"/>
+          <w:szCs w:val="28"/>
+          <w:lang w:val="en-US"/>
+        </w:rPr>
+        <w:t>KSP</w:t>
+      </w:r>
+      <w:r>
+        <w:rPr>
+          <w:rFonts w:ascii="Times New Roman" w:hAnsi="Times New Roman" w:cs="Times New Roman"/>
+          <w:sz w:val="28"/>
+          <w:szCs w:val="28"/>
+        </w:rPr>
+        <w:t xml:space="preserve"> ниже</w:t>
+      </w:r>
+      <w:r>
+        <w:rPr>
+          <w:rFonts w:ascii="Times New Roman" w:hAnsi="Times New Roman" w:cs="Times New Roman"/>
+          <w:sz w:val="28"/>
+          <w:szCs w:val="28"/>
+        </w:rPr>
+        <w:t xml:space="preserve"> (38 метров против 58 метров)</w:t>
+      </w:r>
+      <w:r>
+        <w:rPr>
+          <w:rFonts w:ascii="Times New Roman" w:hAnsi="Times New Roman" w:cs="Times New Roman"/>
+          <w:sz w:val="28"/>
+          <w:szCs w:val="28"/>
+        </w:rPr>
+        <w:t xml:space="preserve"> и легче </w:t>
+      </w:r>
+      <w:r>
+        <w:rPr>
+          <w:rFonts w:ascii="Times New Roman" w:hAnsi="Times New Roman" w:cs="Times New Roman"/>
+          <w:sz w:val="28"/>
+          <w:szCs w:val="28"/>
+        </w:rPr>
+        <w:t xml:space="preserve">(420 т против приблизительно 700 т) </w:t>
+      </w:r>
+      <w:r>
+        <w:rPr>
+          <w:rFonts w:ascii="Times New Roman" w:hAnsi="Times New Roman" w:cs="Times New Roman"/>
+          <w:sz w:val="28"/>
+          <w:szCs w:val="28"/>
+        </w:rPr>
+        <w:t>своего оригинала.</w:t>
       </w:r>
     </w:p>
     <w:p>
       <w:pPr>
         <w:spacing w:after="0" w:line="360" w:lineRule="auto"/>
-        <w:jc w:val="both"/>
-        <w:rPr>
-          <w:rFonts w:ascii="Times New Roman" w:hAnsi="Times New Roman" w:cs="Times New Roman"/>
-          <w:sz w:val="28"/>
-          <w:szCs w:val="28"/>
-        </w:rPr>
-      </w:pPr>
-      <w:r>
-        <w:rPr>
-          <w:rFonts w:ascii="Times New Roman" w:hAnsi="Times New Roman" w:cs="Times New Roman"/>
-          <w:b/>
-          <w:bCs/>
-          <w:sz w:val="28"/>
-          <w:szCs w:val="28"/>
-        </w:rPr>
-        <w:tab/>
-      </w:r>
-      <w:r>
-        <w:rPr>
-          <w:rFonts w:ascii="Times New Roman" w:hAnsi="Times New Roman" w:cs="Times New Roman"/>
-          <w:sz w:val="28"/>
-          <w:szCs w:val="28"/>
-        </w:rPr>
-        <w:t xml:space="preserve">Модель, воссозданная нашей командой в </w:t>
-      </w:r>
-      <w:proofErr w:type="spellStart"/>
-      <w:r>
-        <w:rPr>
-          <w:rFonts w:ascii="Times New Roman" w:hAnsi="Times New Roman" w:cs="Times New Roman"/>
-          <w:sz w:val="28"/>
-          <w:szCs w:val="28"/>
-          <w:lang w:val="en-US"/>
-        </w:rPr>
-        <w:t>Kerbal</w:t>
-      </w:r>
-      <w:proofErr w:type="spellEnd"/>
-      <w:r>
-        <w:rPr>
-          <w:rFonts w:ascii="Times New Roman" w:hAnsi="Times New Roman" w:cs="Times New Roman"/>
-          <w:sz w:val="28"/>
-          <w:szCs w:val="28"/>
-        </w:rPr>
-        <w:t xml:space="preserve"> </w:t>
-      </w:r>
-      <w:r>
-        <w:rPr>
-          <w:rFonts w:ascii="Times New Roman" w:hAnsi="Times New Roman" w:cs="Times New Roman"/>
-          <w:sz w:val="28"/>
-          <w:szCs w:val="28"/>
-          <w:lang w:val="en-US"/>
-        </w:rPr>
-        <w:t>Space</w:t>
-      </w:r>
-      <w:r>
-        <w:rPr>
-          <w:rFonts w:ascii="Times New Roman" w:hAnsi="Times New Roman" w:cs="Times New Roman"/>
-          <w:sz w:val="28"/>
-          <w:szCs w:val="28"/>
-        </w:rPr>
-        <w:t xml:space="preserve"> </w:t>
-      </w:r>
-      <w:r>
-        <w:rPr>
-          <w:rFonts w:ascii="Times New Roman" w:hAnsi="Times New Roman" w:cs="Times New Roman"/>
-          <w:sz w:val="28"/>
-          <w:szCs w:val="28"/>
-          <w:lang w:val="en-US"/>
-        </w:rPr>
-        <w:t>Program</w:t>
-      </w:r>
-      <w:r>
-        <w:rPr>
-          <w:rFonts w:ascii="Times New Roman" w:hAnsi="Times New Roman" w:cs="Times New Roman"/>
-          <w:sz w:val="28"/>
-          <w:szCs w:val="28"/>
-        </w:rPr>
-        <w:t xml:space="preserve">, несколько отличается от реальной ракеты-носителя Протон-К. В частности, весом и высотой – модель в </w:t>
-      </w:r>
-      <w:r>
-        <w:rPr>
-          <w:rFonts w:ascii="Times New Roman" w:hAnsi="Times New Roman" w:cs="Times New Roman"/>
-          <w:sz w:val="28"/>
-          <w:szCs w:val="28"/>
-          <w:lang w:val="en-US"/>
-        </w:rPr>
-        <w:t>KSP</w:t>
-      </w:r>
-      <w:r>
-        <w:rPr>
-          <w:rFonts w:ascii="Times New Roman" w:hAnsi="Times New Roman" w:cs="Times New Roman"/>
-          <w:sz w:val="28"/>
-          <w:szCs w:val="28"/>
-        </w:rPr>
-        <w:t xml:space="preserve"> ниже</w:t>
-      </w:r>
-      <w:r>
-        <w:rPr>
-          <w:rFonts w:ascii="Times New Roman" w:hAnsi="Times New Roman" w:cs="Times New Roman"/>
-          <w:sz w:val="28"/>
-          <w:szCs w:val="28"/>
-        </w:rPr>
-        <w:t xml:space="preserve"> (38 метров против 58 метров)</w:t>
-      </w:r>
-      <w:r>
-        <w:rPr>
-          <w:rFonts w:ascii="Times New Roman" w:hAnsi="Times New Roman" w:cs="Times New Roman"/>
-          <w:sz w:val="28"/>
-          <w:szCs w:val="28"/>
-        </w:rPr>
-        <w:t xml:space="preserve"> и легче </w:t>
-      </w:r>
-      <w:r>
-        <w:rPr>
-          <w:rFonts w:ascii="Times New Roman" w:hAnsi="Times New Roman" w:cs="Times New Roman"/>
-          <w:sz w:val="28"/>
-          <w:szCs w:val="28"/>
-        </w:rPr>
-        <w:t xml:space="preserve">(420 т против приблизительно 700 т) </w:t>
-      </w:r>
-      <w:r>
-        <w:rPr>
-          <w:rFonts w:ascii="Times New Roman" w:hAnsi="Times New Roman" w:cs="Times New Roman"/>
-          <w:sz w:val="28"/>
-          <w:szCs w:val="28"/>
-        </w:rPr>
-        <w:t>своего оригинала.</w:t>
-      </w:r>
-    </w:p>
-    <w:p>
-      <w:pPr>
-        <w:spacing w:after="0" w:line="360" w:lineRule="auto"/>
-        <w:jc w:val="both"/>
+        <w:jc w:val="center"/>
         <w:rPr>
           <w:rFonts w:ascii="Times New Roman" w:hAnsi="Times New Roman" w:cs="Times New Roman"/>
           <w:sz w:val="28"/>
@@ -22598,7 +24134,7 @@
                     </pic:cNvPicPr>
                   </pic:nvPicPr>
                   <pic:blipFill>
-                    <a:blip r:embed="rId14" cstate="print">
+                    <a:blip r:embed="rId15" cstate="print">
                       <a:extLst>
                         <a:ext uri="{28A0092B-C50C-407E-A947-70E740481C1C}">
                           <a14:useLocalDpi xmlns:a14="http://schemas.microsoft.com/office/drawing/2010/main" val="0"/>
@@ -22633,7 +24169,7 @@
     <w:p>
       <w:pPr>
         <w:spacing w:line="360" w:lineRule="auto"/>
-        <w:jc w:val="both"/>
+        <w:jc w:val="center"/>
         <w:rPr>
           <w:rFonts w:ascii="Times New Roman" w:hAnsi="Times New Roman" w:cs="Times New Roman"/>
           <w:sz w:val="28"/>
@@ -22743,27 +24279,8 @@
     </w:p>
     <w:p>
       <w:pPr>
-        <w:spacing w:line="360" w:lineRule="auto"/>
-        <w:jc w:val="both"/>
-        <w:rPr>
-          <w:rFonts w:ascii="Times New Roman" w:hAnsi="Times New Roman" w:cs="Times New Roman"/>
-          <w:sz w:val="28"/>
-          <w:szCs w:val="28"/>
-        </w:rPr>
-      </w:pPr>
-      <w:r>
-        <w:rPr>
-          <w:rFonts w:ascii="Times New Roman" w:hAnsi="Times New Roman" w:cs="Times New Roman"/>
-          <w:sz w:val="28"/>
-          <w:szCs w:val="28"/>
-        </w:rPr>
-        <w:tab/>
-      </w:r>
-    </w:p>
-    <w:p>
-      <w:pPr>
         <w:spacing w:after="0" w:line="360" w:lineRule="auto"/>
-        <w:jc w:val="both"/>
+        <w:jc w:val="center"/>
         <w:rPr>
           <w:rFonts w:ascii="Times New Roman" w:hAnsi="Times New Roman" w:cs="Times New Roman"/>
           <w:sz w:val="28"/>
@@ -22796,7 +24313,7 @@
                     </pic:cNvPicPr>
                   </pic:nvPicPr>
                   <pic:blipFill>
-                    <a:blip r:embed="rId15" cstate="print">
+                    <a:blip r:embed="rId16" cstate="print">
                       <a:extLst>
                         <a:ext uri="{28A0092B-C50C-407E-A947-70E740481C1C}">
                           <a14:useLocalDpi xmlns:a14="http://schemas.microsoft.com/office/drawing/2010/main" val="0"/>
@@ -22831,7 +24348,7 @@
     <w:p>
       <w:pPr>
         <w:spacing w:line="360" w:lineRule="auto"/>
-        <w:jc w:val="both"/>
+        <w:jc w:val="center"/>
         <w:rPr>
           <w:rFonts w:ascii="Times New Roman" w:hAnsi="Times New Roman" w:cs="Times New Roman"/>
           <w:sz w:val="28"/>
@@ -22850,7 +24367,7 @@
     <w:p>
       <w:pPr>
         <w:spacing w:after="0"/>
-        <w:jc w:val="both"/>
+        <w:jc w:val="center"/>
         <w:rPr>
           <w:rFonts w:ascii="Times New Roman" w:hAnsi="Times New Roman" w:cs="Times New Roman"/>
           <w:sz w:val="28"/>
@@ -22882,7 +24399,7 @@
                     </pic:cNvPicPr>
                   </pic:nvPicPr>
                   <pic:blipFill>
-                    <a:blip r:embed="rId16" cstate="print">
+                    <a:blip r:embed="rId17" cstate="print">
                       <a:extLst>
                         <a:ext uri="{28A0092B-C50C-407E-A947-70E740481C1C}">
                           <a14:useLocalDpi xmlns:a14="http://schemas.microsoft.com/office/drawing/2010/main" val="0"/>
@@ -22916,7 +24433,7 @@
     </w:p>
     <w:p>
       <w:pPr>
-        <w:jc w:val="both"/>
+        <w:jc w:val="center"/>
         <w:rPr>
           <w:rFonts w:ascii="Times New Roman" w:hAnsi="Times New Roman" w:cs="Times New Roman"/>
           <w:sz w:val="28"/>
@@ -22945,7 +24462,7 @@
     <w:p>
       <w:pPr>
         <w:spacing w:after="0"/>
-        <w:jc w:val="both"/>
+        <w:jc w:val="center"/>
         <w:rPr>
           <w:rFonts w:ascii="Times New Roman" w:hAnsi="Times New Roman" w:cs="Times New Roman"/>
           <w:sz w:val="28"/>
@@ -22977,7 +24494,7 @@
                     </pic:cNvPicPr>
                   </pic:nvPicPr>
                   <pic:blipFill>
-                    <a:blip r:embed="rId17" cstate="print">
+                    <a:blip r:embed="rId18" cstate="print">
                       <a:extLst>
                         <a:ext uri="{28A0092B-C50C-407E-A947-70E740481C1C}">
                           <a14:useLocalDpi xmlns:a14="http://schemas.microsoft.com/office/drawing/2010/main" val="0"/>
@@ -23011,7 +24528,7 @@
     </w:p>
     <w:p>
       <w:pPr>
-        <w:jc w:val="both"/>
+        <w:jc w:val="center"/>
         <w:rPr>
           <w:rFonts w:ascii="Times New Roman" w:hAnsi="Times New Roman" w:cs="Times New Roman"/>
           <w:sz w:val="28"/>
@@ -23038,7 +24555,7 @@
     </w:p>
     <w:p>
       <w:pPr>
-        <w:jc w:val="both"/>
+        <w:jc w:val="center"/>
         <w:rPr>
           <w:rFonts w:ascii="Times New Roman" w:hAnsi="Times New Roman" w:cs="Times New Roman"/>
           <w:sz w:val="28"/>
@@ -23053,7 +24570,7 @@
         </w:rPr>
         <w:t xml:space="preserve">(ссылка – </w:t>
       </w:r>
-      <w:hyperlink r:id="rId18" w:history="1">
+      <w:hyperlink r:id="rId19" w:history="1">
         <w:r>
           <w:rPr>
             <w:rStyle w:val="a9"/>
@@ -23227,8 +24744,19 @@
           <w:sz w:val="28"/>
           <w:szCs w:val="28"/>
         </w:rPr>
-        <w:t xml:space="preserve"> секунды</w:t>
-      </w:r>
+        <w:t xml:space="preserve"> секу</w:t>
+      </w:r>
+      <w:proofErr w:type="spellStart"/>
+      <w:r>
+        <w:rPr>
+          <w:rFonts w:ascii="Times New Roman" w:eastAsiaTheme="minorEastAsia" w:hAnsi="Times New Roman" w:cs="Times New Roman"/>
+          <w:color w:val="000000" w:themeColor="text1"/>
+          <w:sz w:val="28"/>
+          <w:szCs w:val="28"/>
+        </w:rPr>
+        <w:t>нды</w:t>
+      </w:r>
+      <w:proofErr w:type="spellEnd"/>
       <w:r>
         <w:rPr>
           <w:rFonts w:ascii="Times New Roman" w:hAnsi="Times New Roman" w:cs="Times New Roman"/>
@@ -23402,7 +24930,7 @@
         <w:keepNext/>
         <w:spacing w:line="360" w:lineRule="auto"/>
         <w:ind w:firstLine="708"/>
-        <w:jc w:val="both"/>
+        <w:jc w:val="center"/>
         <w:rPr>
           <w:rFonts w:ascii="Times New Roman" w:hAnsi="Times New Roman" w:cs="Times New Roman"/>
           <w:sz w:val="28"/>
@@ -23417,7 +24945,7 @@
           <w:szCs w:val="28"/>
         </w:rPr>
         <w:drawing>
-          <wp:inline distT="0" distB="0" distL="0" distR="0" wp14:anchorId="4816ABC7" wp14:editId="54376F03">
+          <wp:inline distT="0" distB="0" distL="0" distR="0" wp14:anchorId="4816ABC7" wp14:editId="31ACBFA0">
             <wp:extent cx="4865370" cy="2543995"/>
             <wp:effectExtent l="0" t="0" r="0" b="8890"/>
             <wp:docPr id="9" name="Рисунок 9"/>
@@ -23432,7 +24960,7 @@
                     <pic:cNvPicPr/>
                   </pic:nvPicPr>
                   <pic:blipFill>
-                    <a:blip r:embed="rId19"/>
+                    <a:blip r:embed="rId20"/>
                     <a:stretch>
                       <a:fillRect/>
                     </a:stretch>
@@ -23440,7 +24968,7 @@
                   <pic:spPr>
                     <a:xfrm>
                       <a:off x="0" y="0"/>
-                      <a:ext cx="4873229" cy="2548104"/>
+                      <a:ext cx="4865370" cy="2543995"/>
                     </a:xfrm>
                     <a:prstGeom prst="rect">
                       <a:avLst/>
@@ -23456,7 +24984,7 @@
     <w:p>
       <w:pPr>
         <w:pStyle w:val="ab"/>
-        <w:jc w:val="both"/>
+        <w:jc w:val="center"/>
         <w:rPr>
           <w:rFonts w:ascii="Times New Roman" w:hAnsi="Times New Roman" w:cs="Times New Roman"/>
           <w:color w:val="auto"/>
@@ -23563,7 +25091,7 @@
         <w:keepNext/>
         <w:spacing w:line="360" w:lineRule="auto"/>
         <w:ind w:firstLine="708"/>
-        <w:jc w:val="both"/>
+        <w:jc w:val="center"/>
         <w:rPr>
           <w:rFonts w:ascii="Times New Roman" w:hAnsi="Times New Roman" w:cs="Times New Roman"/>
           <w:sz w:val="28"/>
@@ -23579,7 +25107,7 @@
         </w:rPr>
         <w:lastRenderedPageBreak/>
         <w:drawing>
-          <wp:inline distT="0" distB="0" distL="0" distR="0" wp14:anchorId="6ECCC708" wp14:editId="6F631F00">
+          <wp:inline distT="0" distB="0" distL="0" distR="0" wp14:anchorId="6ECCC708" wp14:editId="045CAA47">
             <wp:extent cx="4766243" cy="2478405"/>
             <wp:effectExtent l="0" t="0" r="0" b="0"/>
             <wp:docPr id="10" name="Рисунок 10"/>
@@ -23594,7 +25122,7 @@
                     <pic:cNvPicPr/>
                   </pic:nvPicPr>
                   <pic:blipFill>
-                    <a:blip r:embed="rId20"/>
+                    <a:blip r:embed="rId21"/>
                     <a:stretch>
                       <a:fillRect/>
                     </a:stretch>
@@ -23602,7 +25130,7 @@
                   <pic:spPr>
                     <a:xfrm>
                       <a:off x="0" y="0"/>
-                      <a:ext cx="4776413" cy="2483693"/>
+                      <a:ext cx="4766243" cy="2478405"/>
                     </a:xfrm>
                     <a:prstGeom prst="rect">
                       <a:avLst/>
@@ -23618,7 +25146,7 @@
     <w:p>
       <w:pPr>
         <w:pStyle w:val="ab"/>
-        <w:jc w:val="both"/>
+        <w:jc w:val="center"/>
         <w:rPr>
           <w:rFonts w:ascii="Times New Roman" w:hAnsi="Times New Roman" w:cs="Times New Roman"/>
           <w:color w:val="auto"/>
@@ -23703,7 +25231,7 @@
     <w:p>
       <w:pPr>
         <w:keepNext/>
-        <w:jc w:val="both"/>
+        <w:jc w:val="center"/>
         <w:rPr>
           <w:rFonts w:ascii="Times New Roman" w:hAnsi="Times New Roman" w:cs="Times New Roman"/>
           <w:sz w:val="28"/>
@@ -23733,7 +25261,7 @@
                     <pic:cNvPicPr/>
                   </pic:nvPicPr>
                   <pic:blipFill>
-                    <a:blip r:embed="rId21"/>
+                    <a:blip r:embed="rId22"/>
                     <a:stretch>
                       <a:fillRect/>
                     </a:stretch>
@@ -23757,7 +25285,7 @@
     <w:p>
       <w:pPr>
         <w:pStyle w:val="ab"/>
-        <w:jc w:val="both"/>
+        <w:jc w:val="center"/>
         <w:rPr>
           <w:rFonts w:ascii="Times New Roman" w:eastAsiaTheme="minorEastAsia" w:hAnsi="Times New Roman" w:cs="Times New Roman"/>
           <w:i w:val="0"/>
@@ -23879,7 +25407,7 @@
     <w:p>
       <w:pPr>
         <w:keepNext/>
-        <w:jc w:val="both"/>
+        <w:jc w:val="center"/>
         <w:rPr>
           <w:rFonts w:ascii="Times New Roman" w:hAnsi="Times New Roman" w:cs="Times New Roman"/>
           <w:sz w:val="28"/>
@@ -23909,7 +25437,7 @@
                     <pic:cNvPicPr/>
                   </pic:nvPicPr>
                   <pic:blipFill>
-                    <a:blip r:embed="rId22"/>
+                    <a:blip r:embed="rId23"/>
                     <a:stretch>
                       <a:fillRect/>
                     </a:stretch>
@@ -23933,7 +25461,7 @@
     <w:p>
       <w:pPr>
         <w:pStyle w:val="ab"/>
-        <w:jc w:val="both"/>
+        <w:jc w:val="center"/>
         <w:rPr>
           <w:rFonts w:ascii="Times New Roman" w:eastAsiaTheme="minorEastAsia" w:hAnsi="Times New Roman" w:cs="Times New Roman"/>
           <w:color w:val="auto"/>
@@ -24075,7 +25603,7 @@
     <w:p>
       <w:pPr>
         <w:keepNext/>
-        <w:jc w:val="both"/>
+        <w:jc w:val="center"/>
         <w:rPr>
           <w:rFonts w:ascii="Times New Roman" w:hAnsi="Times New Roman" w:cs="Times New Roman"/>
           <w:sz w:val="28"/>
@@ -24106,7 +25634,7 @@
                     <pic:cNvPicPr/>
                   </pic:nvPicPr>
                   <pic:blipFill>
-                    <a:blip r:embed="rId23"/>
+                    <a:blip r:embed="rId24"/>
                     <a:stretch>
                       <a:fillRect/>
                     </a:stretch>
@@ -24130,7 +25658,7 @@
     <w:p>
       <w:pPr>
         <w:pStyle w:val="ab"/>
-        <w:jc w:val="both"/>
+        <w:jc w:val="center"/>
         <w:rPr>
           <w:rFonts w:ascii="Times New Roman" w:eastAsiaTheme="minorEastAsia" w:hAnsi="Times New Roman" w:cs="Times New Roman"/>
           <w:i w:val="0"/>
@@ -24351,28 +25879,16 @@
     <w:p>
       <w:pPr>
         <w:spacing w:line="360" w:lineRule="auto"/>
-        <w:jc w:val="both"/>
-        <w:rPr>
-          <w:rFonts w:ascii="Times New Roman" w:hAnsi="Times New Roman" w:cs="Times New Roman"/>
-          <w:sz w:val="28"/>
-          <w:szCs w:val="28"/>
-        </w:rPr>
-      </w:pPr>
-    </w:p>
-    <w:p>
-      <w:pPr>
-        <w:spacing w:line="360" w:lineRule="auto"/>
-        <w:jc w:val="both"/>
+        <w:jc w:val="center"/>
       </w:pPr>
       <w:r>
         <w:rPr>
           <w:noProof/>
         </w:rPr>
-        <w:lastRenderedPageBreak/>
         <w:drawing>
-          <wp:inline distT="0" distB="0" distL="0" distR="0" wp14:anchorId="2359F988" wp14:editId="21957EE5">
-            <wp:extent cx="1935480" cy="2329968"/>
-            <wp:effectExtent l="0" t="0" r="7620" b="0"/>
+          <wp:inline distT="0" distB="0" distL="0" distR="0" wp14:anchorId="2359F988" wp14:editId="51C8A598">
+            <wp:extent cx="1516001" cy="1824990"/>
+            <wp:effectExtent l="0" t="0" r="8255" b="3810"/>
             <wp:docPr id="5" name="Рисунок 5" descr="Метод ломаных Эйлера | Контент-платформа Pandia.ru"/>
             <wp:cNvGraphicFramePr>
               <a:graphicFrameLocks xmlns:a="http://schemas.openxmlformats.org/drawingml/2006/main" noChangeAspect="1"/>
@@ -24387,7 +25903,7 @@
                     </pic:cNvPicPr>
                   </pic:nvPicPr>
                   <pic:blipFill>
-                    <a:blip r:embed="rId24">
+                    <a:blip r:embed="rId25">
                       <a:extLst>
                         <a:ext uri="{28A0092B-C50C-407E-A947-70E740481C1C}">
                           <a14:useLocalDpi xmlns:a14="http://schemas.microsoft.com/office/drawing/2010/main" val="0"/>
@@ -24402,7 +25918,7 @@
                   <pic:spPr bwMode="auto">
                     <a:xfrm>
                       <a:off x="0" y="0"/>
-                      <a:ext cx="1957924" cy="2356987"/>
+                      <a:ext cx="1551229" cy="1867398"/>
                     </a:xfrm>
                     <a:prstGeom prst="rect">
                       <a:avLst/>
@@ -24422,7 +25938,7 @@
     <w:p>
       <w:pPr>
         <w:pStyle w:val="ab"/>
-        <w:jc w:val="both"/>
+        <w:jc w:val="center"/>
         <w:rPr>
           <w:rFonts w:ascii="Times New Roman" w:hAnsi="Times New Roman" w:cs="Times New Roman"/>
           <w:i w:val="0"/>
@@ -24610,8 +26126,8 @@
           <w:color w:val="auto"/>
           <w:sz w:val="28"/>
           <w:szCs w:val="28"/>
-          <w:lang w:val="en-US"/>
-        </w:rPr>
+        </w:rPr>
+        <w:instrText xml:space="preserve"> \* </w:instrText>
       </w:r>
       <w:r>
         <w:rPr>
@@ -24623,7 +26139,7 @@
           <w:szCs w:val="28"/>
           <w:lang w:val="en-US"/>
         </w:rPr>
-        <w:instrText xml:space="preserve"> \* MERGEFORMAT </w:instrText>
+        <w:instrText>MERGEFORMAT</w:instrText>
       </w:r>
       <w:r>
         <w:rPr>
@@ -24633,9 +26149,8 @@
           <w:color w:val="auto"/>
           <w:sz w:val="28"/>
           <w:szCs w:val="28"/>
-          <w:lang w:val="en-US"/>
-        </w:rPr>
-        <w:fldChar w:fldCharType="separate"/>
+        </w:rPr>
+        <w:instrText xml:space="preserve"> </w:instrText>
       </w:r>
       <w:r>
         <w:rPr>
@@ -24645,8 +26160,8 @@
           <w:color w:val="auto"/>
           <w:sz w:val="28"/>
           <w:szCs w:val="28"/>
-        </w:rPr>
-        <w:t>13</w:t>
+          <w:lang w:val="en-US"/>
+        </w:rPr>
       </w:r>
       <w:r>
         <w:rPr>
@@ -24658,7 +26173,7 @@
           <w:szCs w:val="28"/>
           <w:lang w:val="en-US"/>
         </w:rPr>
-        <w:fldChar w:fldCharType="end"/>
+        <w:fldChar w:fldCharType="separate"/>
       </w:r>
       <w:r>
         <w:rPr>
@@ -24669,10 +26184,32 @@
           <w:sz w:val="28"/>
           <w:szCs w:val="28"/>
         </w:rPr>
+        <w:t>13</w:t>
+      </w:r>
+      <w:r>
+        <w:rPr>
+          <w:rFonts w:ascii="Times New Roman" w:hAnsi="Times New Roman" w:cs="Times New Roman"/>
+          <w:i w:val="0"/>
+          <w:iCs w:val="0"/>
+          <w:color w:val="auto"/>
+          <w:sz w:val="28"/>
+          <w:szCs w:val="28"/>
+          <w:lang w:val="en-US"/>
+        </w:rPr>
+        <w:fldChar w:fldCharType="end"/>
+      </w:r>
+      <w:r>
+        <w:rPr>
+          <w:rFonts w:ascii="Times New Roman" w:hAnsi="Times New Roman" w:cs="Times New Roman"/>
+          <w:i w:val="0"/>
+          <w:iCs w:val="0"/>
+          <w:color w:val="auto"/>
+          <w:sz w:val="28"/>
+          <w:szCs w:val="28"/>
+        </w:rPr>
         <w:t>]</w:t>
       </w:r>
     </w:p>
-    <w:p/>
     <w:p>
       <w:pPr>
         <w:spacing w:line="360" w:lineRule="auto"/>
@@ -24689,6 +26226,7 @@
           <w:sz w:val="28"/>
           <w:szCs w:val="28"/>
         </w:rPr>
+        <w:lastRenderedPageBreak/>
         <w:tab/>
         <w:t xml:space="preserve">Помимо этого, </w:t>
       </w:r>
@@ -24735,24 +26273,6 @@
         </w:rPr>
         <w:tab/>
         <w:t>Также погрешности математической модели могут быть обусловлены простейшими округлениями при расчетах, которые в итоге привели к расхождению.</w:t>
-      </w:r>
-    </w:p>
-    <w:p>
-      <w:pPr>
-        <w:jc w:val="both"/>
-        <w:rPr>
-          <w:rFonts w:ascii="Times New Roman" w:hAnsi="Times New Roman" w:cs="Times New Roman"/>
-          <w:sz w:val="28"/>
-          <w:szCs w:val="28"/>
-        </w:rPr>
-      </w:pPr>
-      <w:r>
-        <w:rPr>
-          <w:rFonts w:ascii="Times New Roman" w:hAnsi="Times New Roman" w:cs="Times New Roman"/>
-          <w:sz w:val="28"/>
-          <w:szCs w:val="28"/>
-        </w:rPr>
-        <w:tab/>
       </w:r>
     </w:p>
     <w:p>
@@ -25376,7 +26896,7 @@
         </w:rPr>
         <w:t xml:space="preserve"> </w:t>
       </w:r>
-      <w:hyperlink r:id="rId25" w:history="1">
+      <w:hyperlink r:id="rId26" w:history="1">
         <w:r>
           <w:rPr>
             <w:rStyle w:val="a9"/>
@@ -25507,7 +27027,7 @@
         </w:rPr>
         <w:t xml:space="preserve"> </w:t>
       </w:r>
-      <w:hyperlink r:id="rId26" w:history="1">
+      <w:hyperlink r:id="rId27" w:history="1">
         <w:r>
           <w:rPr>
             <w:rStyle w:val="a9"/>
@@ -25602,7 +27122,7 @@
         </w:rPr>
         <w:t xml:space="preserve"> </w:t>
       </w:r>
-      <w:hyperlink r:id="rId27" w:history="1">
+      <w:hyperlink r:id="rId28" w:history="1">
         <w:r>
           <w:rPr>
             <w:rStyle w:val="a9"/>
@@ -25871,7 +27391,7 @@
         </w:rPr>
         <w:t xml:space="preserve"> – </w:t>
       </w:r>
-      <w:hyperlink r:id="rId28" w:history="1">
+      <w:hyperlink r:id="rId29" w:history="1">
         <w:r>
           <w:rPr>
             <w:rStyle w:val="a9"/>
@@ -25957,7 +27477,7 @@
         </w:rPr>
         <w:t xml:space="preserve"> – </w:t>
       </w:r>
-      <w:hyperlink r:id="rId29" w:history="1">
+      <w:hyperlink r:id="rId30" w:history="1">
         <w:r>
           <w:rPr>
             <w:rStyle w:val="a9"/>
@@ -26034,7 +27554,7 @@
         </w:rPr>
         <w:t xml:space="preserve"> –  </w:t>
       </w:r>
-      <w:hyperlink r:id="rId30" w:history="1">
+      <w:hyperlink r:id="rId31" w:history="1">
         <w:r>
           <w:rPr>
             <w:rStyle w:val="a9"/>
@@ -26111,7 +27631,7 @@
         </w:rPr>
         <w:t xml:space="preserve"> – </w:t>
       </w:r>
-      <w:hyperlink r:id="rId31" w:history="1">
+      <w:hyperlink r:id="rId32" w:history="1">
         <w:r>
           <w:rPr>
             <w:rStyle w:val="a9"/>
@@ -26194,7 +27714,7 @@
         </w:rPr>
         <w:t xml:space="preserve"> </w:t>
       </w:r>
-      <w:hyperlink r:id="rId32" w:history="1">
+      <w:hyperlink r:id="rId33" w:history="1">
         <w:r>
           <w:rPr>
             <w:rStyle w:val="a9"/>
@@ -26325,7 +27845,7 @@
         </w:rPr>
         <w:t xml:space="preserve"> </w:t>
       </w:r>
-      <w:hyperlink r:id="rId33" w:history="1">
+      <w:hyperlink r:id="rId34" w:history="1">
         <w:r>
           <w:rPr>
             <w:rStyle w:val="a9"/>
@@ -26520,7 +28040,7 @@
         </w:rPr>
         <w:t xml:space="preserve"> – </w:t>
       </w:r>
-      <w:hyperlink r:id="rId34" w:history="1">
+      <w:hyperlink r:id="rId35" w:history="1">
         <w:r>
           <w:rPr>
             <w:rStyle w:val="a9"/>
@@ -26669,7 +28189,7 @@
         </w:rPr>
         <w:t xml:space="preserve"> – </w:t>
       </w:r>
-      <w:hyperlink r:id="rId35" w:history="1">
+      <w:hyperlink r:id="rId36" w:history="1">
         <w:r>
           <w:rPr>
             <w:rStyle w:val="a9"/>
@@ -26875,7 +28395,7 @@
         </w:rPr>
         <w:t xml:space="preserve"> – </w:t>
       </w:r>
-      <w:hyperlink r:id="rId36" w:history="1">
+      <w:hyperlink r:id="rId37" w:history="1">
         <w:r>
           <w:rPr>
             <w:rStyle w:val="a9"/>
@@ -27157,7 +28677,7 @@
         </w:rPr>
         <w:t xml:space="preserve"> – </w:t>
       </w:r>
-      <w:hyperlink r:id="rId37" w:history="1">
+      <w:hyperlink r:id="rId38" w:history="1">
         <w:r>
           <w:rPr>
             <w:rStyle w:val="a9"/>
@@ -27368,7 +28888,7 @@
         </w:rPr>
         <w:t xml:space="preserve"> </w:t>
       </w:r>
-      <w:hyperlink r:id="rId38" w:history="1">
+      <w:hyperlink r:id="rId39" w:history="1">
         <w:r>
           <w:rPr>
             <w:rStyle w:val="a9"/>
@@ -27426,21 +28946,8 @@
         <w:t>.</w:t>
       </w:r>
     </w:p>
-    <w:p>
-      <w:pPr>
-        <w:pStyle w:val="aa"/>
-        <w:spacing w:line="360" w:lineRule="auto"/>
-        <w:ind w:left="709"/>
-        <w:jc w:val="both"/>
-        <w:rPr>
-          <w:rFonts w:ascii="Times New Roman" w:hAnsi="Times New Roman" w:cs="Times New Roman"/>
-          <w:sz w:val="36"/>
-          <w:szCs w:val="36"/>
-        </w:rPr>
-      </w:pPr>
-    </w:p>
     <w:sectPr>
-      <w:footerReference w:type="default" r:id="rId39"/>
+      <w:footerReference w:type="default" r:id="rId40"/>
       <w:pgSz w:w="11906" w:h="16838"/>
       <w:pgMar w:top="1134" w:right="851" w:bottom="1134" w:left="1701" w:header="709" w:footer="709" w:gutter="0"/>
       <w:pgNumType w:start="2"/>
@@ -27452,7 +28959,7 @@
 </file>
 
 <file path=word/endnotes.xml><?xml version="1.0" encoding="utf-8"?>
-<w:endnotes xmlns:wpc="http://schemas.microsoft.com/office/word/2010/wordprocessingCanvas" xmlns:cx="http://schemas.microsoft.com/office/drawing/2014/chartex" xmlns:cx1="http://schemas.microsoft.com/office/drawing/2015/9/8/chartex" xmlns:cx2="http://schemas.microsoft.com/office/drawing/2015/10/21/chartex" xmlns:cx3="http://schemas.microsoft.com/office/drawing/2016/5/9/chartex" xmlns:cx4="http://schemas.microsoft.com/office/drawing/2016/5/10/chartex" xmlns:cx5="http://schemas.microsoft.com/office/drawing/2016/5/11/chartex" xmlns:cx6="http://schemas.microsoft.com/office/drawing/2016/5/12/chartex" xmlns:cx7="http://schemas.microsoft.com/office/drawing/2016/5/13/chartex" xmlns:cx8="http://schemas.microsoft.com/office/drawing/2016/5/14/chartex" xmlns:mc="http://schemas.openxmlformats.org/markup-compatibility/2006" xmlns:aink="http://schemas.microsoft.com/office/drawing/2016/ink" xmlns:am3d="http://schemas.microsoft.com/office/drawing/2017/model3d" xmlns:o="urn:schemas-microsoft-com:office:office" xmlns:oel="http://schemas.microsoft.com/office/2019/extlst" xmlns:r="http://schemas.openxmlformats.org/officeDocument/2006/relationships" xmlns:m="http://schemas.openxmlformats.org/officeDocument/2006/math" xmlns:v="urn:schemas-microsoft-com:vml" xmlns:wp14="http://schemas.microsoft.com/office/word/2010/wordprocessingDrawing" xmlns:wp="http://schemas.openxmlformats.org/drawingml/2006/wordprocessingDrawing" xmlns:w10="urn:schemas-microsoft-com:office:word" xmlns:w="http://schemas.openxmlformats.org/wordprocessingml/2006/main" xmlns:w14="http://schemas.microsoft.com/office/word/2010/wordml" xmlns:w15="http://schemas.microsoft.com/office/word/2012/wordml" xmlns:w16cex="http://schemas.microsoft.com/office/word/2018/wordml/cex" xmlns:w16cid="http://schemas.microsoft.com/office/word/2016/wordml/cid" xmlns:w16="http://schemas.microsoft.com/office/word/2018/wordml" xmlns:w16du="http://schemas.microsoft.com/office/word/2023/wordml/word16du" xmlns:w16sdtdh="http://schemas.microsoft.com/office/word/2020/wordml/sdtdatahash" xmlns:w16se="http://schemas.microsoft.com/office/word/2015/wordml/symex" xmlns:wpg="http://schemas.microsoft.com/office/word/2010/wordprocessingGroup" xmlns:wpi="http://schemas.microsoft.com/office/word/2010/wordprocessingInk" xmlns:wne="http://schemas.microsoft.com/office/word/2006/wordml" xmlns:wps="http://schemas.microsoft.com/office/word/2010/wordprocessingShape" mc:Ignorable="w14 w15 w16se w16cid w16 w16cex w16sdtdh w16du wp14">
+<w:endnotes xmlns:wpc="http://schemas.microsoft.com/office/word/2010/wordprocessingCanvas" xmlns:cx="http://schemas.microsoft.com/office/drawing/2014/chartex" xmlns:cx1="http://schemas.microsoft.com/office/drawing/2015/9/8/chartex" xmlns:cx2="http://schemas.microsoft.com/office/drawing/2015/10/21/chartex" xmlns:cx3="http://schemas.microsoft.com/office/drawing/2016/5/9/chartex" xmlns:cx4="http://schemas.microsoft.com/office/drawing/2016/5/10/chartex" xmlns:cx5="http://schemas.microsoft.com/office/drawing/2016/5/11/chartex" xmlns:cx6="http://schemas.microsoft.com/office/drawing/2016/5/12/chartex" xmlns:cx7="http://schemas.microsoft.com/office/drawing/2016/5/13/chartex" xmlns:cx8="http://schemas.microsoft.com/office/drawing/2016/5/14/chartex" xmlns:mc="http://schemas.openxmlformats.org/markup-compatibility/2006" xmlns:aink="http://schemas.microsoft.com/office/drawing/2016/ink" xmlns:am3d="http://schemas.microsoft.com/office/drawing/2017/model3d" xmlns:o="urn:schemas-microsoft-com:office:office" xmlns:r="http://schemas.openxmlformats.org/officeDocument/2006/relationships" xmlns:m="http://schemas.openxmlformats.org/officeDocument/2006/math" xmlns:v="urn:schemas-microsoft-com:vml" xmlns:wp14="http://schemas.microsoft.com/office/word/2010/wordprocessingDrawing" xmlns:wp="http://schemas.openxmlformats.org/drawingml/2006/wordprocessingDrawing" xmlns:w10="urn:schemas-microsoft-com:office:word" xmlns:w="http://schemas.openxmlformats.org/wordprocessingml/2006/main" xmlns:w14="http://schemas.microsoft.com/office/word/2010/wordml" xmlns:w15="http://schemas.microsoft.com/office/word/2012/wordml" xmlns:w16cex="http://schemas.microsoft.com/office/word/2018/wordml/cex" xmlns:w16cid="http://schemas.microsoft.com/office/word/2016/wordml/cid" xmlns:w16="http://schemas.microsoft.com/office/word/2018/wordml" xmlns:w16sdtdh="http://schemas.microsoft.com/office/word/2020/wordml/sdtdatahash" xmlns:w16se="http://schemas.microsoft.com/office/word/2015/wordml/symex" xmlns:wpg="http://schemas.microsoft.com/office/word/2010/wordprocessingGroup" xmlns:wpi="http://schemas.microsoft.com/office/word/2010/wordprocessingInk" xmlns:wne="http://schemas.microsoft.com/office/word/2006/wordml" xmlns:wps="http://schemas.microsoft.com/office/word/2010/wordprocessingShape" mc:Ignorable="w14 w15 w16se w16cid w16 w16cex w16sdtdh wp14">
   <w:endnote w:type="separator" w:id="-1">
     <w:p>
       <w:pPr>
@@ -27477,7 +28984,7 @@
 </file>
 
 <file path=word/footer1.xml><?xml version="1.0" encoding="utf-8"?>
-<w:ftr xmlns:wpc="http://schemas.microsoft.com/office/word/2010/wordprocessingCanvas" xmlns:cx="http://schemas.microsoft.com/office/drawing/2014/chartex" xmlns:cx1="http://schemas.microsoft.com/office/drawing/2015/9/8/chartex" xmlns:cx2="http://schemas.microsoft.com/office/drawing/2015/10/21/chartex" xmlns:cx3="http://schemas.microsoft.com/office/drawing/2016/5/9/chartex" xmlns:cx4="http://schemas.microsoft.com/office/drawing/2016/5/10/chartex" xmlns:cx5="http://schemas.microsoft.com/office/drawing/2016/5/11/chartex" xmlns:cx6="http://schemas.microsoft.com/office/drawing/2016/5/12/chartex" xmlns:cx7="http://schemas.microsoft.com/office/drawing/2016/5/13/chartex" xmlns:cx8="http://schemas.microsoft.com/office/drawing/2016/5/14/chartex" xmlns:mc="http://schemas.openxmlformats.org/markup-compatibility/2006" xmlns:aink="http://schemas.microsoft.com/office/drawing/2016/ink" xmlns:am3d="http://schemas.microsoft.com/office/drawing/2017/model3d" xmlns:o="urn:schemas-microsoft-com:office:office" xmlns:oel="http://schemas.microsoft.com/office/2019/extlst" xmlns:r="http://schemas.openxmlformats.org/officeDocument/2006/relationships" xmlns:m="http://schemas.openxmlformats.org/officeDocument/2006/math" xmlns:v="urn:schemas-microsoft-com:vml" xmlns:wp14="http://schemas.microsoft.com/office/word/2010/wordprocessingDrawing" xmlns:wp="http://schemas.openxmlformats.org/drawingml/2006/wordprocessingDrawing" xmlns:w10="urn:schemas-microsoft-com:office:word" xmlns:w="http://schemas.openxmlformats.org/wordprocessingml/2006/main" xmlns:w14="http://schemas.microsoft.com/office/word/2010/wordml" xmlns:w15="http://schemas.microsoft.com/office/word/2012/wordml" xmlns:w16cex="http://schemas.microsoft.com/office/word/2018/wordml/cex" xmlns:w16cid="http://schemas.microsoft.com/office/word/2016/wordml/cid" xmlns:w16="http://schemas.microsoft.com/office/word/2018/wordml" xmlns:w16du="http://schemas.microsoft.com/office/word/2023/wordml/word16du" xmlns:w16sdtdh="http://schemas.microsoft.com/office/word/2020/wordml/sdtdatahash" xmlns:w16se="http://schemas.microsoft.com/office/word/2015/wordml/symex" xmlns:wpg="http://schemas.microsoft.com/office/word/2010/wordprocessingGroup" xmlns:wpi="http://schemas.microsoft.com/office/word/2010/wordprocessingInk" xmlns:wne="http://schemas.microsoft.com/office/word/2006/wordml" xmlns:wps="http://schemas.microsoft.com/office/word/2010/wordprocessingShape" mc:Ignorable="w14 w15 w16se w16cid w16 w16cex w16sdtdh w16du wp14">
+<w:ftr xmlns:wpc="http://schemas.microsoft.com/office/word/2010/wordprocessingCanvas" xmlns:cx="http://schemas.microsoft.com/office/drawing/2014/chartex" xmlns:cx1="http://schemas.microsoft.com/office/drawing/2015/9/8/chartex" xmlns:cx2="http://schemas.microsoft.com/office/drawing/2015/10/21/chartex" xmlns:cx3="http://schemas.microsoft.com/office/drawing/2016/5/9/chartex" xmlns:cx4="http://schemas.microsoft.com/office/drawing/2016/5/10/chartex" xmlns:cx5="http://schemas.microsoft.com/office/drawing/2016/5/11/chartex" xmlns:cx6="http://schemas.microsoft.com/office/drawing/2016/5/12/chartex" xmlns:cx7="http://schemas.microsoft.com/office/drawing/2016/5/13/chartex" xmlns:cx8="http://schemas.microsoft.com/office/drawing/2016/5/14/chartex" xmlns:mc="http://schemas.openxmlformats.org/markup-compatibility/2006" xmlns:aink="http://schemas.microsoft.com/office/drawing/2016/ink" xmlns:am3d="http://schemas.microsoft.com/office/drawing/2017/model3d" xmlns:o="urn:schemas-microsoft-com:office:office" xmlns:r="http://schemas.openxmlformats.org/officeDocument/2006/relationships" xmlns:m="http://schemas.openxmlformats.org/officeDocument/2006/math" xmlns:v="urn:schemas-microsoft-com:vml" xmlns:wp14="http://schemas.microsoft.com/office/word/2010/wordprocessingDrawing" xmlns:wp="http://schemas.openxmlformats.org/drawingml/2006/wordprocessingDrawing" xmlns:w10="urn:schemas-microsoft-com:office:word" xmlns:w="http://schemas.openxmlformats.org/wordprocessingml/2006/main" xmlns:w14="http://schemas.microsoft.com/office/word/2010/wordml" xmlns:w15="http://schemas.microsoft.com/office/word/2012/wordml" xmlns:w16cex="http://schemas.microsoft.com/office/word/2018/wordml/cex" xmlns:w16cid="http://schemas.microsoft.com/office/word/2016/wordml/cid" xmlns:w16="http://schemas.microsoft.com/office/word/2018/wordml" xmlns:w16sdtdh="http://schemas.microsoft.com/office/word/2020/wordml/sdtdatahash" xmlns:w16se="http://schemas.microsoft.com/office/word/2015/wordml/symex" xmlns:wpg="http://schemas.microsoft.com/office/word/2010/wordprocessingGroup" xmlns:wpi="http://schemas.microsoft.com/office/word/2010/wordprocessingInk" xmlns:wne="http://schemas.microsoft.com/office/word/2006/wordml" xmlns:wps="http://schemas.microsoft.com/office/word/2010/wordprocessingShape" mc:Ignorable="w14 w15 w16se w16cid w16 w16cex w16sdtdh wp14">
   <w:sdt>
     <w:sdtPr>
       <w:id w:val="1412350920"/>
@@ -27486,6 +28993,7 @@
         <w:docPartUnique/>
       </w:docPartObj>
     </w:sdtPr>
+    <w:sdtEndPr/>
     <w:sdtContent>
       <w:p>
         <w:pPr>
@@ -27519,7 +29027,7 @@
 </file>
 
 <file path=word/footer2.xml><?xml version="1.0" encoding="utf-8"?>
-<w:ftr xmlns:wpc="http://schemas.microsoft.com/office/word/2010/wordprocessingCanvas" xmlns:cx="http://schemas.microsoft.com/office/drawing/2014/chartex" xmlns:cx1="http://schemas.microsoft.com/office/drawing/2015/9/8/chartex" xmlns:cx2="http://schemas.microsoft.com/office/drawing/2015/10/21/chartex" xmlns:cx3="http://schemas.microsoft.com/office/drawing/2016/5/9/chartex" xmlns:cx4="http://schemas.microsoft.com/office/drawing/2016/5/10/chartex" xmlns:cx5="http://schemas.microsoft.com/office/drawing/2016/5/11/chartex" xmlns:cx6="http://schemas.microsoft.com/office/drawing/2016/5/12/chartex" xmlns:cx7="http://schemas.microsoft.com/office/drawing/2016/5/13/chartex" xmlns:cx8="http://schemas.microsoft.com/office/drawing/2016/5/14/chartex" xmlns:mc="http://schemas.openxmlformats.org/markup-compatibility/2006" xmlns:aink="http://schemas.microsoft.com/office/drawing/2016/ink" xmlns:am3d="http://schemas.microsoft.com/office/drawing/2017/model3d" xmlns:o="urn:schemas-microsoft-com:office:office" xmlns:oel="http://schemas.microsoft.com/office/2019/extlst" xmlns:r="http://schemas.openxmlformats.org/officeDocument/2006/relationships" xmlns:m="http://schemas.openxmlformats.org/officeDocument/2006/math" xmlns:v="urn:schemas-microsoft-com:vml" xmlns:wp14="http://schemas.microsoft.com/office/word/2010/wordprocessingDrawing" xmlns:wp="http://schemas.openxmlformats.org/drawingml/2006/wordprocessingDrawing" xmlns:w10="urn:schemas-microsoft-com:office:word" xmlns:w="http://schemas.openxmlformats.org/wordprocessingml/2006/main" xmlns:w14="http://schemas.microsoft.com/office/word/2010/wordml" xmlns:w15="http://schemas.microsoft.com/office/word/2012/wordml" xmlns:w16cex="http://schemas.microsoft.com/office/word/2018/wordml/cex" xmlns:w16cid="http://schemas.microsoft.com/office/word/2016/wordml/cid" xmlns:w16="http://schemas.microsoft.com/office/word/2018/wordml" xmlns:w16du="http://schemas.microsoft.com/office/word/2023/wordml/word16du" xmlns:w16sdtdh="http://schemas.microsoft.com/office/word/2020/wordml/sdtdatahash" xmlns:w16se="http://schemas.microsoft.com/office/word/2015/wordml/symex" xmlns:wpg="http://schemas.microsoft.com/office/word/2010/wordprocessingGroup" xmlns:wpi="http://schemas.microsoft.com/office/word/2010/wordprocessingInk" xmlns:wne="http://schemas.microsoft.com/office/word/2006/wordml" xmlns:wps="http://schemas.microsoft.com/office/word/2010/wordprocessingShape" mc:Ignorable="w14 w15 w16se w16cid w16 w16cex w16sdtdh w16du wp14">
+<w:ftr xmlns:wpc="http://schemas.microsoft.com/office/word/2010/wordprocessingCanvas" xmlns:cx="http://schemas.microsoft.com/office/drawing/2014/chartex" xmlns:cx1="http://schemas.microsoft.com/office/drawing/2015/9/8/chartex" xmlns:cx2="http://schemas.microsoft.com/office/drawing/2015/10/21/chartex" xmlns:cx3="http://schemas.microsoft.com/office/drawing/2016/5/9/chartex" xmlns:cx4="http://schemas.microsoft.com/office/drawing/2016/5/10/chartex" xmlns:cx5="http://schemas.microsoft.com/office/drawing/2016/5/11/chartex" xmlns:cx6="http://schemas.microsoft.com/office/drawing/2016/5/12/chartex" xmlns:cx7="http://schemas.microsoft.com/office/drawing/2016/5/13/chartex" xmlns:cx8="http://schemas.microsoft.com/office/drawing/2016/5/14/chartex" xmlns:mc="http://schemas.openxmlformats.org/markup-compatibility/2006" xmlns:aink="http://schemas.microsoft.com/office/drawing/2016/ink" xmlns:am3d="http://schemas.microsoft.com/office/drawing/2017/model3d" xmlns:o="urn:schemas-microsoft-com:office:office" xmlns:r="http://schemas.openxmlformats.org/officeDocument/2006/relationships" xmlns:m="http://schemas.openxmlformats.org/officeDocument/2006/math" xmlns:v="urn:schemas-microsoft-com:vml" xmlns:wp14="http://schemas.microsoft.com/office/word/2010/wordprocessingDrawing" xmlns:wp="http://schemas.openxmlformats.org/drawingml/2006/wordprocessingDrawing" xmlns:w10="urn:schemas-microsoft-com:office:word" xmlns:w="http://schemas.openxmlformats.org/wordprocessingml/2006/main" xmlns:w14="http://schemas.microsoft.com/office/word/2010/wordml" xmlns:w15="http://schemas.microsoft.com/office/word/2012/wordml" xmlns:w16cex="http://schemas.microsoft.com/office/word/2018/wordml/cex" xmlns:w16cid="http://schemas.microsoft.com/office/word/2016/wordml/cid" xmlns:w16="http://schemas.microsoft.com/office/word/2018/wordml" xmlns:w16sdtdh="http://schemas.microsoft.com/office/word/2020/wordml/sdtdatahash" xmlns:w16se="http://schemas.microsoft.com/office/word/2015/wordml/symex" xmlns:wpg="http://schemas.microsoft.com/office/word/2010/wordprocessingGroup" xmlns:wpi="http://schemas.microsoft.com/office/word/2010/wordprocessingInk" xmlns:wne="http://schemas.microsoft.com/office/word/2006/wordml" xmlns:wps="http://schemas.microsoft.com/office/word/2010/wordprocessingShape" mc:Ignorable="w14 w15 w16se w16cid w16 w16cex w16sdtdh wp14">
   <w:sdt>
     <w:sdtPr>
       <w:rPr>
@@ -27532,6 +29040,7 @@
         <w:docPartUnique/>
       </w:docPartObj>
     </w:sdtPr>
+    <w:sdtEndPr/>
     <w:sdtContent>
       <w:p>
         <w:pPr>
@@ -27593,7 +29102,7 @@
 </file>
 
 <file path=word/footnotes.xml><?xml version="1.0" encoding="utf-8"?>
-<w:footnotes xmlns:wpc="http://schemas.microsoft.com/office/word/2010/wordprocessingCanvas" xmlns:cx="http://schemas.microsoft.com/office/drawing/2014/chartex" xmlns:cx1="http://schemas.microsoft.com/office/drawing/2015/9/8/chartex" xmlns:cx2="http://schemas.microsoft.com/office/drawing/2015/10/21/chartex" xmlns:cx3="http://schemas.microsoft.com/office/drawing/2016/5/9/chartex" xmlns:cx4="http://schemas.microsoft.com/office/drawing/2016/5/10/chartex" xmlns:cx5="http://schemas.microsoft.com/office/drawing/2016/5/11/chartex" xmlns:cx6="http://schemas.microsoft.com/office/drawing/2016/5/12/chartex" xmlns:cx7="http://schemas.microsoft.com/office/drawing/2016/5/13/chartex" xmlns:cx8="http://schemas.microsoft.com/office/drawing/2016/5/14/chartex" xmlns:mc="http://schemas.openxmlformats.org/markup-compatibility/2006" xmlns:aink="http://schemas.microsoft.com/office/drawing/2016/ink" xmlns:am3d="http://schemas.microsoft.com/office/drawing/2017/model3d" xmlns:o="urn:schemas-microsoft-com:office:office" xmlns:oel="http://schemas.microsoft.com/office/2019/extlst" xmlns:r="http://schemas.openxmlformats.org/officeDocument/2006/relationships" xmlns:m="http://schemas.openxmlformats.org/officeDocument/2006/math" xmlns:v="urn:schemas-microsoft-com:vml" xmlns:wp14="http://schemas.microsoft.com/office/word/2010/wordprocessingDrawing" xmlns:wp="http://schemas.openxmlformats.org/drawingml/2006/wordprocessingDrawing" xmlns:w10="urn:schemas-microsoft-com:office:word" xmlns:w="http://schemas.openxmlformats.org/wordprocessingml/2006/main" xmlns:w14="http://schemas.microsoft.com/office/word/2010/wordml" xmlns:w15="http://schemas.microsoft.com/office/word/2012/wordml" xmlns:w16cex="http://schemas.microsoft.com/office/word/2018/wordml/cex" xmlns:w16cid="http://schemas.microsoft.com/office/word/2016/wordml/cid" xmlns:w16="http://schemas.microsoft.com/office/word/2018/wordml" xmlns:w16du="http://schemas.microsoft.com/office/word/2023/wordml/word16du" xmlns:w16sdtdh="http://schemas.microsoft.com/office/word/2020/wordml/sdtdatahash" xmlns:w16se="http://schemas.microsoft.com/office/word/2015/wordml/symex" xmlns:wpg="http://schemas.microsoft.com/office/word/2010/wordprocessingGroup" xmlns:wpi="http://schemas.microsoft.com/office/word/2010/wordprocessingInk" xmlns:wne="http://schemas.microsoft.com/office/word/2006/wordml" xmlns:wps="http://schemas.microsoft.com/office/word/2010/wordprocessingShape" mc:Ignorable="w14 w15 w16se w16cid w16 w16cex w16sdtdh w16du wp14">
+<w:footnotes xmlns:wpc="http://schemas.microsoft.com/office/word/2010/wordprocessingCanvas" xmlns:cx="http://schemas.microsoft.com/office/drawing/2014/chartex" xmlns:cx1="http://schemas.microsoft.com/office/drawing/2015/9/8/chartex" xmlns:cx2="http://schemas.microsoft.com/office/drawing/2015/10/21/chartex" xmlns:cx3="http://schemas.microsoft.com/office/drawing/2016/5/9/chartex" xmlns:cx4="http://schemas.microsoft.com/office/drawing/2016/5/10/chartex" xmlns:cx5="http://schemas.microsoft.com/office/drawing/2016/5/11/chartex" xmlns:cx6="http://schemas.microsoft.com/office/drawing/2016/5/12/chartex" xmlns:cx7="http://schemas.microsoft.com/office/drawing/2016/5/13/chartex" xmlns:cx8="http://schemas.microsoft.com/office/drawing/2016/5/14/chartex" xmlns:mc="http://schemas.openxmlformats.org/markup-compatibility/2006" xmlns:aink="http://schemas.microsoft.com/office/drawing/2016/ink" xmlns:am3d="http://schemas.microsoft.com/office/drawing/2017/model3d" xmlns:o="urn:schemas-microsoft-com:office:office" xmlns:r="http://schemas.openxmlformats.org/officeDocument/2006/relationships" xmlns:m="http://schemas.openxmlformats.org/officeDocument/2006/math" xmlns:v="urn:schemas-microsoft-com:vml" xmlns:wp14="http://schemas.microsoft.com/office/word/2010/wordprocessingDrawing" xmlns:wp="http://schemas.openxmlformats.org/drawingml/2006/wordprocessingDrawing" xmlns:w10="urn:schemas-microsoft-com:office:word" xmlns:w="http://schemas.openxmlformats.org/wordprocessingml/2006/main" xmlns:w14="http://schemas.microsoft.com/office/word/2010/wordml" xmlns:w15="http://schemas.microsoft.com/office/word/2012/wordml" xmlns:w16cex="http://schemas.microsoft.com/office/word/2018/wordml/cex" xmlns:w16cid="http://schemas.microsoft.com/office/word/2016/wordml/cid" xmlns:w16="http://schemas.microsoft.com/office/word/2018/wordml" xmlns:w16sdtdh="http://schemas.microsoft.com/office/word/2020/wordml/sdtdatahash" xmlns:w16se="http://schemas.microsoft.com/office/word/2015/wordml/symex" xmlns:wpg="http://schemas.microsoft.com/office/word/2010/wordprocessingGroup" xmlns:wpi="http://schemas.microsoft.com/office/word/2010/wordprocessingInk" xmlns:wne="http://schemas.microsoft.com/office/word/2006/wordml" xmlns:wps="http://schemas.microsoft.com/office/word/2010/wordprocessingShape" mc:Ignorable="w14 w15 w16se w16cid w16 w16cex w16sdtdh wp14">
   <w:footnote w:type="separator" w:id="-1">
     <w:p>
       <w:pPr>
@@ -27618,7 +29127,7 @@
 </file>
 
 <file path=word/numbering.xml><?xml version="1.0" encoding="utf-8"?>
-<w:numbering xmlns:wpc="http://schemas.microsoft.com/office/word/2010/wordprocessingCanvas" xmlns:cx="http://schemas.microsoft.com/office/drawing/2014/chartex" xmlns:cx1="http://schemas.microsoft.com/office/drawing/2015/9/8/chartex" xmlns:cx2="http://schemas.microsoft.com/office/drawing/2015/10/21/chartex" xmlns:cx3="http://schemas.microsoft.com/office/drawing/2016/5/9/chartex" xmlns:cx4="http://schemas.microsoft.com/office/drawing/2016/5/10/chartex" xmlns:cx5="http://schemas.microsoft.com/office/drawing/2016/5/11/chartex" xmlns:cx6="http://schemas.microsoft.com/office/drawing/2016/5/12/chartex" xmlns:cx7="http://schemas.microsoft.com/office/drawing/2016/5/13/chartex" xmlns:cx8="http://schemas.microsoft.com/office/drawing/2016/5/14/chartex" xmlns:mc="http://schemas.openxmlformats.org/markup-compatibility/2006" xmlns:aink="http://schemas.microsoft.com/office/drawing/2016/ink" xmlns:am3d="http://schemas.microsoft.com/office/drawing/2017/model3d" xmlns:o="urn:schemas-microsoft-com:office:office" xmlns:oel="http://schemas.microsoft.com/office/2019/extlst" xmlns:r="http://schemas.openxmlformats.org/officeDocument/2006/relationships" xmlns:m="http://schemas.openxmlformats.org/officeDocument/2006/math" xmlns:v="urn:schemas-microsoft-com:vml" xmlns:wp14="http://schemas.microsoft.com/office/word/2010/wordprocessingDrawing" xmlns:wp="http://schemas.openxmlformats.org/drawingml/2006/wordprocessingDrawing" xmlns:w10="urn:schemas-microsoft-com:office:word" xmlns:w="http://schemas.openxmlformats.org/wordprocessingml/2006/main" xmlns:w14="http://schemas.microsoft.com/office/word/2010/wordml" xmlns:w15="http://schemas.microsoft.com/office/word/2012/wordml" xmlns:w16cex="http://schemas.microsoft.com/office/word/2018/wordml/cex" xmlns:w16cid="http://schemas.microsoft.com/office/word/2016/wordml/cid" xmlns:w16="http://schemas.microsoft.com/office/word/2018/wordml" xmlns:w16du="http://schemas.microsoft.com/office/word/2023/wordml/word16du" xmlns:w16sdtdh="http://schemas.microsoft.com/office/word/2020/wordml/sdtdatahash" xmlns:w16se="http://schemas.microsoft.com/office/word/2015/wordml/symex" xmlns:wpg="http://schemas.microsoft.com/office/word/2010/wordprocessingGroup" xmlns:wpi="http://schemas.microsoft.com/office/word/2010/wordprocessingInk" xmlns:wne="http://schemas.microsoft.com/office/word/2006/wordml" xmlns:wps="http://schemas.microsoft.com/office/word/2010/wordprocessingShape" mc:Ignorable="w14 w15 w16se w16cid w16 w16cex w16sdtdh w16du wp14">
+<w:numbering xmlns:wpc="http://schemas.microsoft.com/office/word/2010/wordprocessingCanvas" xmlns:cx="http://schemas.microsoft.com/office/drawing/2014/chartex" xmlns:cx1="http://schemas.microsoft.com/office/drawing/2015/9/8/chartex" xmlns:cx2="http://schemas.microsoft.com/office/drawing/2015/10/21/chartex" xmlns:cx3="http://schemas.microsoft.com/office/drawing/2016/5/9/chartex" xmlns:cx4="http://schemas.microsoft.com/office/drawing/2016/5/10/chartex" xmlns:cx5="http://schemas.microsoft.com/office/drawing/2016/5/11/chartex" xmlns:cx6="http://schemas.microsoft.com/office/drawing/2016/5/12/chartex" xmlns:cx7="http://schemas.microsoft.com/office/drawing/2016/5/13/chartex" xmlns:cx8="http://schemas.microsoft.com/office/drawing/2016/5/14/chartex" xmlns:mc="http://schemas.openxmlformats.org/markup-compatibility/2006" xmlns:aink="http://schemas.microsoft.com/office/drawing/2016/ink" xmlns:am3d="http://schemas.microsoft.com/office/drawing/2017/model3d" xmlns:o="urn:schemas-microsoft-com:office:office" xmlns:r="http://schemas.openxmlformats.org/officeDocument/2006/relationships" xmlns:m="http://schemas.openxmlformats.org/officeDocument/2006/math" xmlns:v="urn:schemas-microsoft-com:vml" xmlns:wp14="http://schemas.microsoft.com/office/word/2010/wordprocessingDrawing" xmlns:wp="http://schemas.openxmlformats.org/drawingml/2006/wordprocessingDrawing" xmlns:w10="urn:schemas-microsoft-com:office:word" xmlns:w="http://schemas.openxmlformats.org/wordprocessingml/2006/main" xmlns:w14="http://schemas.microsoft.com/office/word/2010/wordml" xmlns:w15="http://schemas.microsoft.com/office/word/2012/wordml" xmlns:w16cex="http://schemas.microsoft.com/office/word/2018/wordml/cex" xmlns:w16cid="http://schemas.microsoft.com/office/word/2016/wordml/cid" xmlns:w16="http://schemas.microsoft.com/office/word/2018/wordml" xmlns:w16sdtdh="http://schemas.microsoft.com/office/word/2020/wordml/sdtdatahash" xmlns:w16se="http://schemas.microsoft.com/office/word/2015/wordml/symex" xmlns:wpg="http://schemas.microsoft.com/office/word/2010/wordprocessingGroup" xmlns:wpi="http://schemas.microsoft.com/office/word/2010/wordprocessingInk" xmlns:wne="http://schemas.microsoft.com/office/word/2006/wordml" xmlns:wps="http://schemas.microsoft.com/office/word/2010/wordprocessingShape" mc:Ignorable="w14 w15 w16se w16cid w16 w16cex w16sdtdh wp14">
   <w:abstractNum w:abstractNumId="0" w15:restartNumberingAfterBreak="0">
     <w:nsid w:val="03255AD9"/>
     <w:multiLevelType w:val="hybridMultilevel"/>
@@ -29551,19 +31060,19 @@
       </w:rPr>
     </w:lvl>
   </w:abstractNum>
-  <w:num w:numId="1" w16cid:durableId="1138568604">
+  <w:num w:numId="1">
     <w:abstractNumId w:val="3"/>
   </w:num>
-  <w:num w:numId="2" w16cid:durableId="798955829">
+  <w:num w:numId="2">
     <w:abstractNumId w:val="16"/>
   </w:num>
-  <w:num w:numId="3" w16cid:durableId="166408960">
+  <w:num w:numId="3">
     <w:abstractNumId w:val="8"/>
   </w:num>
-  <w:num w:numId="4" w16cid:durableId="1054700340">
+  <w:num w:numId="4">
     <w:abstractNumId w:val="0"/>
   </w:num>
-  <w:num w:numId="5" w16cid:durableId="197932552">
+  <w:num w:numId="5">
     <w:abstractNumId w:val="12"/>
     <w:lvlOverride w:ilvl="0">
       <w:lvl w:ilvl="0">
@@ -29583,34 +31092,34 @@
       </w:lvl>
     </w:lvlOverride>
   </w:num>
-  <w:num w:numId="6" w16cid:durableId="1460608738">
+  <w:num w:numId="6">
     <w:abstractNumId w:val="1"/>
   </w:num>
-  <w:num w:numId="7" w16cid:durableId="1398162089">
+  <w:num w:numId="7">
     <w:abstractNumId w:val="7"/>
   </w:num>
-  <w:num w:numId="8" w16cid:durableId="15037516">
+  <w:num w:numId="8">
     <w:abstractNumId w:val="5"/>
   </w:num>
-  <w:num w:numId="9" w16cid:durableId="390933227">
+  <w:num w:numId="9">
     <w:abstractNumId w:val="10"/>
   </w:num>
-  <w:num w:numId="10" w16cid:durableId="87966930">
+  <w:num w:numId="10">
     <w:abstractNumId w:val="15"/>
   </w:num>
-  <w:num w:numId="11" w16cid:durableId="1306354777">
+  <w:num w:numId="11">
     <w:abstractNumId w:val="9"/>
   </w:num>
-  <w:num w:numId="12" w16cid:durableId="1843398591">
+  <w:num w:numId="12">
     <w:abstractNumId w:val="11"/>
   </w:num>
-  <w:num w:numId="13" w16cid:durableId="1656302263">
+  <w:num w:numId="13">
     <w:abstractNumId w:val="6"/>
   </w:num>
-  <w:num w:numId="14" w16cid:durableId="1157921034">
+  <w:num w:numId="14">
     <w:abstractNumId w:val="4"/>
   </w:num>
-  <w:num w:numId="15" w16cid:durableId="245654390">
+  <w:num w:numId="15">
     <w:abstractNumId w:val="4"/>
     <w:lvlOverride w:ilvl="0">
       <w:startOverride w:val="1"/>
@@ -29624,20 +31133,20 @@
     <w:lvlOverride w:ilvl="7"/>
     <w:lvlOverride w:ilvl="8"/>
   </w:num>
-  <w:num w:numId="16" w16cid:durableId="380982172">
+  <w:num w:numId="16">
     <w:abstractNumId w:val="14"/>
   </w:num>
-  <w:num w:numId="17" w16cid:durableId="1350717382">
+  <w:num w:numId="17">
     <w:abstractNumId w:val="2"/>
   </w:num>
-  <w:num w:numId="18" w16cid:durableId="185608411">
+  <w:num w:numId="18">
     <w:abstractNumId w:val="13"/>
   </w:num>
 </w:numbering>
 </file>
 
 <file path=word/styles.xml><?xml version="1.0" encoding="utf-8"?>
-<w:styles xmlns:mc="http://schemas.openxmlformats.org/markup-compatibility/2006" xmlns:r="http://schemas.openxmlformats.org/officeDocument/2006/relationships" xmlns:w="http://schemas.openxmlformats.org/wordprocessingml/2006/main" xmlns:w14="http://schemas.microsoft.com/office/word/2010/wordml" xmlns:w15="http://schemas.microsoft.com/office/word/2012/wordml" xmlns:w16cex="http://schemas.microsoft.com/office/word/2018/wordml/cex" xmlns:w16cid="http://schemas.microsoft.com/office/word/2016/wordml/cid" xmlns:w16="http://schemas.microsoft.com/office/word/2018/wordml" xmlns:w16du="http://schemas.microsoft.com/office/word/2023/wordml/word16du" xmlns:w16sdtdh="http://schemas.microsoft.com/office/word/2020/wordml/sdtdatahash" xmlns:w16se="http://schemas.microsoft.com/office/word/2015/wordml/symex" mc:Ignorable="w14 w15 w16se w16cid w16 w16cex w16sdtdh w16du">
+<w:styles xmlns:mc="http://schemas.openxmlformats.org/markup-compatibility/2006" xmlns:r="http://schemas.openxmlformats.org/officeDocument/2006/relationships" xmlns:w="http://schemas.openxmlformats.org/wordprocessingml/2006/main" xmlns:w14="http://schemas.microsoft.com/office/word/2010/wordml" xmlns:w15="http://schemas.microsoft.com/office/word/2012/wordml" xmlns:w16cex="http://schemas.microsoft.com/office/word/2018/wordml/cex" xmlns:w16cid="http://schemas.microsoft.com/office/word/2016/wordml/cid" xmlns:w16="http://schemas.microsoft.com/office/word/2018/wordml" xmlns:w16sdtdh="http://schemas.microsoft.com/office/word/2020/wordml/sdtdatahash" xmlns:w16se="http://schemas.microsoft.com/office/word/2015/wordml/symex" mc:Ignorable="w14 w15 w16se w16cid w16 w16cex w16sdtdh">
   <w:docDefaults>
     <w:rPrDefault>
       <w:rPr>

</xml_diff>